<commit_message>
Screen di cosa vuole Tullio per la PB
</commit_message>
<xml_diff>
--- a/FAQ Progetti e Tipi di lezioni/FAQ Progetti e tipi di lezioni.docx
+++ b/FAQ Progetti e Tipi di lezioni/FAQ Progetti e tipi di lezioni.docx
@@ -2670,13 +2670,13 @@
       <w:pPr>
         <w:pStyle w:val="Titolo1"/>
       </w:pPr>
-      <w:bookmarkStart w:id="6" w:name="_Toc127865484"/>
-      <w:bookmarkStart w:id="7" w:name="_Toc135816370"/>
+      <w:bookmarkStart w:id="6" w:name="_Toc135816370"/>
+      <w:bookmarkStart w:id="7" w:name="_Toc127865484"/>
       <w:r>
         <w:lastRenderedPageBreak/>
         <w:t>Divisione dei ruoli</w:t>
       </w:r>
-      <w:bookmarkEnd w:id="7"/>
+      <w:bookmarkEnd w:id="6"/>
     </w:p>
     <w:p>
       <w:r>
@@ -2902,7 +2902,7 @@
         <w:lastRenderedPageBreak/>
         <w:t>Verso la RTB</w:t>
       </w:r>
-      <w:bookmarkEnd w:id="6"/>
+      <w:bookmarkEnd w:id="7"/>
       <w:bookmarkEnd w:id="10"/>
     </w:p>
     <w:p>
@@ -4606,15 +4606,7 @@
         </w:numPr>
       </w:pPr>
       <w:r>
-        <w:t xml:space="preserve">Debole l’impianto grafico delle diapositive, che non usa intestazione e piè di pagina per riportare autori, evento, contenuto contestuale, e progresso (X </w:t>
-      </w:r>
-      <w:proofErr w:type="spellStart"/>
-      <w:r>
-        <w:t>di</w:t>
-      </w:r>
-      <w:proofErr w:type="spellEnd"/>
-      <w:r>
-        <w:t xml:space="preserve"> Y) nella presentazione</w:t>
+        <w:t>Debole l’impianto grafico delle diapositive, che non usa intestazione e piè di pagina per riportare autori, evento, contenuto contestuale, e progresso (X di Y) nella presentazione</w:t>
       </w:r>
     </w:p>
     <w:p>
@@ -4975,20 +4967,11 @@
     </w:p>
     <w:p>
       <w:r>
-        <w:t>La presentazione va fatta dalle scelte architetturali ed andando fino ad un certo punto. NON mettere spiegazioni fini a sé stesse e NON mettere codice; piuttosto, inserire degli UML di spiegazione. Il prof. dice “</w:t>
-      </w:r>
-      <w:r>
-        <w:t>Bisogna imparare ad essere precisi, perché altre persone non hanno il nostro contesto.</w:t>
+        <w:t>La presentazione va fatta dalle scelte architetturali ed andando fino ad un certo punto. NON mettere spiegazioni fini a sé stesse e NON mettere codice; piuttosto, inserire degli UML di spiegazione. Il prof. dice “Bisogna imparare ad essere precisi, perché altre persone non hanno il nostro contesto. Fate capire che conoscete le cose e il valore delle cose fatte".</w:t>
       </w:r>
       <w:r>
         <w:t xml:space="preserve"> </w:t>
       </w:r>
-      <w:r>
-        <w:t>Fate capire che conoscete le cose e il valore delle cose fatte".</w:t>
-      </w:r>
-      <w:r>
-        <w:t xml:space="preserve"> </w:t>
-      </w:r>
     </w:p>
     <w:p>
       <w:r>
@@ -5073,9 +5056,62 @@
       </w:pPr>
       <w:bookmarkStart w:id="18" w:name="_Toc135816380"/>
       <w:r>
-        <w:t>PB - Tullio</w:t>
+        <w:t xml:space="preserve">PB </w:t>
+      </w:r>
+      <w:r>
+        <w:t>–</w:t>
+      </w:r>
+      <w:r>
+        <w:t xml:space="preserve"> Tullio</w:t>
       </w:r>
       <w:bookmarkEnd w:id="18"/>
+    </w:p>
+    <w:p>
+      <w:r>
+        <w:t>Tullio vuole questo formato di presentazione:</w:t>
+      </w:r>
+    </w:p>
+    <w:p>
+      <w:r>
+        <w:rPr>
+          <w:noProof/>
+        </w:rPr>
+        <w:drawing>
+          <wp:inline distT="0" distB="0" distL="0" distR="0" wp14:anchorId="05401185" wp14:editId="067F5DA5">
+            <wp:extent cx="6120130" cy="1866900"/>
+            <wp:effectExtent l="0" t="0" r="0" b="0"/>
+            <wp:docPr id="821488165" name="Immagine 1" descr="Immagine che contiene testo, Carattere, schermata, documento&#10;&#10;Descrizione generata automaticamente"/>
+            <wp:cNvGraphicFramePr>
+              <a:graphicFrameLocks xmlns:a="http://schemas.openxmlformats.org/drawingml/2006/main" noChangeAspect="1"/>
+            </wp:cNvGraphicFramePr>
+            <a:graphic xmlns:a="http://schemas.openxmlformats.org/drawingml/2006/main">
+              <a:graphicData uri="http://schemas.openxmlformats.org/drawingml/2006/picture">
+                <pic:pic xmlns:pic="http://schemas.openxmlformats.org/drawingml/2006/picture">
+                  <pic:nvPicPr>
+                    <pic:cNvPr id="821488165" name="Immagine 1" descr="Immagine che contiene testo, Carattere, schermata, documento&#10;&#10;Descrizione generata automaticamente"/>
+                    <pic:cNvPicPr/>
+                  </pic:nvPicPr>
+                  <pic:blipFill>
+                    <a:blip r:embed="rId17"/>
+                    <a:stretch>
+                      <a:fillRect/>
+                    </a:stretch>
+                  </pic:blipFill>
+                  <pic:spPr>
+                    <a:xfrm>
+                      <a:off x="0" y="0"/>
+                      <a:ext cx="6120130" cy="1866900"/>
+                    </a:xfrm>
+                    <a:prstGeom prst="rect">
+                      <a:avLst/>
+                    </a:prstGeom>
+                  </pic:spPr>
+                </pic:pic>
+              </a:graphicData>
+            </a:graphic>
+          </wp:inline>
+        </w:drawing>
+      </w:r>
       <w:r>
         <w:br w:type="page"/>
       </w:r>
@@ -5135,7 +5171,7 @@
                     <pic:cNvPicPr/>
                   </pic:nvPicPr>
                   <pic:blipFill>
-                    <a:blip r:embed="rId17"/>
+                    <a:blip r:embed="rId18"/>
                     <a:stretch>
                       <a:fillRect/>
                     </a:stretch>
@@ -5469,8 +5505,8 @@
       </w:r>
     </w:p>
     <w:sectPr>
-      <w:headerReference w:type="default" r:id="rId18"/>
-      <w:footerReference w:type="default" r:id="rId19"/>
+      <w:headerReference w:type="default" r:id="rId19"/>
+      <w:footerReference w:type="default" r:id="rId20"/>
       <w:pgSz w:w="11906" w:h="16838"/>
       <w:pgMar w:top="1417" w:right="1134" w:bottom="1134" w:left="1134" w:header="708" w:footer="708" w:gutter="0"/>
       <w:cols w:space="708"/>

</xml_diff>

<commit_message>
Aggiornati indici, numeri di pagina e titolo
</commit_message>
<xml_diff>
--- a/FAQ Progetti e Tipi di lezioni/FAQ Progetti e tipi di lezioni.docx
+++ b/FAQ Progetti e Tipi di lezioni/FAQ Progetti e tipi di lezioni.docx
@@ -8,6 +8,8 @@
         <w:rPr>
           <w:b/>
           <w:bCs/>
+          <w:sz w:val="20"/>
+          <w:szCs w:val="20"/>
         </w:rPr>
       </w:pPr>
       <w:r>
@@ -39,7 +41,27 @@
       <w:r>
         <w:t>Per fortuna c’è chi pensa anche agli altri.</w:t>
       </w:r>
-      <w:r>
+    </w:p>
+    <w:p>
+      <w:pPr>
+        <w:jc w:val="center"/>
+        <w:rPr>
+          <w:i/>
+          <w:iCs/>
+        </w:rPr>
+      </w:pPr>
+      <w:r>
+        <w:rPr>
+          <w:i/>
+          <w:iCs/>
+        </w:rPr>
+        <w:t>Gabriel R.</w:t>
+      </w:r>
+      <w:r>
+        <w:rPr>
+          <w:i/>
+          <w:iCs/>
+        </w:rPr>
         <w:br w:type="page"/>
       </w:r>
     </w:p>
@@ -2141,12 +2163,12 @@
       <w:pPr>
         <w:pStyle w:val="Titolo2"/>
       </w:pPr>
-      <w:bookmarkStart w:id="5" w:name="_Toc127865484"/>
-      <w:bookmarkStart w:id="6" w:name="_Toc136161876"/>
+      <w:bookmarkStart w:id="5" w:name="_Toc136161876"/>
+      <w:bookmarkStart w:id="6" w:name="_Toc127865484"/>
       <w:r>
         <w:t>Lezioni rovesciate</w:t>
       </w:r>
-      <w:bookmarkEnd w:id="6"/>
+      <w:bookmarkEnd w:id="5"/>
     </w:p>
     <w:p>
       <w:r>
@@ -2253,13 +2275,7 @@
         <w:t>Sono caldamente consigliate per abituarsi ad approfondire i singoli argomenti e fare bene progetto e scritto (dovreste approfondire per imparare, ma difficilmente capita chi impara per il piacere tipo il sottoscritto, quindi fate quello che vi gira).</w:t>
       </w:r>
       <w:r>
-        <w:t xml:space="preserve"> </w:t>
-      </w:r>
-      <w:r>
-        <w:t>Molto consigliata anche la partecipazione attiva a queste lezioni</w:t>
-      </w:r>
-      <w:r>
-        <w:t>.</w:t>
+        <w:t xml:space="preserve"> Molto consigliata anche la partecipazione attiva a queste lezioni.</w:t>
       </w:r>
     </w:p>
     <w:p>
@@ -3359,7 +3375,7 @@
         <w:lastRenderedPageBreak/>
         <w:t>Verso la RTB</w:t>
       </w:r>
-      <w:bookmarkEnd w:id="5"/>
+      <w:bookmarkEnd w:id="6"/>
       <w:bookmarkEnd w:id="12"/>
     </w:p>
     <w:p>
@@ -5449,10 +5465,7 @@
         </w:numPr>
       </w:pPr>
       <w:r>
-        <w:t>Lettera di presentazione PB (vedi sezione §RTB riguardo alle attese</w:t>
-      </w:r>
-      <w:r>
-        <w:t>)</w:t>
+        <w:t>Lettera di presentazione PB (vedi sezione §RTB riguardo alle attese)</w:t>
       </w:r>
     </w:p>
     <w:p>
@@ -5740,6 +5753,9 @@
         <w:br/>
       </w:r>
       <w:r>
+        <w:rPr>
+          <w:noProof/>
+        </w:rPr>
         <w:drawing>
           <wp:inline distT="0" distB="0" distL="0" distR="0" wp14:anchorId="50272021" wp14:editId="083DDF4B">
             <wp:extent cx="3657064" cy="985918"/>
@@ -5804,21 +5820,7 @@
           <w:i/>
           <w:iCs/>
         </w:rPr>
-        <w:t>“</w:t>
-      </w:r>
-      <w:r>
-        <w:rPr>
-          <w:i/>
-          <w:iCs/>
-        </w:rPr>
-        <w:t>Il termine "Minimum Viable Product" (MVP) si riferisce a una versione di un prodotto o di un'applicazione che possiede le funzionalità essenziali per soddisfare le esigenze di base degli utenti. L'obiettivo principale di un MVP è quello di testare l'idea di un prodotto sul mercato in modo rapido ed efficiente, riducendo al minimo lo sforzo di sviluppo</w:t>
-      </w:r>
-      <w:r>
-        <w:rPr>
-          <w:i/>
-          <w:iCs/>
-        </w:rPr>
-        <w:t>”</w:t>
+        <w:t>“Il termine "Minimum Viable Product" (MVP) si riferisce a una versione di un prodotto o di un'applicazione che possiede le funzionalità essenziali per soddisfare le esigenze di base degli utenti. L'obiettivo principale di un MVP è quello di testare l'idea di un prodotto sul mercato in modo rapido ed efficiente, riducendo al minimo lo sforzo di sviluppo”</w:t>
       </w:r>
     </w:p>
     <w:p>
@@ -5834,6 +5836,9 @@
     </w:p>
     <w:p>
       <w:r>
+        <w:rPr>
+          <w:noProof/>
+        </w:rPr>
         <w:drawing>
           <wp:inline distT="0" distB="0" distL="0" distR="0" wp14:anchorId="77DE1CD0" wp14:editId="58A727CE">
             <wp:extent cx="4127571" cy="1803701"/>
@@ -6112,6 +6117,9 @@
     </w:p>
     <w:p>
       <w:r>
+        <w:rPr>
+          <w:noProof/>
+        </w:rPr>
         <w:drawing>
           <wp:inline distT="0" distB="0" distL="0" distR="0" wp14:anchorId="375EE611" wp14:editId="71A84AF9">
             <wp:extent cx="3979427" cy="1753536"/>
@@ -6355,13 +6363,7 @@
         </w:numPr>
       </w:pPr>
       <w:r>
-        <w:t xml:space="preserve">Versione </w:t>
-      </w:r>
-      <w:r>
-        <w:t>3</w:t>
-      </w:r>
-      <w:r>
-        <w:t>.0.0</w:t>
+        <w:t>Versione 3.0.0</w:t>
       </w:r>
     </w:p>
     <w:p>
@@ -6385,13 +6387,7 @@
         </w:numPr>
       </w:pPr>
       <w:r>
-        <w:t xml:space="preserve">Tutti i documenti della </w:t>
-      </w:r>
-      <w:r>
-        <w:t>PB</w:t>
-      </w:r>
-      <w:r>
-        <w:t xml:space="preserve"> aggiornati alla seconda versione (2.0.0)</w:t>
+        <w:t>Tutti i documenti della PB aggiornati alla seconda versione (2.0.0)</w:t>
       </w:r>
     </w:p>
     <w:p>
@@ -6427,13 +6423,7 @@
         </w:numPr>
       </w:pPr>
       <w:r>
-        <w:t xml:space="preserve">Lettera di presentazione </w:t>
-      </w:r>
-      <w:r>
-        <w:t>CA</w:t>
-      </w:r>
-      <w:r>
-        <w:t xml:space="preserve"> (vedi sezione §RTB riguardo alle attese)</w:t>
+        <w:t>Lettera di presentazione CA (vedi sezione §RTB riguardo alle attese)</w:t>
       </w:r>
     </w:p>
     <w:p>
@@ -6809,8 +6799,12 @@
       </w:r>
     </w:p>
     <w:sectPr>
-      <w:headerReference w:type="default" r:id="rId22"/>
-      <w:footerReference w:type="default" r:id="rId23"/>
+      <w:headerReference w:type="even" r:id="rId22"/>
+      <w:headerReference w:type="default" r:id="rId23"/>
+      <w:footerReference w:type="even" r:id="rId24"/>
+      <w:footerReference w:type="default" r:id="rId25"/>
+      <w:headerReference w:type="first" r:id="rId26"/>
+      <w:footerReference w:type="first" r:id="rId27"/>
       <w:pgSz w:w="11906" w:h="16838"/>
       <w:pgMar w:top="1417" w:right="1134" w:bottom="1134" w:left="1134" w:header="708" w:footer="708" w:gutter="0"/>
       <w:cols w:space="708"/>
@@ -6851,13 +6845,52 @@
     <w:pPr>
       <w:pStyle w:val="Pidipagina"/>
     </w:pPr>
-    <w:r>
-      <w:rPr>
-        <w:i/>
-        <w:iCs/>
-      </w:rPr>
-      <w:t>Scritto da Gabriel</w:t>
-    </w:r>
+  </w:p>
+</w:ftr>
+</file>
+
+<file path=word/footer2.xml><?xml version="1.0" encoding="utf-8"?>
+<w:ftr xmlns:wpc="http://schemas.microsoft.com/office/word/2010/wordprocessingCanvas" xmlns:cx="http://schemas.microsoft.com/office/drawing/2014/chartex" xmlns:cx1="http://schemas.microsoft.com/office/drawing/2015/9/8/chartex" xmlns:cx2="http://schemas.microsoft.com/office/drawing/2015/10/21/chartex" xmlns:cx3="http://schemas.microsoft.com/office/drawing/2016/5/9/chartex" xmlns:cx4="http://schemas.microsoft.com/office/drawing/2016/5/10/chartex" xmlns:cx5="http://schemas.microsoft.com/office/drawing/2016/5/11/chartex" xmlns:cx6="http://schemas.microsoft.com/office/drawing/2016/5/12/chartex" xmlns:cx7="http://schemas.microsoft.com/office/drawing/2016/5/13/chartex" xmlns:cx8="http://schemas.microsoft.com/office/drawing/2016/5/14/chartex" xmlns:mc="http://schemas.openxmlformats.org/markup-compatibility/2006" xmlns:aink="http://schemas.microsoft.com/office/drawing/2016/ink" xmlns:am3d="http://schemas.microsoft.com/office/drawing/2017/model3d" xmlns:o="urn:schemas-microsoft-com:office:office" xmlns:oel="http://schemas.microsoft.com/office/2019/extlst" xmlns:r="http://schemas.openxmlformats.org/officeDocument/2006/relationships" xmlns:m="http://schemas.openxmlformats.org/officeDocument/2006/math" xmlns:v="urn:schemas-microsoft-com:vml" xmlns:wp14="http://schemas.microsoft.com/office/word/2010/wordprocessingDrawing" xmlns:wp="http://schemas.openxmlformats.org/drawingml/2006/wordprocessingDrawing" xmlns:w10="urn:schemas-microsoft-com:office:word" xmlns:w="http://schemas.openxmlformats.org/wordprocessingml/2006/main" xmlns:w14="http://schemas.microsoft.com/office/word/2010/wordml" xmlns:w15="http://schemas.microsoft.com/office/word/2012/wordml" xmlns:w16cex="http://schemas.microsoft.com/office/word/2018/wordml/cex" xmlns:w16cid="http://schemas.microsoft.com/office/word/2016/wordml/cid" xmlns:w16="http://schemas.microsoft.com/office/word/2018/wordml" xmlns:w16du="http://schemas.microsoft.com/office/word/2023/wordml/word16du" xmlns:w16sdtdh="http://schemas.microsoft.com/office/word/2020/wordml/sdtdatahash" xmlns:w16se="http://schemas.microsoft.com/office/word/2015/wordml/symex" xmlns:wpg="http://schemas.microsoft.com/office/word/2010/wordprocessingGroup" xmlns:wpi="http://schemas.microsoft.com/office/word/2010/wordprocessingInk" xmlns:wne="http://schemas.microsoft.com/office/word/2006/wordml" xmlns:wps="http://schemas.microsoft.com/office/word/2010/wordprocessingShape" mc:Ignorable="w14 w15 w16se w16cid w16 w16cex w16sdtdh wp14">
+  <w:sdt>
+    <w:sdtPr>
+      <w:id w:val="362256000"/>
+      <w:docPartObj>
+        <w:docPartGallery w:val="Page Numbers (Bottom of Page)"/>
+        <w:docPartUnique/>
+      </w:docPartObj>
+    </w:sdtPr>
+    <w:sdtContent>
+      <w:p>
+        <w:pPr>
+          <w:pStyle w:val="Pidipagina"/>
+        </w:pPr>
+        <w:r>
+          <w:fldChar w:fldCharType="begin"/>
+        </w:r>
+        <w:r>
+          <w:instrText>PAGE   \* MERGEFORMAT</w:instrText>
+        </w:r>
+        <w:r>
+          <w:fldChar w:fldCharType="separate"/>
+        </w:r>
+        <w:r>
+          <w:t>2</w:t>
+        </w:r>
+        <w:r>
+          <w:fldChar w:fldCharType="end"/>
+        </w:r>
+      </w:p>
+    </w:sdtContent>
+  </w:sdt>
+</w:ftr>
+</file>
+
+<file path=word/footer3.xml><?xml version="1.0" encoding="utf-8"?>
+<w:ftr xmlns:wpc="http://schemas.microsoft.com/office/word/2010/wordprocessingCanvas" xmlns:cx="http://schemas.microsoft.com/office/drawing/2014/chartex" xmlns:cx1="http://schemas.microsoft.com/office/drawing/2015/9/8/chartex" xmlns:cx2="http://schemas.microsoft.com/office/drawing/2015/10/21/chartex" xmlns:cx3="http://schemas.microsoft.com/office/drawing/2016/5/9/chartex" xmlns:cx4="http://schemas.microsoft.com/office/drawing/2016/5/10/chartex" xmlns:cx5="http://schemas.microsoft.com/office/drawing/2016/5/11/chartex" xmlns:cx6="http://schemas.microsoft.com/office/drawing/2016/5/12/chartex" xmlns:cx7="http://schemas.microsoft.com/office/drawing/2016/5/13/chartex" xmlns:cx8="http://schemas.microsoft.com/office/drawing/2016/5/14/chartex" xmlns:mc="http://schemas.openxmlformats.org/markup-compatibility/2006" xmlns:aink="http://schemas.microsoft.com/office/drawing/2016/ink" xmlns:am3d="http://schemas.microsoft.com/office/drawing/2017/model3d" xmlns:o="urn:schemas-microsoft-com:office:office" xmlns:oel="http://schemas.microsoft.com/office/2019/extlst" xmlns:r="http://schemas.openxmlformats.org/officeDocument/2006/relationships" xmlns:m="http://schemas.openxmlformats.org/officeDocument/2006/math" xmlns:v="urn:schemas-microsoft-com:vml" xmlns:wp14="http://schemas.microsoft.com/office/word/2010/wordprocessingDrawing" xmlns:wp="http://schemas.openxmlformats.org/drawingml/2006/wordprocessingDrawing" xmlns:w10="urn:schemas-microsoft-com:office:word" xmlns:w="http://schemas.openxmlformats.org/wordprocessingml/2006/main" xmlns:w14="http://schemas.microsoft.com/office/word/2010/wordml" xmlns:w15="http://schemas.microsoft.com/office/word/2012/wordml" xmlns:w16cex="http://schemas.microsoft.com/office/word/2018/wordml/cex" xmlns:w16cid="http://schemas.microsoft.com/office/word/2016/wordml/cid" xmlns:w16="http://schemas.microsoft.com/office/word/2018/wordml" xmlns:w16du="http://schemas.microsoft.com/office/word/2023/wordml/word16du" xmlns:w16sdtdh="http://schemas.microsoft.com/office/word/2020/wordml/sdtdatahash" xmlns:w16se="http://schemas.microsoft.com/office/word/2015/wordml/symex" xmlns:wpg="http://schemas.microsoft.com/office/word/2010/wordprocessingGroup" xmlns:wpi="http://schemas.microsoft.com/office/word/2010/wordprocessingInk" xmlns:wne="http://schemas.microsoft.com/office/word/2006/wordml" xmlns:wps="http://schemas.microsoft.com/office/word/2010/wordprocessingShape" mc:Ignorable="w14 w15 w16se w16cid w16 w16cex w16sdtdh wp14">
+  <w:p>
+    <w:pPr>
+      <w:pStyle w:val="Pidipagina"/>
+    </w:pPr>
   </w:p>
 </w:ftr>
 </file>
@@ -6892,196 +6925,21 @@
   <w:p>
     <w:pPr>
       <w:pStyle w:val="Intestazione"/>
+    </w:pPr>
+  </w:p>
+</w:hdr>
+</file>
+
+<file path=word/header2.xml><?xml version="1.0" encoding="utf-8"?>
+<w:hdr xmlns:wpc="http://schemas.microsoft.com/office/word/2010/wordprocessingCanvas" xmlns:cx="http://schemas.microsoft.com/office/drawing/2014/chartex" xmlns:cx1="http://schemas.microsoft.com/office/drawing/2015/9/8/chartex" xmlns:cx2="http://schemas.microsoft.com/office/drawing/2015/10/21/chartex" xmlns:cx3="http://schemas.microsoft.com/office/drawing/2016/5/9/chartex" xmlns:cx4="http://schemas.microsoft.com/office/drawing/2016/5/10/chartex" xmlns:cx5="http://schemas.microsoft.com/office/drawing/2016/5/11/chartex" xmlns:cx6="http://schemas.microsoft.com/office/drawing/2016/5/12/chartex" xmlns:cx7="http://schemas.microsoft.com/office/drawing/2016/5/13/chartex" xmlns:cx8="http://schemas.microsoft.com/office/drawing/2016/5/14/chartex" xmlns:mc="http://schemas.openxmlformats.org/markup-compatibility/2006" xmlns:aink="http://schemas.microsoft.com/office/drawing/2016/ink" xmlns:am3d="http://schemas.microsoft.com/office/drawing/2017/model3d" xmlns:o="urn:schemas-microsoft-com:office:office" xmlns:oel="http://schemas.microsoft.com/office/2019/extlst" xmlns:r="http://schemas.openxmlformats.org/officeDocument/2006/relationships" xmlns:m="http://schemas.openxmlformats.org/officeDocument/2006/math" xmlns:v="urn:schemas-microsoft-com:vml" xmlns:wp14="http://schemas.microsoft.com/office/word/2010/wordprocessingDrawing" xmlns:wp="http://schemas.openxmlformats.org/drawingml/2006/wordprocessingDrawing" xmlns:w10="urn:schemas-microsoft-com:office:word" xmlns:w="http://schemas.openxmlformats.org/wordprocessingml/2006/main" xmlns:w14="http://schemas.microsoft.com/office/word/2010/wordml" xmlns:w15="http://schemas.microsoft.com/office/word/2012/wordml" xmlns:w16cex="http://schemas.microsoft.com/office/word/2018/wordml/cex" xmlns:w16cid="http://schemas.microsoft.com/office/word/2016/wordml/cid" xmlns:w16="http://schemas.microsoft.com/office/word/2018/wordml" xmlns:w16du="http://schemas.microsoft.com/office/word/2023/wordml/word16du" xmlns:w16sdtdh="http://schemas.microsoft.com/office/word/2020/wordml/sdtdatahash" xmlns:w16se="http://schemas.microsoft.com/office/word/2015/wordml/symex" xmlns:wpg="http://schemas.microsoft.com/office/word/2010/wordprocessingGroup" xmlns:wpi="http://schemas.microsoft.com/office/word/2010/wordprocessingInk" xmlns:wne="http://schemas.microsoft.com/office/word/2006/wordml" xmlns:wps="http://schemas.microsoft.com/office/word/2010/wordprocessingShape" mc:Ignorable="w14 w15 w16se w16cid w16 w16cex w16sdtdh wp14">
+  <w:p>
+    <w:pPr>
+      <w:pStyle w:val="Intestazione"/>
       <w:rPr>
         <w:i/>
         <w:iCs/>
       </w:rPr>
     </w:pPr>
-    <w:sdt>
-      <w:sdtPr>
-        <w:rPr>
-          <w:i/>
-          <w:iCs/>
-        </w:rPr>
-        <w:id w:val="-59642160"/>
-        <w:docPartObj>
-          <w:docPartGallery w:val="Page Numbers (Margins)"/>
-          <w:docPartUnique/>
-        </w:docPartObj>
-      </w:sdtPr>
-      <w:sdtContent>
-        <w:r>
-          <w:rPr>
-            <w:i/>
-            <w:iCs/>
-            <w:noProof/>
-          </w:rPr>
-          <mc:AlternateContent>
-            <mc:Choice Requires="wps">
-              <w:drawing>
-                <wp:anchor distT="0" distB="0" distL="114300" distR="114300" simplePos="0" relativeHeight="251659264" behindDoc="0" locked="0" layoutInCell="0" allowOverlap="1" wp14:anchorId="2D110B40" wp14:editId="01E96A40">
-                  <wp:simplePos x="0" y="0"/>
-                  <wp:positionH relativeFrom="rightMargin">
-                    <wp:align>center</wp:align>
-                  </wp:positionH>
-                  <wp:positionV relativeFrom="margin">
-                    <wp:align>top</wp:align>
-                  </wp:positionV>
-                  <wp:extent cx="581025" cy="409575"/>
-                  <wp:effectExtent l="0" t="0" r="0" b="0"/>
-                  <wp:wrapNone/>
-                  <wp:docPr id="1" name="Freccia a destra 1"/>
-                  <wp:cNvGraphicFramePr>
-                    <a:graphicFrameLocks xmlns:a="http://schemas.openxmlformats.org/drawingml/2006/main"/>
-                  </wp:cNvGraphicFramePr>
-                  <a:graphic xmlns:a="http://schemas.openxmlformats.org/drawingml/2006/main">
-                    <a:graphicData uri="http://schemas.microsoft.com/office/word/2010/wordprocessingShape">
-                      <wps:wsp>
-                        <wps:cNvSpPr>
-                          <a:spLocks noChangeArrowheads="1"/>
-                        </wps:cNvSpPr>
-                        <wps:spPr bwMode="auto">
-                          <a:xfrm rot="10800000">
-                            <a:off x="0" y="0"/>
-                            <a:ext cx="581025" cy="409575"/>
-                          </a:xfrm>
-                          <a:prstGeom prst="rightArrow">
-                            <a:avLst>
-                              <a:gd name="adj1" fmla="val 50278"/>
-                              <a:gd name="adj2" fmla="val 52482"/>
-                            </a:avLst>
-                          </a:prstGeom>
-                          <a:solidFill>
-                            <a:srgbClr val="C0504D"/>
-                          </a:solidFill>
-                          <a:ln>
-                            <a:noFill/>
-                          </a:ln>
-                          <a:extLst>
-                            <a:ext uri="{91240B29-F687-4F45-9708-019B960494DF}">
-                              <a14:hiddenLine xmlns:a14="http://schemas.microsoft.com/office/drawing/2010/main" w="9525">
-                                <a:solidFill>
-                                  <a:srgbClr val="5C83B4"/>
-                                </a:solidFill>
-                                <a:miter lim="800000"/>
-                                <a:headEnd/>
-                                <a:tailEnd/>
-                              </a14:hiddenLine>
-                            </a:ext>
-                          </a:extLst>
-                        </wps:spPr>
-                        <wps:txbx>
-                          <w:txbxContent>
-                            <w:p>
-                              <w:pPr>
-                                <w:pStyle w:val="Pidipagina"/>
-                                <w:jc w:val="center"/>
-                                <w:rPr>
-                                  <w:color w:val="FFFFFF" w:themeColor="background1"/>
-                                </w:rPr>
-                              </w:pPr>
-                              <w:r>
-                                <w:fldChar w:fldCharType="begin"/>
-                              </w:r>
-                              <w:r>
-                                <w:instrText>PAGE   \* MERGEFORMAT</w:instrText>
-                              </w:r>
-                              <w:r>
-                                <w:fldChar w:fldCharType="separate"/>
-                              </w:r>
-                              <w:r>
-                                <w:rPr>
-                                  <w:color w:val="FFFFFF" w:themeColor="background1"/>
-                                </w:rPr>
-                                <w:t>2</w:t>
-                              </w:r>
-                              <w:r>
-                                <w:rPr>
-                                  <w:color w:val="FFFFFF" w:themeColor="background1"/>
-                                </w:rPr>
-                                <w:fldChar w:fldCharType="end"/>
-                              </w:r>
-                            </w:p>
-                            <w:p/>
-                          </w:txbxContent>
-                        </wps:txbx>
-                        <wps:bodyPr rot="0" vert="horz" wrap="square" lIns="91440" tIns="0" rIns="91440" bIns="0" anchor="t" anchorCtr="0" upright="1">
-                          <a:noAutofit/>
-                        </wps:bodyPr>
-                      </wps:wsp>
-                    </a:graphicData>
-                  </a:graphic>
-                  <wp14:sizeRelH relativeFrom="page">
-                    <wp14:pctWidth>0</wp14:pctWidth>
-                  </wp14:sizeRelH>
-                  <wp14:sizeRelV relativeFrom="bottomMargin">
-                    <wp14:pctHeight>0</wp14:pctHeight>
-                  </wp14:sizeRelV>
-                </wp:anchor>
-              </w:drawing>
-            </mc:Choice>
-            <mc:Fallback>
-              <w:pict>
-                <v:shapetype w14:anchorId="2D110B40" id="_x0000_t13" coordsize="21600,21600" o:spt="13" adj="16200,5400" path="m@0,l@0@1,0@1,0@2@0@2@0,21600,21600,10800xe">
-                  <v:stroke joinstyle="miter"/>
-                  <v:formulas>
-                    <v:f eqn="val #0"/>
-                    <v:f eqn="val #1"/>
-                    <v:f eqn="sum height 0 #1"/>
-                    <v:f eqn="sum 10800 0 #1"/>
-                    <v:f eqn="sum width 0 #0"/>
-                    <v:f eqn="prod @4 @3 10800"/>
-                    <v:f eqn="sum width 0 @5"/>
-                  </v:formulas>
-                  <v:path o:connecttype="custom" o:connectlocs="@0,0;0,10800;@0,21600;21600,10800" o:connectangles="270,180,90,0" textboxrect="0,@1,@6,@2"/>
-                  <v:handles>
-                    <v:h position="#0,#1" xrange="0,21600" yrange="0,10800"/>
-                  </v:handles>
-                </v:shapetype>
-                <v:shape id="Freccia a destra 1" o:spid="_x0000_s1026" type="#_x0000_t13" style="position:absolute;margin-left:0;margin-top:0;width:45.75pt;height:32.25pt;rotation:180;z-index:251659264;visibility:visible;mso-wrap-style:square;mso-width-percent:0;mso-height-percent:0;mso-wrap-distance-left:9pt;mso-wrap-distance-top:0;mso-wrap-distance-right:9pt;mso-wrap-distance-bottom:0;mso-position-horizontal:center;mso-position-horizontal-relative:right-margin-area;mso-position-vertical:top;mso-position-vertical-relative:margin;mso-width-percent:0;mso-height-percent:0;mso-width-relative:page;mso-height-relative:bottom-margin-area;v-text-anchor:top" o:gfxdata="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" o:allowincell="f" adj="13609,5370" fillcolor="#c0504d" stroked="f" strokecolor="#5c83b4">
-                  <v:textbox inset=",0,,0">
-                    <w:txbxContent>
-                      <w:p>
-                        <w:pPr>
-                          <w:pStyle w:val="Pidipagina"/>
-                          <w:jc w:val="center"/>
-                          <w:rPr>
-                            <w:color w:val="FFFFFF" w:themeColor="background1"/>
-                          </w:rPr>
-                        </w:pPr>
-                        <w:r>
-                          <w:fldChar w:fldCharType="begin"/>
-                        </w:r>
-                        <w:r>
-                          <w:instrText>PAGE   \* MERGEFORMAT</w:instrText>
-                        </w:r>
-                        <w:r>
-                          <w:fldChar w:fldCharType="separate"/>
-                        </w:r>
-                        <w:r>
-                          <w:rPr>
-                            <w:color w:val="FFFFFF" w:themeColor="background1"/>
-                          </w:rPr>
-                          <w:t>2</w:t>
-                        </w:r>
-                        <w:r>
-                          <w:rPr>
-                            <w:color w:val="FFFFFF" w:themeColor="background1"/>
-                          </w:rPr>
-                          <w:fldChar w:fldCharType="end"/>
-                        </w:r>
-                      </w:p>
-                      <w:p/>
-                    </w:txbxContent>
-                  </v:textbox>
-                  <w10:wrap anchorx="margin" anchory="margin"/>
-                </v:shape>
-              </w:pict>
-            </mc:Fallback>
-          </mc:AlternateContent>
-        </w:r>
-      </w:sdtContent>
-    </w:sdt>
     <w:r>
       <w:rPr>
         <w:i/>
@@ -7089,6 +6947,23 @@
       </w:rPr>
       <w:t>FAQ Progetti</w:t>
     </w:r>
+    <w:r>
+      <w:rPr>
+        <w:i/>
+        <w:iCs/>
+      </w:rPr>
+      <w:t xml:space="preserve"> e tipi di lezioni</w:t>
+    </w:r>
+  </w:p>
+</w:hdr>
+</file>
+
+<file path=word/header3.xml><?xml version="1.0" encoding="utf-8"?>
+<w:hdr xmlns:wpc="http://schemas.microsoft.com/office/word/2010/wordprocessingCanvas" xmlns:cx="http://schemas.microsoft.com/office/drawing/2014/chartex" xmlns:cx1="http://schemas.microsoft.com/office/drawing/2015/9/8/chartex" xmlns:cx2="http://schemas.microsoft.com/office/drawing/2015/10/21/chartex" xmlns:cx3="http://schemas.microsoft.com/office/drawing/2016/5/9/chartex" xmlns:cx4="http://schemas.microsoft.com/office/drawing/2016/5/10/chartex" xmlns:cx5="http://schemas.microsoft.com/office/drawing/2016/5/11/chartex" xmlns:cx6="http://schemas.microsoft.com/office/drawing/2016/5/12/chartex" xmlns:cx7="http://schemas.microsoft.com/office/drawing/2016/5/13/chartex" xmlns:cx8="http://schemas.microsoft.com/office/drawing/2016/5/14/chartex" xmlns:mc="http://schemas.openxmlformats.org/markup-compatibility/2006" xmlns:aink="http://schemas.microsoft.com/office/drawing/2016/ink" xmlns:am3d="http://schemas.microsoft.com/office/drawing/2017/model3d" xmlns:o="urn:schemas-microsoft-com:office:office" xmlns:oel="http://schemas.microsoft.com/office/2019/extlst" xmlns:r="http://schemas.openxmlformats.org/officeDocument/2006/relationships" xmlns:m="http://schemas.openxmlformats.org/officeDocument/2006/math" xmlns:v="urn:schemas-microsoft-com:vml" xmlns:wp14="http://schemas.microsoft.com/office/word/2010/wordprocessingDrawing" xmlns:wp="http://schemas.openxmlformats.org/drawingml/2006/wordprocessingDrawing" xmlns:w10="urn:schemas-microsoft-com:office:word" xmlns:w="http://schemas.openxmlformats.org/wordprocessingml/2006/main" xmlns:w14="http://schemas.microsoft.com/office/word/2010/wordml" xmlns:w15="http://schemas.microsoft.com/office/word/2012/wordml" xmlns:w16cex="http://schemas.microsoft.com/office/word/2018/wordml/cex" xmlns:w16cid="http://schemas.microsoft.com/office/word/2016/wordml/cid" xmlns:w16="http://schemas.microsoft.com/office/word/2018/wordml" xmlns:w16du="http://schemas.microsoft.com/office/word/2023/wordml/word16du" xmlns:w16sdtdh="http://schemas.microsoft.com/office/word/2020/wordml/sdtdatahash" xmlns:w16se="http://schemas.microsoft.com/office/word/2015/wordml/symex" xmlns:wpg="http://schemas.microsoft.com/office/word/2010/wordprocessingGroup" xmlns:wpi="http://schemas.microsoft.com/office/word/2010/wordprocessingInk" xmlns:wne="http://schemas.microsoft.com/office/word/2006/wordml" xmlns:wps="http://schemas.microsoft.com/office/word/2010/wordprocessingShape" mc:Ignorable="w14 w15 w16se w16cid w16 w16cex w16sdtdh wp14">
+  <w:p>
+    <w:pPr>
+      <w:pStyle w:val="Intestazione"/>
+    </w:pPr>
   </w:p>
 </w:hdr>
 </file>

</xml_diff>

<commit_message>
Aggiornate regole Tullio visto il casino
</commit_message>
<xml_diff>
--- a/FAQ Progetti e Tipi di lezioni/FAQ Progetti e tipi di lezioni.docx
+++ b/FAQ Progetti e Tipi di lezioni/FAQ Progetti e tipi di lezioni.docx
@@ -118,7 +118,7 @@
           <w:r>
             <w:fldChar w:fldCharType="separate"/>
           </w:r>
-          <w:hyperlink w:anchor="_Toc136161872" w:history="1">
+          <w:hyperlink w:anchor="_Toc136423239" w:history="1">
             <w:r>
               <w:rPr>
                 <w:rStyle w:val="Collegamentoipertestuale"/>
@@ -145,7 +145,7 @@
                 <w:noProof/>
                 <w:webHidden/>
               </w:rPr>
-              <w:instrText xml:space="preserve"> PAGEREF _Toc136161872 \h </w:instrText>
+              <w:instrText xml:space="preserve"> PAGEREF _Toc136423239 \h </w:instrText>
             </w:r>
             <w:r>
               <w:rPr>
@@ -190,7 +190,7 @@
               <w14:ligatures w14:val="standardContextual"/>
             </w:rPr>
           </w:pPr>
-          <w:hyperlink w:anchor="_Toc136161873" w:history="1">
+          <w:hyperlink w:anchor="_Toc136423240" w:history="1">
             <w:r>
               <w:rPr>
                 <w:rStyle w:val="Collegamentoipertestuale"/>
@@ -217,7 +217,7 @@
                 <w:noProof/>
                 <w:webHidden/>
               </w:rPr>
-              <w:instrText xml:space="preserve"> PAGEREF _Toc136161873 \h </w:instrText>
+              <w:instrText xml:space="preserve"> PAGEREF _Toc136423240 \h </w:instrText>
             </w:r>
             <w:r>
               <w:rPr>
@@ -262,7 +262,7 @@
               <w14:ligatures w14:val="standardContextual"/>
             </w:rPr>
           </w:pPr>
-          <w:hyperlink w:anchor="_Toc136161874" w:history="1">
+          <w:hyperlink w:anchor="_Toc136423241" w:history="1">
             <w:r>
               <w:rPr>
                 <w:rStyle w:val="Collegamentoipertestuale"/>
@@ -289,7 +289,7 @@
                 <w:noProof/>
                 <w:webHidden/>
               </w:rPr>
-              <w:instrText xml:space="preserve"> PAGEREF _Toc136161874 \h </w:instrText>
+              <w:instrText xml:space="preserve"> PAGEREF _Toc136423241 \h </w:instrText>
             </w:r>
             <w:r>
               <w:rPr>
@@ -334,7 +334,7 @@
               <w14:ligatures w14:val="standardContextual"/>
             </w:rPr>
           </w:pPr>
-          <w:hyperlink w:anchor="_Toc136161875" w:history="1">
+          <w:hyperlink w:anchor="_Toc136423242" w:history="1">
             <w:r>
               <w:rPr>
                 <w:rStyle w:val="Collegamentoipertestuale"/>
@@ -361,7 +361,7 @@
                 <w:noProof/>
                 <w:webHidden/>
               </w:rPr>
-              <w:instrText xml:space="preserve"> PAGEREF _Toc136161875 \h </w:instrText>
+              <w:instrText xml:space="preserve"> PAGEREF _Toc136423242 \h </w:instrText>
             </w:r>
             <w:r>
               <w:rPr>
@@ -406,7 +406,7 @@
               <w14:ligatures w14:val="standardContextual"/>
             </w:rPr>
           </w:pPr>
-          <w:hyperlink w:anchor="_Toc136161876" w:history="1">
+          <w:hyperlink w:anchor="_Toc136423243" w:history="1">
             <w:r>
               <w:rPr>
                 <w:rStyle w:val="Collegamentoipertestuale"/>
@@ -433,7 +433,7 @@
                 <w:noProof/>
                 <w:webHidden/>
               </w:rPr>
-              <w:instrText xml:space="preserve"> PAGEREF _Toc136161876 \h </w:instrText>
+              <w:instrText xml:space="preserve"> PAGEREF _Toc136423243 \h </w:instrText>
             </w:r>
             <w:r>
               <w:rPr>
@@ -478,7 +478,7 @@
               <w14:ligatures w14:val="standardContextual"/>
             </w:rPr>
           </w:pPr>
-          <w:hyperlink w:anchor="_Toc136161877" w:history="1">
+          <w:hyperlink w:anchor="_Toc136423244" w:history="1">
             <w:r>
               <w:rPr>
                 <w:rStyle w:val="Collegamentoipertestuale"/>
@@ -505,7 +505,7 @@
                 <w:noProof/>
                 <w:webHidden/>
               </w:rPr>
-              <w:instrText xml:space="preserve"> PAGEREF _Toc136161877 \h </w:instrText>
+              <w:instrText xml:space="preserve"> PAGEREF _Toc136423244 \h </w:instrText>
             </w:r>
             <w:r>
               <w:rPr>
@@ -550,7 +550,7 @@
               <w14:ligatures w14:val="standardContextual"/>
             </w:rPr>
           </w:pPr>
-          <w:hyperlink w:anchor="_Toc136161878" w:history="1">
+          <w:hyperlink w:anchor="_Toc136423245" w:history="1">
             <w:r>
               <w:rPr>
                 <w:rStyle w:val="Collegamentoipertestuale"/>
@@ -577,7 +577,7 @@
                 <w:noProof/>
                 <w:webHidden/>
               </w:rPr>
-              <w:instrText xml:space="preserve"> PAGEREF _Toc136161878 \h </w:instrText>
+              <w:instrText xml:space="preserve"> PAGEREF _Toc136423245 \h </w:instrText>
             </w:r>
             <w:r>
               <w:rPr>
@@ -622,7 +622,7 @@
               <w14:ligatures w14:val="standardContextual"/>
             </w:rPr>
           </w:pPr>
-          <w:hyperlink w:anchor="_Toc136161879" w:history="1">
+          <w:hyperlink w:anchor="_Toc136423246" w:history="1">
             <w:r>
               <w:rPr>
                 <w:rStyle w:val="Collegamentoipertestuale"/>
@@ -649,7 +649,7 @@
                 <w:noProof/>
                 <w:webHidden/>
               </w:rPr>
-              <w:instrText xml:space="preserve"> PAGEREF _Toc136161879 \h </w:instrText>
+              <w:instrText xml:space="preserve"> PAGEREF _Toc136423246 \h </w:instrText>
             </w:r>
             <w:r>
               <w:rPr>
@@ -694,7 +694,7 @@
               <w14:ligatures w14:val="standardContextual"/>
             </w:rPr>
           </w:pPr>
-          <w:hyperlink w:anchor="_Toc136161880" w:history="1">
+          <w:hyperlink w:anchor="_Toc136423247" w:history="1">
             <w:r>
               <w:rPr>
                 <w:rStyle w:val="Collegamentoipertestuale"/>
@@ -721,7 +721,7 @@
                 <w:noProof/>
                 <w:webHidden/>
               </w:rPr>
-              <w:instrText xml:space="preserve"> PAGEREF _Toc136161880 \h </w:instrText>
+              <w:instrText xml:space="preserve"> PAGEREF _Toc136423247 \h </w:instrText>
             </w:r>
             <w:r>
               <w:rPr>
@@ -766,7 +766,7 @@
               <w14:ligatures w14:val="standardContextual"/>
             </w:rPr>
           </w:pPr>
-          <w:hyperlink w:anchor="_Toc136161881" w:history="1">
+          <w:hyperlink w:anchor="_Toc136423248" w:history="1">
             <w:r>
               <w:rPr>
                 <w:rStyle w:val="Collegamentoipertestuale"/>
@@ -793,7 +793,7 @@
                 <w:noProof/>
                 <w:webHidden/>
               </w:rPr>
-              <w:instrText xml:space="preserve"> PAGEREF _Toc136161881 \h </w:instrText>
+              <w:instrText xml:space="preserve"> PAGEREF _Toc136423248 \h </w:instrText>
             </w:r>
             <w:r>
               <w:rPr>
@@ -838,7 +838,7 @@
               <w14:ligatures w14:val="standardContextual"/>
             </w:rPr>
           </w:pPr>
-          <w:hyperlink w:anchor="_Toc136161882" w:history="1">
+          <w:hyperlink w:anchor="_Toc136423249" w:history="1">
             <w:r>
               <w:rPr>
                 <w:rStyle w:val="Collegamentoipertestuale"/>
@@ -866,7 +866,7 @@
                 <w:noProof/>
                 <w:webHidden/>
               </w:rPr>
-              <w:instrText xml:space="preserve"> PAGEREF _Toc136161882 \h </w:instrText>
+              <w:instrText xml:space="preserve"> PAGEREF _Toc136423249 \h </w:instrText>
             </w:r>
             <w:r>
               <w:rPr>
@@ -911,7 +911,7 @@
               <w14:ligatures w14:val="standardContextual"/>
             </w:rPr>
           </w:pPr>
-          <w:hyperlink w:anchor="_Toc136161883" w:history="1">
+          <w:hyperlink w:anchor="_Toc136423250" w:history="1">
             <w:r>
               <w:rPr>
                 <w:rStyle w:val="Collegamentoipertestuale"/>
@@ -938,7 +938,7 @@
                 <w:noProof/>
                 <w:webHidden/>
               </w:rPr>
-              <w:instrText xml:space="preserve"> PAGEREF _Toc136161883 \h </w:instrText>
+              <w:instrText xml:space="preserve"> PAGEREF _Toc136423250 \h </w:instrText>
             </w:r>
             <w:r>
               <w:rPr>
@@ -983,7 +983,7 @@
               <w14:ligatures w14:val="standardContextual"/>
             </w:rPr>
           </w:pPr>
-          <w:hyperlink w:anchor="_Toc136161884" w:history="1">
+          <w:hyperlink w:anchor="_Toc136423251" w:history="1">
             <w:r>
               <w:rPr>
                 <w:rStyle w:val="Collegamentoipertestuale"/>
@@ -1010,7 +1010,7 @@
                 <w:noProof/>
                 <w:webHidden/>
               </w:rPr>
-              <w:instrText xml:space="preserve"> PAGEREF _Toc136161884 \h </w:instrText>
+              <w:instrText xml:space="preserve"> PAGEREF _Toc136423251 \h </w:instrText>
             </w:r>
             <w:r>
               <w:rPr>
@@ -1055,7 +1055,7 @@
               <w14:ligatures w14:val="standardContextual"/>
             </w:rPr>
           </w:pPr>
-          <w:hyperlink w:anchor="_Toc136161885" w:history="1">
+          <w:hyperlink w:anchor="_Toc136423252" w:history="1">
             <w:r>
               <w:rPr>
                 <w:rStyle w:val="Collegamentoipertestuale"/>
@@ -1082,7 +1082,7 @@
                 <w:noProof/>
                 <w:webHidden/>
               </w:rPr>
-              <w:instrText xml:space="preserve"> PAGEREF _Toc136161885 \h </w:instrText>
+              <w:instrText xml:space="preserve"> PAGEREF _Toc136423252 \h </w:instrText>
             </w:r>
             <w:r>
               <w:rPr>
@@ -1127,7 +1127,7 @@
               <w14:ligatures w14:val="standardContextual"/>
             </w:rPr>
           </w:pPr>
-          <w:hyperlink w:anchor="_Toc136161886" w:history="1">
+          <w:hyperlink w:anchor="_Toc136423253" w:history="1">
             <w:r>
               <w:rPr>
                 <w:rStyle w:val="Collegamentoipertestuale"/>
@@ -1154,7 +1154,7 @@
                 <w:noProof/>
                 <w:webHidden/>
               </w:rPr>
-              <w:instrText xml:space="preserve"> PAGEREF _Toc136161886 \h </w:instrText>
+              <w:instrText xml:space="preserve"> PAGEREF _Toc136423253 \h </w:instrText>
             </w:r>
             <w:r>
               <w:rPr>
@@ -1199,7 +1199,7 @@
               <w14:ligatures w14:val="standardContextual"/>
             </w:rPr>
           </w:pPr>
-          <w:hyperlink w:anchor="_Toc136161887" w:history="1">
+          <w:hyperlink w:anchor="_Toc136423254" w:history="1">
             <w:r>
               <w:rPr>
                 <w:rStyle w:val="Collegamentoipertestuale"/>
@@ -1226,7 +1226,7 @@
                 <w:noProof/>
                 <w:webHidden/>
               </w:rPr>
-              <w:instrText xml:space="preserve"> PAGEREF _Toc136161887 \h </w:instrText>
+              <w:instrText xml:space="preserve"> PAGEREF _Toc136423254 \h </w:instrText>
             </w:r>
             <w:r>
               <w:rPr>
@@ -1271,7 +1271,7 @@
               <w14:ligatures w14:val="standardContextual"/>
             </w:rPr>
           </w:pPr>
-          <w:hyperlink w:anchor="_Toc136161888" w:history="1">
+          <w:hyperlink w:anchor="_Toc136423255" w:history="1">
             <w:r>
               <w:rPr>
                 <w:rStyle w:val="Collegamentoipertestuale"/>
@@ -1298,7 +1298,7 @@
                 <w:noProof/>
                 <w:webHidden/>
               </w:rPr>
-              <w:instrText xml:space="preserve"> PAGEREF _Toc136161888 \h </w:instrText>
+              <w:instrText xml:space="preserve"> PAGEREF _Toc136423255 \h </w:instrText>
             </w:r>
             <w:r>
               <w:rPr>
@@ -1343,7 +1343,7 @@
               <w14:ligatures w14:val="standardContextual"/>
             </w:rPr>
           </w:pPr>
-          <w:hyperlink w:anchor="_Toc136161889" w:history="1">
+          <w:hyperlink w:anchor="_Toc136423256" w:history="1">
             <w:r>
               <w:rPr>
                 <w:rStyle w:val="Collegamentoipertestuale"/>
@@ -1370,7 +1370,7 @@
                 <w:noProof/>
                 <w:webHidden/>
               </w:rPr>
-              <w:instrText xml:space="preserve"> PAGEREF _Toc136161889 \h </w:instrText>
+              <w:instrText xml:space="preserve"> PAGEREF _Toc136423256 \h </w:instrText>
             </w:r>
             <w:r>
               <w:rPr>
@@ -1390,7 +1390,7 @@
                 <w:noProof/>
                 <w:webHidden/>
               </w:rPr>
-              <w:t>25</w:t>
+              <w:t>26</w:t>
             </w:r>
             <w:r>
               <w:rPr>
@@ -1415,7 +1415,7 @@
               <w14:ligatures w14:val="standardContextual"/>
             </w:rPr>
           </w:pPr>
-          <w:hyperlink w:anchor="_Toc136161890" w:history="1">
+          <w:hyperlink w:anchor="_Toc136423257" w:history="1">
             <w:r>
               <w:rPr>
                 <w:rStyle w:val="Collegamentoipertestuale"/>
@@ -1442,7 +1442,7 @@
                 <w:noProof/>
                 <w:webHidden/>
               </w:rPr>
-              <w:instrText xml:space="preserve"> PAGEREF _Toc136161890 \h </w:instrText>
+              <w:instrText xml:space="preserve"> PAGEREF _Toc136423257 \h </w:instrText>
             </w:r>
             <w:r>
               <w:rPr>
@@ -1462,7 +1462,7 @@
                 <w:noProof/>
                 <w:webHidden/>
               </w:rPr>
-              <w:t>26</w:t>
+              <w:t>27</w:t>
             </w:r>
             <w:r>
               <w:rPr>
@@ -1487,7 +1487,7 @@
               <w14:ligatures w14:val="standardContextual"/>
             </w:rPr>
           </w:pPr>
-          <w:hyperlink w:anchor="_Toc136161891" w:history="1">
+          <w:hyperlink w:anchor="_Toc136423258" w:history="1">
             <w:r>
               <w:rPr>
                 <w:rStyle w:val="Collegamentoipertestuale"/>
@@ -1514,7 +1514,7 @@
                 <w:noProof/>
                 <w:webHidden/>
               </w:rPr>
-              <w:instrText xml:space="preserve"> PAGEREF _Toc136161891 \h </w:instrText>
+              <w:instrText xml:space="preserve"> PAGEREF _Toc136423258 \h </w:instrText>
             </w:r>
             <w:r>
               <w:rPr>
@@ -1534,7 +1534,7 @@
                 <w:noProof/>
                 <w:webHidden/>
               </w:rPr>
-              <w:t>27</w:t>
+              <w:t>28</w:t>
             </w:r>
             <w:r>
               <w:rPr>
@@ -1574,7 +1574,7 @@
         <w:pStyle w:val="Titolo1"/>
       </w:pPr>
       <w:bookmarkStart w:id="0" w:name="_Toc127865482"/>
-      <w:bookmarkStart w:id="1" w:name="_Toc136161872"/>
+      <w:bookmarkStart w:id="1" w:name="_Toc136423239"/>
       <w:r>
         <w:lastRenderedPageBreak/>
         <w:t>Regole di accesso al progetto</w:t>
@@ -1685,7 +1685,7 @@
       <w:pPr>
         <w:pStyle w:val="Titolo1"/>
       </w:pPr>
-      <w:bookmarkStart w:id="2" w:name="_Toc136161873"/>
+      <w:bookmarkStart w:id="2" w:name="_Toc136423240"/>
       <w:r>
         <w:lastRenderedPageBreak/>
         <w:t>Formazione dei gruppi di progetto</w:t>
@@ -1853,7 +1853,7 @@
       <w:pPr>
         <w:pStyle w:val="Titolo1"/>
       </w:pPr>
-      <w:bookmarkStart w:id="3" w:name="_Toc136161874"/>
+      <w:bookmarkStart w:id="3" w:name="_Toc136423241"/>
       <w:r>
         <w:lastRenderedPageBreak/>
         <w:t>Tipi di lezioni</w:t>
@@ -1864,7 +1864,7 @@
       <w:pPr>
         <w:pStyle w:val="Titolo2"/>
       </w:pPr>
-      <w:bookmarkStart w:id="4" w:name="_Toc136161875"/>
+      <w:bookmarkStart w:id="4" w:name="_Toc136423242"/>
       <w:r>
         <w:t>Diari di bordo</w:t>
       </w:r>
@@ -2163,12 +2163,12 @@
       <w:pPr>
         <w:pStyle w:val="Titolo2"/>
       </w:pPr>
-      <w:bookmarkStart w:id="5" w:name="_Toc136161876"/>
-      <w:bookmarkStart w:id="6" w:name="_Toc127865484"/>
+      <w:bookmarkStart w:id="5" w:name="_Toc127865484"/>
+      <w:bookmarkStart w:id="6" w:name="_Toc136423243"/>
       <w:r>
         <w:t>Lezioni rovesciate</w:t>
       </w:r>
-      <w:bookmarkEnd w:id="5"/>
+      <w:bookmarkEnd w:id="6"/>
     </w:p>
     <w:p>
       <w:r>
@@ -2282,7 +2282,7 @@
       <w:pPr>
         <w:pStyle w:val="Titolo2"/>
       </w:pPr>
-      <w:bookmarkStart w:id="7" w:name="_Toc136161877"/>
+      <w:bookmarkStart w:id="7" w:name="_Toc136423244"/>
       <w:r>
         <w:lastRenderedPageBreak/>
         <w:t>Pit Stop</w:t>
@@ -2333,7 +2333,7 @@
         <w:pStyle w:val="Titolo1"/>
       </w:pPr>
       <w:bookmarkStart w:id="8" w:name="_Toc127865483"/>
-      <w:bookmarkStart w:id="9" w:name="_Toc136161878"/>
+      <w:bookmarkStart w:id="9" w:name="_Toc136423245"/>
       <w:r>
         <w:lastRenderedPageBreak/>
         <w:t>1 - Aggiudicazione degli appalti</w:t>
@@ -3111,7 +3111,7 @@
       <w:pPr>
         <w:pStyle w:val="Titolo2"/>
       </w:pPr>
-      <w:bookmarkStart w:id="10" w:name="_Toc136161879"/>
+      <w:bookmarkStart w:id="10" w:name="_Toc136423246"/>
       <w:r>
         <w:lastRenderedPageBreak/>
         <w:t>Divisione dei ruoli</w:t>
@@ -3187,7 +3187,7 @@
       <w:pPr>
         <w:pStyle w:val="Titolo2"/>
       </w:pPr>
-      <w:bookmarkStart w:id="11" w:name="_Toc136161880"/>
+      <w:bookmarkStart w:id="11" w:name="_Toc136423247"/>
       <w:r>
         <w:t>Come</w:t>
       </w:r>
@@ -3370,12 +3370,12 @@
       <w:pPr>
         <w:pStyle w:val="Titolo2"/>
       </w:pPr>
-      <w:bookmarkStart w:id="12" w:name="_Toc136161881"/>
+      <w:bookmarkStart w:id="12" w:name="_Toc136423248"/>
       <w:r>
         <w:lastRenderedPageBreak/>
         <w:t>Verso la RTB</w:t>
       </w:r>
-      <w:bookmarkEnd w:id="6"/>
+      <w:bookmarkEnd w:id="5"/>
       <w:bookmarkEnd w:id="12"/>
     </w:p>
     <w:p>
@@ -4126,7 +4126,7 @@
         </w:rPr>
       </w:pPr>
       <w:bookmarkStart w:id="13" w:name="_Toc127865485"/>
-      <w:bookmarkStart w:id="14" w:name="_Toc136161882"/>
+      <w:bookmarkStart w:id="14" w:name="_Toc136423249"/>
       <w:r>
         <w:rPr>
           <w:lang w:val="en-US"/>
@@ -4453,7 +4453,7 @@
       <w:pPr>
         <w:pStyle w:val="Titolo2"/>
       </w:pPr>
-      <w:bookmarkStart w:id="15" w:name="_Toc136161883"/>
+      <w:bookmarkStart w:id="15" w:name="_Toc136423250"/>
       <w:r>
         <w:lastRenderedPageBreak/>
         <w:t>Proof of Concept</w:t>
@@ -4642,7 +4642,7 @@
       <w:pPr>
         <w:pStyle w:val="Titolo2"/>
       </w:pPr>
-      <w:bookmarkStart w:id="16" w:name="_Toc136161884"/>
+      <w:bookmarkStart w:id="16" w:name="_Toc136423251"/>
       <w:r>
         <w:lastRenderedPageBreak/>
         <w:t xml:space="preserve">RTB </w:t>
@@ -4885,7 +4885,7 @@
       <w:pPr>
         <w:pStyle w:val="Titolo2"/>
       </w:pPr>
-      <w:bookmarkStart w:id="17" w:name="_Toc136161885"/>
+      <w:bookmarkStart w:id="17" w:name="_Toc136423252"/>
       <w:r>
         <w:lastRenderedPageBreak/>
         <w:t>RTB - Tullio</w:t>
@@ -5326,7 +5326,7 @@
       <w:pPr>
         <w:pStyle w:val="Titolo1"/>
       </w:pPr>
-      <w:bookmarkStart w:id="18" w:name="_Toc136161886"/>
+      <w:bookmarkStart w:id="18" w:name="_Toc136423253"/>
       <w:r>
         <w:lastRenderedPageBreak/>
         <w:t xml:space="preserve">3 – </w:t>
@@ -5907,7 +5907,7 @@
       <w:pPr>
         <w:pStyle w:val="Titolo2"/>
       </w:pPr>
-      <w:bookmarkStart w:id="19" w:name="_Toc136161887"/>
+      <w:bookmarkStart w:id="19" w:name="_Toc136423254"/>
       <w:r>
         <w:lastRenderedPageBreak/>
         <w:t>PB – Cardin</w:t>
@@ -6177,7 +6177,7 @@
       <w:pPr>
         <w:pStyle w:val="Titolo2"/>
       </w:pPr>
-      <w:bookmarkStart w:id="20" w:name="_Toc136161888"/>
+      <w:bookmarkStart w:id="20" w:name="_Toc136423255"/>
       <w:r>
         <w:lastRenderedPageBreak/>
         <w:t xml:space="preserve">PB </w:t>
@@ -6331,11 +6331,6 @@
       </w:r>
     </w:p>
     <w:p>
-      <w:pPr>
-        <w:rPr>
-          <w:u w:val="single"/>
-        </w:rPr>
-      </w:pPr>
       <w:r>
         <w:rPr>
           <w:u w:val="single"/>
@@ -6351,15 +6346,151 @@
       <w:r>
         <w:t xml:space="preserve">. </w:t>
       </w:r>
-      <w:r>
+    </w:p>
+    <w:p>
+      <w:pPr>
+        <w:rPr>
+          <w:u w:val="single"/>
+        </w:rPr>
+      </w:pPr>
+      <w:r>
+        <w:rPr>
+          <w:u w:val="single"/>
+        </w:rPr>
         <w:br w:type="page"/>
       </w:r>
     </w:p>
     <w:p>
+      <w:r>
+        <w:rPr>
+          <w:u w:val="single"/>
+        </w:rPr>
+        <w:lastRenderedPageBreak/>
+        <w:t>Attenzione a starci nelle ore</w:t>
+      </w:r>
+      <w:r>
+        <w:t>; caso nostro:</w:t>
+      </w:r>
+    </w:p>
+    <w:p>
+      <w:r>
+        <w:drawing>
+          <wp:inline distT="0" distB="0" distL="0" distR="0" wp14:anchorId="0A6FB339" wp14:editId="4C44A59F">
+            <wp:extent cx="2810741" cy="1893561"/>
+            <wp:effectExtent l="0" t="0" r="0" b="0"/>
+            <wp:docPr id="440728695" name="Immagine 1" descr="Immagine che contiene testo, schermata, Carattere&#10;&#10;Descrizione generata automaticamente"/>
+            <wp:cNvGraphicFramePr>
+              <a:graphicFrameLocks xmlns:a="http://schemas.openxmlformats.org/drawingml/2006/main" noChangeAspect="1"/>
+            </wp:cNvGraphicFramePr>
+            <a:graphic xmlns:a="http://schemas.openxmlformats.org/drawingml/2006/main">
+              <a:graphicData uri="http://schemas.openxmlformats.org/drawingml/2006/picture">
+                <pic:pic xmlns:pic="http://schemas.openxmlformats.org/drawingml/2006/picture">
+                  <pic:nvPicPr>
+                    <pic:cNvPr id="440728695" name="Immagine 1" descr="Immagine che contiene testo, schermata, Carattere&#10;&#10;Descrizione generata automaticamente"/>
+                    <pic:cNvPicPr/>
+                  </pic:nvPicPr>
+                  <pic:blipFill>
+                    <a:blip r:embed="rId21"/>
+                    <a:stretch>
+                      <a:fillRect/>
+                    </a:stretch>
+                  </pic:blipFill>
+                  <pic:spPr>
+                    <a:xfrm>
+                      <a:off x="0" y="0"/>
+                      <a:ext cx="2818485" cy="1898778"/>
+                    </a:xfrm>
+                    <a:prstGeom prst="rect">
+                      <a:avLst/>
+                    </a:prstGeom>
+                  </pic:spPr>
+                </pic:pic>
+              </a:graphicData>
+            </a:graphic>
+          </wp:inline>
+        </w:drawing>
+      </w:r>
+      <w:r>
+        <w:t xml:space="preserve"> </w:t>
+      </w:r>
+    </w:p>
+    <w:p>
+      <w:r>
+        <w:t>Quindi, state dentro le ore di regolamento, come fissato da:</w:t>
+      </w:r>
+    </w:p>
+    <w:p>
+      <w:r>
+        <w:rPr>
+          <w:noProof/>
+        </w:rPr>
+        <w:drawing>
+          <wp:inline distT="0" distB="0" distL="0" distR="0" wp14:anchorId="72C8A44B" wp14:editId="00A89ECF">
+            <wp:extent cx="3413414" cy="1305087"/>
+            <wp:effectExtent l="0" t="0" r="0" b="9525"/>
+            <wp:docPr id="979128845" name="Immagine 1" descr="Immagine che contiene testo, schermata, Carattere&#10;&#10;Descrizione generata automaticamente"/>
+            <wp:cNvGraphicFramePr>
+              <a:graphicFrameLocks xmlns:a="http://schemas.openxmlformats.org/drawingml/2006/main" noChangeAspect="1"/>
+            </wp:cNvGraphicFramePr>
+            <a:graphic xmlns:a="http://schemas.openxmlformats.org/drawingml/2006/main">
+              <a:graphicData uri="http://schemas.openxmlformats.org/drawingml/2006/picture">
+                <pic:pic xmlns:pic="http://schemas.openxmlformats.org/drawingml/2006/picture">
+                  <pic:nvPicPr>
+                    <pic:cNvPr id="979128845" name="Immagine 1" descr="Immagine che contiene testo, schermata, Carattere&#10;&#10;Descrizione generata automaticamente"/>
+                    <pic:cNvPicPr/>
+                  </pic:nvPicPr>
+                  <pic:blipFill>
+                    <a:blip r:embed="rId22"/>
+                    <a:stretch>
+                      <a:fillRect/>
+                    </a:stretch>
+                  </pic:blipFill>
+                  <pic:spPr>
+                    <a:xfrm>
+                      <a:off x="0" y="0"/>
+                      <a:ext cx="3422067" cy="1308395"/>
+                    </a:xfrm>
+                    <a:prstGeom prst="rect">
+                      <a:avLst/>
+                    </a:prstGeom>
+                  </pic:spPr>
+                </pic:pic>
+              </a:graphicData>
+            </a:graphic>
+          </wp:inline>
+        </w:drawing>
+      </w:r>
+      <w:r>
+        <w:t xml:space="preserve"> </w:t>
+      </w:r>
+    </w:p>
+    <w:p>
+      <w:r>
+        <w:t>In ogni caso:</w:t>
+      </w:r>
+    </w:p>
+    <w:p>
+      <w:pPr>
+        <w:pStyle w:val="Paragrafoelenco"/>
+        <w:numPr>
+          <w:ilvl w:val="0"/>
+          <w:numId w:val="7"/>
+        </w:numPr>
+      </w:pPr>
+      <w:r>
+        <w:t>Per chi ha passato lo scritto, il voto complessivo di progetto viene verbalizzato relativamente allo stesso appello. Se sbagliate le ore come noi, dice che non può mettere la valutazione</w:t>
+      </w:r>
+    </w:p>
+    <w:p>
+      <w:r>
+        <w:br w:type="page"/>
+      </w:r>
+    </w:p>
+    <w:p>
       <w:pPr>
         <w:pStyle w:val="Titolo1"/>
       </w:pPr>
-      <w:bookmarkStart w:id="21" w:name="_Toc136161889"/>
+      <w:bookmarkStart w:id="21" w:name="_Toc136423256"/>
       <w:r>
         <w:lastRenderedPageBreak/>
         <w:t>4</w:t>
@@ -6410,7 +6541,7 @@
                     <pic:cNvPicPr/>
                   </pic:nvPicPr>
                   <pic:blipFill>
-                    <a:blip r:embed="rId21"/>
+                    <a:blip r:embed="rId23"/>
                     <a:stretch>
                       <a:fillRect/>
                     </a:stretch>
@@ -6578,7 +6709,7 @@
       <w:pPr>
         <w:pStyle w:val="Titolo1"/>
       </w:pPr>
-      <w:bookmarkStart w:id="22" w:name="_Toc136161890"/>
+      <w:bookmarkStart w:id="22" w:name="_Toc136423257"/>
       <w:r>
         <w:lastRenderedPageBreak/>
         <w:t>Gruppi del II Lotto</w:t>
@@ -6786,7 +6917,7 @@
       <w:pPr>
         <w:pStyle w:val="Titolo1"/>
       </w:pPr>
-      <w:bookmarkStart w:id="23" w:name="_Toc136161891"/>
+      <w:bookmarkStart w:id="23" w:name="_Toc136423258"/>
       <w:r>
         <w:lastRenderedPageBreak/>
         <w:t>Esempio comunicazioni con il prof</w:t>
@@ -6917,12 +7048,12 @@
       </w:r>
     </w:p>
     <w:sectPr>
-      <w:headerReference w:type="even" r:id="rId22"/>
-      <w:headerReference w:type="default" r:id="rId23"/>
-      <w:footerReference w:type="even" r:id="rId24"/>
-      <w:footerReference w:type="default" r:id="rId25"/>
-      <w:headerReference w:type="first" r:id="rId26"/>
-      <w:footerReference w:type="first" r:id="rId27"/>
+      <w:headerReference w:type="even" r:id="rId24"/>
+      <w:headerReference w:type="default" r:id="rId25"/>
+      <w:footerReference w:type="even" r:id="rId26"/>
+      <w:footerReference w:type="default" r:id="rId27"/>
+      <w:headerReference w:type="first" r:id="rId28"/>
+      <w:footerReference w:type="first" r:id="rId29"/>
       <w:pgSz w:w="11906" w:h="16838"/>
       <w:pgMar w:top="1417" w:right="1134" w:bottom="1134" w:left="1134" w:header="708" w:footer="708" w:gutter="0"/>
       <w:cols w:space="708"/>

</xml_diff>

<commit_message>
Finalmente è finito tutto
</commit_message>
<xml_diff>
--- a/FAQ Progetti e Tipi di lezioni/FAQ Progetti e tipi di lezioni.docx
+++ b/FAQ Progetti e Tipi di lezioni/FAQ Progetti e tipi di lezioni.docx
@@ -1462,7 +1462,7 @@
                 <w:noProof/>
                 <w:webHidden/>
               </w:rPr>
-              <w:t>27</w:t>
+              <w:t>28</w:t>
             </w:r>
             <w:r>
               <w:rPr>
@@ -1534,7 +1534,7 @@
                 <w:noProof/>
                 <w:webHidden/>
               </w:rPr>
-              <w:t>28</w:t>
+              <w:t>29</w:t>
             </w:r>
             <w:r>
               <w:rPr>
@@ -2163,12 +2163,12 @@
       <w:pPr>
         <w:pStyle w:val="Titolo2"/>
       </w:pPr>
-      <w:bookmarkStart w:id="5" w:name="_Toc127865484"/>
-      <w:bookmarkStart w:id="6" w:name="_Toc136423243"/>
+      <w:bookmarkStart w:id="5" w:name="_Toc136423243"/>
+      <w:bookmarkStart w:id="6" w:name="_Toc127865484"/>
       <w:r>
         <w:t>Lezioni rovesciate</w:t>
       </w:r>
-      <w:bookmarkEnd w:id="6"/>
+      <w:bookmarkEnd w:id="5"/>
     </w:p>
     <w:p>
       <w:r>
@@ -3375,7 +3375,7 @@
         <w:lastRenderedPageBreak/>
         <w:t>Verso la RTB</w:t>
       </w:r>
-      <w:bookmarkEnd w:id="5"/>
+      <w:bookmarkEnd w:id="6"/>
       <w:bookmarkEnd w:id="12"/>
     </w:p>
     <w:p>
@@ -5109,7 +5109,19 @@
           <w:rPr>
             <w:rStyle w:val="Collegamentoipertestuale"/>
           </w:rPr>
-          <w:t>https://www.math.unipd.it/~tullio/IS-1/2022/Progetto/RTB/SWEG.pdf</w:t>
+          <w:t>https://www.math.unipd.it/~tullio/IS-1/2022/Pr</w:t>
+        </w:r>
+        <w:r>
+          <w:rPr>
+            <w:rStyle w:val="Collegamentoipertestuale"/>
+          </w:rPr>
+          <w:t>o</w:t>
+        </w:r>
+        <w:r>
+          <w:rPr>
+            <w:rStyle w:val="Collegamentoipertestuale"/>
+          </w:rPr>
+          <w:t>getto/RTB/SWEG.pdf</w:t>
         </w:r>
       </w:hyperlink>
       <w:r>
@@ -6374,6 +6386,9 @@
     </w:p>
     <w:p>
       <w:r>
+        <w:rPr>
+          <w:noProof/>
+        </w:rPr>
         <w:drawing>
           <wp:inline distT="0" distB="0" distL="0" distR="0" wp14:anchorId="0A6FB339" wp14:editId="4C44A59F">
             <wp:extent cx="2810741" cy="1893561"/>
@@ -6697,9 +6712,6 @@
         <w:t>Se avete ulteriori indicazioni su questa parte sono ben accette. In questa materia si usano sempre le voci di corridoio; questo file per lo meno verbalizza una comprensione maturata esclusivamente sulle mie spalle, quindi se volete aiutare, fate che nessuno vi uccide.</w:t>
       </w:r>
     </w:p>
-    <w:p/>
-    <w:p/>
-    <w:p/>
     <w:p>
       <w:r>
         <w:br w:type="page"/>
@@ -6709,9 +6721,145 @@
       <w:pPr>
         <w:pStyle w:val="Titolo1"/>
       </w:pPr>
+      <w:r>
+        <w:lastRenderedPageBreak/>
+        <w:t>Feedback finale progetto</w:t>
+      </w:r>
+    </w:p>
+    <w:p>
+      <w:r>
+        <w:t>Alla fine (se concludete con PB o CA poco cambia), Tullio si basa sulle ore effettive per calcolare la valutazione finale.</w:t>
+      </w:r>
+    </w:p>
+    <w:p>
+      <w:r>
+        <w:t>La tabella e la mail si presenta come segue:</w:t>
+      </w:r>
+      <w:r>
+        <w:br/>
+      </w:r>
+      <w:r>
+        <w:drawing>
+          <wp:inline distT="0" distB="0" distL="0" distR="0" wp14:anchorId="684CE399" wp14:editId="2746CE46">
+            <wp:extent cx="6120130" cy="943610"/>
+            <wp:effectExtent l="0" t="0" r="0" b="8890"/>
+            <wp:docPr id="51119077" name="Immagine 1"/>
+            <wp:cNvGraphicFramePr>
+              <a:graphicFrameLocks xmlns:a="http://schemas.openxmlformats.org/drawingml/2006/main" noChangeAspect="1"/>
+            </wp:cNvGraphicFramePr>
+            <a:graphic xmlns:a="http://schemas.openxmlformats.org/drawingml/2006/main">
+              <a:graphicData uri="http://schemas.openxmlformats.org/drawingml/2006/picture">
+                <pic:pic xmlns:pic="http://schemas.openxmlformats.org/drawingml/2006/picture">
+                  <pic:nvPicPr>
+                    <pic:cNvPr id="51119077" name=""/>
+                    <pic:cNvPicPr/>
+                  </pic:nvPicPr>
+                  <pic:blipFill>
+                    <a:blip r:embed="rId24"/>
+                    <a:stretch>
+                      <a:fillRect/>
+                    </a:stretch>
+                  </pic:blipFill>
+                  <pic:spPr>
+                    <a:xfrm>
+                      <a:off x="0" y="0"/>
+                      <a:ext cx="6120130" cy="943610"/>
+                    </a:xfrm>
+                    <a:prstGeom prst="rect">
+                      <a:avLst/>
+                    </a:prstGeom>
+                  </pic:spPr>
+                </pic:pic>
+              </a:graphicData>
+            </a:graphic>
+          </wp:inline>
+        </w:drawing>
+      </w:r>
+    </w:p>
+    <w:p>
+      <w:r>
+        <w:t>P</w:t>
+      </w:r>
+      <w:r>
+        <w:t>er chi ha passato lo scritto, il voto complessivo di progetto viene verbalizzato relativamente allo stesso appello</w:t>
+      </w:r>
+      <w:r>
+        <w:t>, a meno che non si intenda rifiutare il voto insomma (se decidete di farlo, non dico che deve venirvi del male, ma quasi, significa rifare lo scritto; poi i folli ci sono sempre insomma).</w:t>
+      </w:r>
+    </w:p>
+    <w:p>
+      <w:r>
+        <w:t>Nella stessa mail, comunque, inserirà il PDF complessivo di tutta la valutazione</w:t>
+      </w:r>
+      <w:r>
+        <w:t>, simile a quello per la RTB/PB.</w:t>
+      </w:r>
+    </w:p>
+    <w:p>
+      <w:r>
+        <w:br w:type="page"/>
+      </w:r>
+      <w:r>
+        <w:rPr>
+          <w:noProof/>
+        </w:rPr>
+        <w:lastRenderedPageBreak/>
+        <w:drawing>
+          <wp:inline distT="0" distB="0" distL="0" distR="0" wp14:anchorId="6B1338B4" wp14:editId="5CB41637">
+            <wp:extent cx="6110605" cy="1951990"/>
+            <wp:effectExtent l="0" t="0" r="4445" b="0"/>
+            <wp:docPr id="1169134947" name="Immagine 1"/>
+            <wp:cNvGraphicFramePr>
+              <a:graphicFrameLocks xmlns:a="http://schemas.openxmlformats.org/drawingml/2006/main" noChangeAspect="1"/>
+            </wp:cNvGraphicFramePr>
+            <a:graphic xmlns:a="http://schemas.openxmlformats.org/drawingml/2006/main">
+              <a:graphicData uri="http://schemas.openxmlformats.org/drawingml/2006/picture">
+                <pic:pic xmlns:pic="http://schemas.openxmlformats.org/drawingml/2006/picture">
+                  <pic:nvPicPr>
+                    <pic:cNvPr id="0" name="Picture 1"/>
+                    <pic:cNvPicPr>
+                      <a:picLocks noChangeAspect="1" noChangeArrowheads="1"/>
+                    </pic:cNvPicPr>
+                  </pic:nvPicPr>
+                  <pic:blipFill>
+                    <a:blip r:embed="rId25">
+                      <a:extLst>
+                        <a:ext uri="{28A0092B-C50C-407E-A947-70E740481C1C}">
+                          <a14:useLocalDpi xmlns:a14="http://schemas.microsoft.com/office/drawing/2010/main" val="0"/>
+                        </a:ext>
+                      </a:extLst>
+                    </a:blip>
+                    <a:srcRect/>
+                    <a:stretch>
+                      <a:fillRect/>
+                    </a:stretch>
+                  </pic:blipFill>
+                  <pic:spPr bwMode="auto">
+                    <a:xfrm>
+                      <a:off x="0" y="0"/>
+                      <a:ext cx="6110605" cy="1951990"/>
+                    </a:xfrm>
+                    <a:prstGeom prst="rect">
+                      <a:avLst/>
+                    </a:prstGeom>
+                    <a:noFill/>
+                    <a:ln>
+                      <a:noFill/>
+                    </a:ln>
+                  </pic:spPr>
+                </pic:pic>
+              </a:graphicData>
+            </a:graphic>
+          </wp:inline>
+        </w:drawing>
+      </w:r>
+    </w:p>
+    <w:p>
+      <w:pPr>
+        <w:pStyle w:val="Titolo1"/>
+      </w:pPr>
       <w:bookmarkStart w:id="22" w:name="_Toc136423257"/>
       <w:r>
-        <w:lastRenderedPageBreak/>
         <w:t>Gruppi del II Lotto</w:t>
       </w:r>
       <w:bookmarkEnd w:id="22"/>
@@ -7048,12 +7196,12 @@
       </w:r>
     </w:p>
     <w:sectPr>
-      <w:headerReference w:type="even" r:id="rId24"/>
-      <w:headerReference w:type="default" r:id="rId25"/>
-      <w:footerReference w:type="even" r:id="rId26"/>
-      <w:footerReference w:type="default" r:id="rId27"/>
-      <w:headerReference w:type="first" r:id="rId28"/>
-      <w:footerReference w:type="first" r:id="rId29"/>
+      <w:headerReference w:type="even" r:id="rId26"/>
+      <w:headerReference w:type="default" r:id="rId27"/>
+      <w:footerReference w:type="even" r:id="rId28"/>
+      <w:footerReference w:type="default" r:id="rId29"/>
+      <w:headerReference w:type="first" r:id="rId30"/>
+      <w:footerReference w:type="first" r:id="rId31"/>
       <w:pgSz w:w="11906" w:h="16838"/>
       <w:pgMar w:top="1417" w:right="1134" w:bottom="1134" w:left="1134" w:header="708" w:footer="708" w:gutter="0"/>
       <w:cols w:space="708"/>
@@ -9807,7 +9955,7 @@
   <w:style w:type="paragraph" w:default="1" w:styleId="Normale">
     <w:name w:val="Normal"/>
     <w:qFormat/>
-    <w:rsid w:val="0027266B"/>
+    <w:rsid w:val="003042BC"/>
   </w:style>
   <w:style w:type="paragraph" w:styleId="Titolo1">
     <w:name w:val="heading 1"/>

</xml_diff>

<commit_message>
Aggiunte altre indicazioni e fix
</commit_message>
<xml_diff>
--- a/FAQ Progetti e Tipi di lezioni/FAQ Progetti e tipi di lezioni.docx
+++ b/FAQ Progetti e Tipi di lezioni/FAQ Progetti e tipi di lezioni.docx
@@ -1,6 +1,6 @@
 
 <file path=word/document.xml><?xml version="1.0" encoding="utf-8"?>
-<w:document xmlns:wpc="http://schemas.microsoft.com/office/word/2010/wordprocessingCanvas" xmlns:cx="http://schemas.microsoft.com/office/drawing/2014/chartex" xmlns:cx1="http://schemas.microsoft.com/office/drawing/2015/9/8/chartex" xmlns:cx2="http://schemas.microsoft.com/office/drawing/2015/10/21/chartex" xmlns:cx3="http://schemas.microsoft.com/office/drawing/2016/5/9/chartex" xmlns:cx4="http://schemas.microsoft.com/office/drawing/2016/5/10/chartex" xmlns:cx5="http://schemas.microsoft.com/office/drawing/2016/5/11/chartex" xmlns:cx6="http://schemas.microsoft.com/office/drawing/2016/5/12/chartex" xmlns:cx7="http://schemas.microsoft.com/office/drawing/2016/5/13/chartex" xmlns:cx8="http://schemas.microsoft.com/office/drawing/2016/5/14/chartex" xmlns:mc="http://schemas.openxmlformats.org/markup-compatibility/2006" xmlns:aink="http://schemas.microsoft.com/office/drawing/2016/ink" xmlns:am3d="http://schemas.microsoft.com/office/drawing/2017/model3d" xmlns:o="urn:schemas-microsoft-com:office:office" xmlns:oel="http://schemas.microsoft.com/office/2019/extlst" xmlns:r="http://schemas.openxmlformats.org/officeDocument/2006/relationships" xmlns:m="http://schemas.openxmlformats.org/officeDocument/2006/math" xmlns:v="urn:schemas-microsoft-com:vml" xmlns:wp14="http://schemas.microsoft.com/office/word/2010/wordprocessingDrawing" xmlns:wp="http://schemas.openxmlformats.org/drawingml/2006/wordprocessingDrawing" xmlns:w10="urn:schemas-microsoft-com:office:word" xmlns:w="http://schemas.openxmlformats.org/wordprocessingml/2006/main" xmlns:w14="http://schemas.microsoft.com/office/word/2010/wordml" xmlns:w15="http://schemas.microsoft.com/office/word/2012/wordml" xmlns:w16cex="http://schemas.microsoft.com/office/word/2018/wordml/cex" xmlns:w16cid="http://schemas.microsoft.com/office/word/2016/wordml/cid" xmlns:w16="http://schemas.microsoft.com/office/word/2018/wordml" xmlns:w16du="http://schemas.microsoft.com/office/word/2023/wordml/word16du" xmlns:w16sdtdh="http://schemas.microsoft.com/office/word/2020/wordml/sdtdatahash" xmlns:w16se="http://schemas.microsoft.com/office/word/2015/wordml/symex" xmlns:wpg="http://schemas.microsoft.com/office/word/2010/wordprocessingGroup" xmlns:wpi="http://schemas.microsoft.com/office/word/2010/wordprocessingInk" xmlns:wne="http://schemas.microsoft.com/office/word/2006/wordml" xmlns:wps="http://schemas.microsoft.com/office/word/2010/wordprocessingShape" mc:Ignorable="w14 w15 w16se w16cid w16 w16cex w16sdtdh wp14">
+<w:document xmlns:wpc="http://schemas.microsoft.com/office/word/2010/wordprocessingCanvas" xmlns:cx="http://schemas.microsoft.com/office/drawing/2014/chartex" xmlns:cx1="http://schemas.microsoft.com/office/drawing/2015/9/8/chartex" xmlns:cx2="http://schemas.microsoft.com/office/drawing/2015/10/21/chartex" xmlns:cx3="http://schemas.microsoft.com/office/drawing/2016/5/9/chartex" xmlns:cx4="http://schemas.microsoft.com/office/drawing/2016/5/10/chartex" xmlns:cx5="http://schemas.microsoft.com/office/drawing/2016/5/11/chartex" xmlns:cx6="http://schemas.microsoft.com/office/drawing/2016/5/12/chartex" xmlns:cx7="http://schemas.microsoft.com/office/drawing/2016/5/13/chartex" xmlns:cx8="http://schemas.microsoft.com/office/drawing/2016/5/14/chartex" xmlns:mc="http://schemas.openxmlformats.org/markup-compatibility/2006" xmlns:aink="http://schemas.microsoft.com/office/drawing/2016/ink" xmlns:am3d="http://schemas.microsoft.com/office/drawing/2017/model3d" xmlns:o="urn:schemas-microsoft-com:office:office" xmlns:oel="http://schemas.microsoft.com/office/2019/extlst" xmlns:r="http://schemas.openxmlformats.org/officeDocument/2006/relationships" xmlns:m="http://schemas.openxmlformats.org/officeDocument/2006/math" xmlns:v="urn:schemas-microsoft-com:vml" xmlns:wp14="http://schemas.microsoft.com/office/word/2010/wordprocessingDrawing" xmlns:wp="http://schemas.openxmlformats.org/drawingml/2006/wordprocessingDrawing" xmlns:w10="urn:schemas-microsoft-com:office:word" xmlns:w="http://schemas.openxmlformats.org/wordprocessingml/2006/main" xmlns:w14="http://schemas.microsoft.com/office/word/2010/wordml" xmlns:w15="http://schemas.microsoft.com/office/word/2012/wordml" xmlns:w16cex="http://schemas.microsoft.com/office/word/2018/wordml/cex" xmlns:w16cid="http://schemas.microsoft.com/office/word/2016/wordml/cid" xmlns:w16="http://schemas.microsoft.com/office/word/2018/wordml" xmlns:w16sdtdh="http://schemas.microsoft.com/office/word/2020/wordml/sdtdatahash" xmlns:w16se="http://schemas.microsoft.com/office/word/2015/wordml/symex" xmlns:wpg="http://schemas.microsoft.com/office/word/2010/wordprocessingGroup" xmlns:wpi="http://schemas.microsoft.com/office/word/2010/wordprocessingInk" xmlns:wne="http://schemas.microsoft.com/office/word/2006/wordml" xmlns:wps="http://schemas.microsoft.com/office/word/2010/wordprocessingShape" mc:Ignorable="w14 w15 w16se w16cid w16 w16cex w16sdtdh wp14">
   <w:body>
     <w:p>
       <w:pPr>
@@ -118,7 +118,7 @@
           <w:r>
             <w:fldChar w:fldCharType="separate"/>
           </w:r>
-          <w:hyperlink w:anchor="_Toc136423239" w:history="1">
+          <w:hyperlink w:anchor="_Toc137120214" w:history="1">
             <w:r>
               <w:rPr>
                 <w:rStyle w:val="Collegamentoipertestuale"/>
@@ -145,7 +145,7 @@
                 <w:noProof/>
                 <w:webHidden/>
               </w:rPr>
-              <w:instrText xml:space="preserve"> PAGEREF _Toc136423239 \h </w:instrText>
+              <w:instrText xml:space="preserve"> PAGEREF _Toc137120214 \h </w:instrText>
             </w:r>
             <w:r>
               <w:rPr>
@@ -190,7 +190,7 @@
               <w14:ligatures w14:val="standardContextual"/>
             </w:rPr>
           </w:pPr>
-          <w:hyperlink w:anchor="_Toc136423240" w:history="1">
+          <w:hyperlink w:anchor="_Toc137120215" w:history="1">
             <w:r>
               <w:rPr>
                 <w:rStyle w:val="Collegamentoipertestuale"/>
@@ -217,7 +217,7 @@
                 <w:noProof/>
                 <w:webHidden/>
               </w:rPr>
-              <w:instrText xml:space="preserve"> PAGEREF _Toc136423240 \h </w:instrText>
+              <w:instrText xml:space="preserve"> PAGEREF _Toc137120215 \h </w:instrText>
             </w:r>
             <w:r>
               <w:rPr>
@@ -262,7 +262,7 @@
               <w14:ligatures w14:val="standardContextual"/>
             </w:rPr>
           </w:pPr>
-          <w:hyperlink w:anchor="_Toc136423241" w:history="1">
+          <w:hyperlink w:anchor="_Toc137120216" w:history="1">
             <w:r>
               <w:rPr>
                 <w:rStyle w:val="Collegamentoipertestuale"/>
@@ -289,7 +289,7 @@
                 <w:noProof/>
                 <w:webHidden/>
               </w:rPr>
-              <w:instrText xml:space="preserve"> PAGEREF _Toc136423241 \h </w:instrText>
+              <w:instrText xml:space="preserve"> PAGEREF _Toc137120216 \h </w:instrText>
             </w:r>
             <w:r>
               <w:rPr>
@@ -334,7 +334,7 @@
               <w14:ligatures w14:val="standardContextual"/>
             </w:rPr>
           </w:pPr>
-          <w:hyperlink w:anchor="_Toc136423242" w:history="1">
+          <w:hyperlink w:anchor="_Toc137120217" w:history="1">
             <w:r>
               <w:rPr>
                 <w:rStyle w:val="Collegamentoipertestuale"/>
@@ -361,7 +361,7 @@
                 <w:noProof/>
                 <w:webHidden/>
               </w:rPr>
-              <w:instrText xml:space="preserve"> PAGEREF _Toc136423242 \h </w:instrText>
+              <w:instrText xml:space="preserve"> PAGEREF _Toc137120217 \h </w:instrText>
             </w:r>
             <w:r>
               <w:rPr>
@@ -406,7 +406,7 @@
               <w14:ligatures w14:val="standardContextual"/>
             </w:rPr>
           </w:pPr>
-          <w:hyperlink w:anchor="_Toc136423243" w:history="1">
+          <w:hyperlink w:anchor="_Toc137120218" w:history="1">
             <w:r>
               <w:rPr>
                 <w:rStyle w:val="Collegamentoipertestuale"/>
@@ -433,7 +433,7 @@
                 <w:noProof/>
                 <w:webHidden/>
               </w:rPr>
-              <w:instrText xml:space="preserve"> PAGEREF _Toc136423243 \h </w:instrText>
+              <w:instrText xml:space="preserve"> PAGEREF _Toc137120218 \h </w:instrText>
             </w:r>
             <w:r>
               <w:rPr>
@@ -478,7 +478,7 @@
               <w14:ligatures w14:val="standardContextual"/>
             </w:rPr>
           </w:pPr>
-          <w:hyperlink w:anchor="_Toc136423244" w:history="1">
+          <w:hyperlink w:anchor="_Toc137120219" w:history="1">
             <w:r>
               <w:rPr>
                 <w:rStyle w:val="Collegamentoipertestuale"/>
@@ -505,7 +505,7 @@
                 <w:noProof/>
                 <w:webHidden/>
               </w:rPr>
-              <w:instrText xml:space="preserve"> PAGEREF _Toc136423244 \h </w:instrText>
+              <w:instrText xml:space="preserve"> PAGEREF _Toc137120219 \h </w:instrText>
             </w:r>
             <w:r>
               <w:rPr>
@@ -550,7 +550,7 @@
               <w14:ligatures w14:val="standardContextual"/>
             </w:rPr>
           </w:pPr>
-          <w:hyperlink w:anchor="_Toc136423245" w:history="1">
+          <w:hyperlink w:anchor="_Toc137120220" w:history="1">
             <w:r>
               <w:rPr>
                 <w:rStyle w:val="Collegamentoipertestuale"/>
@@ -577,7 +577,7 @@
                 <w:noProof/>
                 <w:webHidden/>
               </w:rPr>
-              <w:instrText xml:space="preserve"> PAGEREF _Toc136423245 \h </w:instrText>
+              <w:instrText xml:space="preserve"> PAGEREF _Toc137120220 \h </w:instrText>
             </w:r>
             <w:r>
               <w:rPr>
@@ -622,7 +622,7 @@
               <w14:ligatures w14:val="standardContextual"/>
             </w:rPr>
           </w:pPr>
-          <w:hyperlink w:anchor="_Toc136423246" w:history="1">
+          <w:hyperlink w:anchor="_Toc137120221" w:history="1">
             <w:r>
               <w:rPr>
                 <w:rStyle w:val="Collegamentoipertestuale"/>
@@ -649,7 +649,7 @@
                 <w:noProof/>
                 <w:webHidden/>
               </w:rPr>
-              <w:instrText xml:space="preserve"> PAGEREF _Toc136423246 \h </w:instrText>
+              <w:instrText xml:space="preserve"> PAGEREF _Toc137120221 \h </w:instrText>
             </w:r>
             <w:r>
               <w:rPr>
@@ -669,7 +669,7 @@
                 <w:noProof/>
                 <w:webHidden/>
               </w:rPr>
-              <w:t>11</w:t>
+              <w:t>12</w:t>
             </w:r>
             <w:r>
               <w:rPr>
@@ -694,7 +694,7 @@
               <w14:ligatures w14:val="standardContextual"/>
             </w:rPr>
           </w:pPr>
-          <w:hyperlink w:anchor="_Toc136423247" w:history="1">
+          <w:hyperlink w:anchor="_Toc137120222" w:history="1">
             <w:r>
               <w:rPr>
                 <w:rStyle w:val="Collegamentoipertestuale"/>
@@ -721,7 +721,7 @@
                 <w:noProof/>
                 <w:webHidden/>
               </w:rPr>
-              <w:instrText xml:space="preserve"> PAGEREF _Toc136423247 \h </w:instrText>
+              <w:instrText xml:space="preserve"> PAGEREF _Toc137120222 \h </w:instrText>
             </w:r>
             <w:r>
               <w:rPr>
@@ -741,7 +741,7 @@
                 <w:noProof/>
                 <w:webHidden/>
               </w:rPr>
-              <w:t>11</w:t>
+              <w:t>12</w:t>
             </w:r>
             <w:r>
               <w:rPr>
@@ -766,7 +766,7 @@
               <w14:ligatures w14:val="standardContextual"/>
             </w:rPr>
           </w:pPr>
-          <w:hyperlink w:anchor="_Toc136423248" w:history="1">
+          <w:hyperlink w:anchor="_Toc137120223" w:history="1">
             <w:r>
               <w:rPr>
                 <w:rStyle w:val="Collegamentoipertestuale"/>
@@ -793,7 +793,7 @@
                 <w:noProof/>
                 <w:webHidden/>
               </w:rPr>
-              <w:instrText xml:space="preserve"> PAGEREF _Toc136423248 \h </w:instrText>
+              <w:instrText xml:space="preserve"> PAGEREF _Toc137120223 \h </w:instrText>
             </w:r>
             <w:r>
               <w:rPr>
@@ -813,7 +813,7 @@
                 <w:noProof/>
                 <w:webHidden/>
               </w:rPr>
-              <w:t>12</w:t>
+              <w:t>13</w:t>
             </w:r>
             <w:r>
               <w:rPr>
@@ -838,7 +838,7 @@
               <w14:ligatures w14:val="standardContextual"/>
             </w:rPr>
           </w:pPr>
-          <w:hyperlink w:anchor="_Toc136423249" w:history="1">
+          <w:hyperlink w:anchor="_Toc137120224" w:history="1">
             <w:r>
               <w:rPr>
                 <w:rStyle w:val="Collegamentoipertestuale"/>
@@ -866,7 +866,7 @@
                 <w:noProof/>
                 <w:webHidden/>
               </w:rPr>
-              <w:instrText xml:space="preserve"> PAGEREF _Toc136423249 \h </w:instrText>
+              <w:instrText xml:space="preserve"> PAGEREF _Toc137120224 \h </w:instrText>
             </w:r>
             <w:r>
               <w:rPr>
@@ -886,7 +886,7 @@
                 <w:noProof/>
                 <w:webHidden/>
               </w:rPr>
-              <w:t>15</w:t>
+              <w:t>16</w:t>
             </w:r>
             <w:r>
               <w:rPr>
@@ -911,7 +911,7 @@
               <w14:ligatures w14:val="standardContextual"/>
             </w:rPr>
           </w:pPr>
-          <w:hyperlink w:anchor="_Toc136423250" w:history="1">
+          <w:hyperlink w:anchor="_Toc137120225" w:history="1">
             <w:r>
               <w:rPr>
                 <w:rStyle w:val="Collegamentoipertestuale"/>
@@ -938,7 +938,7 @@
                 <w:noProof/>
                 <w:webHidden/>
               </w:rPr>
-              <w:instrText xml:space="preserve"> PAGEREF _Toc136423250 \h </w:instrText>
+              <w:instrText xml:space="preserve"> PAGEREF _Toc137120225 \h </w:instrText>
             </w:r>
             <w:r>
               <w:rPr>
@@ -958,7 +958,7 @@
                 <w:noProof/>
                 <w:webHidden/>
               </w:rPr>
-              <w:t>16</w:t>
+              <w:t>17</w:t>
             </w:r>
             <w:r>
               <w:rPr>
@@ -983,7 +983,7 @@
               <w14:ligatures w14:val="standardContextual"/>
             </w:rPr>
           </w:pPr>
-          <w:hyperlink w:anchor="_Toc136423251" w:history="1">
+          <w:hyperlink w:anchor="_Toc137120226" w:history="1">
             <w:r>
               <w:rPr>
                 <w:rStyle w:val="Collegamentoipertestuale"/>
@@ -1010,7 +1010,7 @@
                 <w:noProof/>
                 <w:webHidden/>
               </w:rPr>
-              <w:instrText xml:space="preserve"> PAGEREF _Toc136423251 \h </w:instrText>
+              <w:instrText xml:space="preserve"> PAGEREF _Toc137120226 \h </w:instrText>
             </w:r>
             <w:r>
               <w:rPr>
@@ -1030,7 +1030,7 @@
                 <w:noProof/>
                 <w:webHidden/>
               </w:rPr>
-              <w:t>17</w:t>
+              <w:t>18</w:t>
             </w:r>
             <w:r>
               <w:rPr>
@@ -1055,7 +1055,7 @@
               <w14:ligatures w14:val="standardContextual"/>
             </w:rPr>
           </w:pPr>
-          <w:hyperlink w:anchor="_Toc136423252" w:history="1">
+          <w:hyperlink w:anchor="_Toc137120227" w:history="1">
             <w:r>
               <w:rPr>
                 <w:rStyle w:val="Collegamentoipertestuale"/>
@@ -1082,7 +1082,7 @@
                 <w:noProof/>
                 <w:webHidden/>
               </w:rPr>
-              <w:instrText xml:space="preserve"> PAGEREF _Toc136423252 \h </w:instrText>
+              <w:instrText xml:space="preserve"> PAGEREF _Toc137120227 \h </w:instrText>
             </w:r>
             <w:r>
               <w:rPr>
@@ -1102,7 +1102,7 @@
                 <w:noProof/>
                 <w:webHidden/>
               </w:rPr>
-              <w:t>18</w:t>
+              <w:t>19</w:t>
             </w:r>
             <w:r>
               <w:rPr>
@@ -1127,7 +1127,7 @@
               <w14:ligatures w14:val="standardContextual"/>
             </w:rPr>
           </w:pPr>
-          <w:hyperlink w:anchor="_Toc136423253" w:history="1">
+          <w:hyperlink w:anchor="_Toc137120228" w:history="1">
             <w:r>
               <w:rPr>
                 <w:rStyle w:val="Collegamentoipertestuale"/>
@@ -1154,7 +1154,7 @@
                 <w:noProof/>
                 <w:webHidden/>
               </w:rPr>
-              <w:instrText xml:space="preserve"> PAGEREF _Toc136423253 \h </w:instrText>
+              <w:instrText xml:space="preserve"> PAGEREF _Toc137120228 \h </w:instrText>
             </w:r>
             <w:r>
               <w:rPr>
@@ -1174,7 +1174,7 @@
                 <w:noProof/>
                 <w:webHidden/>
               </w:rPr>
-              <w:t>20</w:t>
+              <w:t>21</w:t>
             </w:r>
             <w:r>
               <w:rPr>
@@ -1199,7 +1199,7 @@
               <w14:ligatures w14:val="standardContextual"/>
             </w:rPr>
           </w:pPr>
-          <w:hyperlink w:anchor="_Toc136423254" w:history="1">
+          <w:hyperlink w:anchor="_Toc137120229" w:history="1">
             <w:r>
               <w:rPr>
                 <w:rStyle w:val="Collegamentoipertestuale"/>
@@ -1226,7 +1226,7 @@
                 <w:noProof/>
                 <w:webHidden/>
               </w:rPr>
-              <w:instrText xml:space="preserve"> PAGEREF _Toc136423254 \h </w:instrText>
+              <w:instrText xml:space="preserve"> PAGEREF _Toc137120229 \h </w:instrText>
             </w:r>
             <w:r>
               <w:rPr>
@@ -1246,7 +1246,7 @@
                 <w:noProof/>
                 <w:webHidden/>
               </w:rPr>
-              <w:t>23</w:t>
+              <w:t>24</w:t>
             </w:r>
             <w:r>
               <w:rPr>
@@ -1271,7 +1271,7 @@
               <w14:ligatures w14:val="standardContextual"/>
             </w:rPr>
           </w:pPr>
-          <w:hyperlink w:anchor="_Toc136423255" w:history="1">
+          <w:hyperlink w:anchor="_Toc137120230" w:history="1">
             <w:r>
               <w:rPr>
                 <w:rStyle w:val="Collegamentoipertestuale"/>
@@ -1298,7 +1298,7 @@
                 <w:noProof/>
                 <w:webHidden/>
               </w:rPr>
-              <w:instrText xml:space="preserve"> PAGEREF _Toc136423255 \h </w:instrText>
+              <w:instrText xml:space="preserve"> PAGEREF _Toc137120230 \h </w:instrText>
             </w:r>
             <w:r>
               <w:rPr>
@@ -1318,7 +1318,7 @@
                 <w:noProof/>
                 <w:webHidden/>
               </w:rPr>
-              <w:t>24</w:t>
+              <w:t>25</w:t>
             </w:r>
             <w:r>
               <w:rPr>
@@ -1343,7 +1343,7 @@
               <w14:ligatures w14:val="standardContextual"/>
             </w:rPr>
           </w:pPr>
-          <w:hyperlink w:anchor="_Toc136423256" w:history="1">
+          <w:hyperlink w:anchor="_Toc137120231" w:history="1">
             <w:r>
               <w:rPr>
                 <w:rStyle w:val="Collegamentoipertestuale"/>
@@ -1370,7 +1370,7 @@
                 <w:noProof/>
                 <w:webHidden/>
               </w:rPr>
-              <w:instrText xml:space="preserve"> PAGEREF _Toc136423256 \h </w:instrText>
+              <w:instrText xml:space="preserve"> PAGEREF _Toc137120231 \h </w:instrText>
             </w:r>
             <w:r>
               <w:rPr>
@@ -1390,7 +1390,7 @@
                 <w:noProof/>
                 <w:webHidden/>
               </w:rPr>
-              <w:t>26</w:t>
+              <w:t>27</w:t>
             </w:r>
             <w:r>
               <w:rPr>
@@ -1415,13 +1415,13 @@
               <w14:ligatures w14:val="standardContextual"/>
             </w:rPr>
           </w:pPr>
-          <w:hyperlink w:anchor="_Toc136423257" w:history="1">
+          <w:hyperlink w:anchor="_Toc137120232" w:history="1">
             <w:r>
               <w:rPr>
                 <w:rStyle w:val="Collegamentoipertestuale"/>
                 <w:noProof/>
               </w:rPr>
-              <w:t>Gruppi del II Lotto</w:t>
+              <w:t>Feedback finale progetto</w:t>
             </w:r>
             <w:r>
               <w:rPr>
@@ -1442,7 +1442,7 @@
                 <w:noProof/>
                 <w:webHidden/>
               </w:rPr>
-              <w:instrText xml:space="preserve"> PAGEREF _Toc136423257 \h </w:instrText>
+              <w:instrText xml:space="preserve"> PAGEREF _Toc137120232 \h </w:instrText>
             </w:r>
             <w:r>
               <w:rPr>
@@ -1487,12 +1487,84 @@
               <w14:ligatures w14:val="standardContextual"/>
             </w:rPr>
           </w:pPr>
-          <w:hyperlink w:anchor="_Toc136423258" w:history="1">
+          <w:hyperlink w:anchor="_Toc137120233" w:history="1">
             <w:r>
               <w:rPr>
                 <w:rStyle w:val="Collegamentoipertestuale"/>
                 <w:noProof/>
               </w:rPr>
+              <w:t>Gruppi del II Lotto</w:t>
+            </w:r>
+            <w:r>
+              <w:rPr>
+                <w:noProof/>
+                <w:webHidden/>
+              </w:rPr>
+              <w:tab/>
+            </w:r>
+            <w:r>
+              <w:rPr>
+                <w:noProof/>
+                <w:webHidden/>
+              </w:rPr>
+              <w:fldChar w:fldCharType="begin"/>
+            </w:r>
+            <w:r>
+              <w:rPr>
+                <w:noProof/>
+                <w:webHidden/>
+              </w:rPr>
+              <w:instrText xml:space="preserve"> PAGEREF _Toc137120233 \h </w:instrText>
+            </w:r>
+            <w:r>
+              <w:rPr>
+                <w:noProof/>
+                <w:webHidden/>
+              </w:rPr>
+            </w:r>
+            <w:r>
+              <w:rPr>
+                <w:noProof/>
+                <w:webHidden/>
+              </w:rPr>
+              <w:fldChar w:fldCharType="separate"/>
+            </w:r>
+            <w:r>
+              <w:rPr>
+                <w:noProof/>
+                <w:webHidden/>
+              </w:rPr>
+              <w:t>29</w:t>
+            </w:r>
+            <w:r>
+              <w:rPr>
+                <w:noProof/>
+                <w:webHidden/>
+              </w:rPr>
+              <w:fldChar w:fldCharType="end"/>
+            </w:r>
+          </w:hyperlink>
+        </w:p>
+        <w:p>
+          <w:pPr>
+            <w:pStyle w:val="Sommario1"/>
+            <w:tabs>
+              <w:tab w:val="right" w:leader="dot" w:pos="9628"/>
+            </w:tabs>
+            <w:rPr>
+              <w:rFonts w:eastAsiaTheme="minorEastAsia"/>
+              <w:noProof/>
+              <w:kern w:val="2"/>
+              <w:lang w:eastAsia="it-IT"/>
+              <w14:ligatures w14:val="standardContextual"/>
+            </w:rPr>
+          </w:pPr>
+          <w:hyperlink w:anchor="_Toc137120234" w:history="1">
+            <w:r>
+              <w:rPr>
+                <w:rStyle w:val="Collegamentoipertestuale"/>
+                <w:noProof/>
+              </w:rPr>
               <w:t>Esempio comunicazioni con il prof</w:t>
             </w:r>
             <w:r>
@@ -1514,7 +1586,7 @@
                 <w:noProof/>
                 <w:webHidden/>
               </w:rPr>
-              <w:instrText xml:space="preserve"> PAGEREF _Toc136423258 \h </w:instrText>
+              <w:instrText xml:space="preserve"> PAGEREF _Toc137120234 \h </w:instrText>
             </w:r>
             <w:r>
               <w:rPr>
@@ -1534,7 +1606,7 @@
                 <w:noProof/>
                 <w:webHidden/>
               </w:rPr>
-              <w:t>29</w:t>
+              <w:t>30</w:t>
             </w:r>
             <w:r>
               <w:rPr>
@@ -1574,7 +1646,7 @@
         <w:pStyle w:val="Titolo1"/>
       </w:pPr>
       <w:bookmarkStart w:id="0" w:name="_Toc127865482"/>
-      <w:bookmarkStart w:id="1" w:name="_Toc136423239"/>
+      <w:bookmarkStart w:id="1" w:name="_Toc137120214"/>
       <w:r>
         <w:lastRenderedPageBreak/>
         <w:t>Regole di accesso al progetto</w:t>
@@ -1685,7 +1757,7 @@
       <w:pPr>
         <w:pStyle w:val="Titolo1"/>
       </w:pPr>
-      <w:bookmarkStart w:id="2" w:name="_Toc136423240"/>
+      <w:bookmarkStart w:id="2" w:name="_Toc137120215"/>
       <w:r>
         <w:lastRenderedPageBreak/>
         <w:t>Formazione dei gruppi di progetto</w:t>
@@ -1853,7 +1925,7 @@
       <w:pPr>
         <w:pStyle w:val="Titolo1"/>
       </w:pPr>
-      <w:bookmarkStart w:id="3" w:name="_Toc136423241"/>
+      <w:bookmarkStart w:id="3" w:name="_Toc137120216"/>
       <w:r>
         <w:lastRenderedPageBreak/>
         <w:t>Tipi di lezioni</w:t>
@@ -1864,7 +1936,7 @@
       <w:pPr>
         <w:pStyle w:val="Titolo2"/>
       </w:pPr>
-      <w:bookmarkStart w:id="4" w:name="_Toc136423242"/>
+      <w:bookmarkStart w:id="4" w:name="_Toc137120217"/>
       <w:r>
         <w:t>Diari di bordo</w:t>
       </w:r>
@@ -2163,12 +2235,12 @@
       <w:pPr>
         <w:pStyle w:val="Titolo2"/>
       </w:pPr>
-      <w:bookmarkStart w:id="5" w:name="_Toc136423243"/>
-      <w:bookmarkStart w:id="6" w:name="_Toc127865484"/>
+      <w:bookmarkStart w:id="5" w:name="_Toc127865484"/>
+      <w:bookmarkStart w:id="6" w:name="_Toc137120218"/>
       <w:r>
         <w:t>Lezioni rovesciate</w:t>
       </w:r>
-      <w:bookmarkEnd w:id="5"/>
+      <w:bookmarkEnd w:id="6"/>
     </w:p>
     <w:p>
       <w:r>
@@ -2282,7 +2354,7 @@
       <w:pPr>
         <w:pStyle w:val="Titolo2"/>
       </w:pPr>
-      <w:bookmarkStart w:id="7" w:name="_Toc136423244"/>
+      <w:bookmarkStart w:id="7" w:name="_Toc137120219"/>
       <w:r>
         <w:lastRenderedPageBreak/>
         <w:t>Pit Stop</w:t>
@@ -2324,6 +2396,11 @@
       <w:r>
         <w:t>Quindi, se ci sono domande particolari, si pongano senza problemi.</w:t>
       </w:r>
+    </w:p>
+    <w:p>
+      <w:pPr>
+        <w:pStyle w:val="Titolo2"/>
+      </w:pPr>
       <w:r>
         <w:br w:type="page"/>
       </w:r>
@@ -2333,7 +2410,7 @@
         <w:pStyle w:val="Titolo1"/>
       </w:pPr>
       <w:bookmarkStart w:id="8" w:name="_Toc127865483"/>
-      <w:bookmarkStart w:id="9" w:name="_Toc136423245"/>
+      <w:bookmarkStart w:id="9" w:name="_Toc137120220"/>
       <w:r>
         <w:lastRenderedPageBreak/>
         <w:t>1 - Aggiudicazione degli appalti</w:t>
@@ -2350,7 +2427,7 @@
         </w:numPr>
       </w:pPr>
       <w:r>
-        <w:t>Le prime cose da fare sono (citando testualmente Tullio)</w:t>
+        <w:t>Consiglio caldamente di tenere come riferimento il PDF del Regolamento Didattico di Progetto dell’anno corrente; oltre a questo, qualche idea indicativo si ha dal sito di Tullio in anni passati:</w:t>
       </w:r>
     </w:p>
     <w:p>
@@ -2361,8 +2438,16 @@
           <w:numId w:val="2"/>
         </w:numPr>
       </w:pPr>
-      <w:r>
-        <w:t>dotarsi di un nome, di un logo, e di un recapito riflettore di posta elettronica;</w:t>
+      <w:hyperlink r:id="rId9" w:history="1">
+        <w:r>
+          <w:rPr>
+            <w:rStyle w:val="Collegamentoipertestuale"/>
+          </w:rPr>
+          <w:t>https://www.math.unipd.it/~tullio/IS-1/2019/Progetto/</w:t>
+        </w:r>
+      </w:hyperlink>
+      <w:r>
+        <w:t xml:space="preserve"> </w:t>
       </w:r>
     </w:p>
     <w:p>
@@ -2373,54 +2458,16 @@
           <w:numId w:val="2"/>
         </w:numPr>
       </w:pPr>
-      <w:r>
-        <w:t>cominciare a ragionare sul proprio way of working, secondo le indicazioni del regolamento del progetto didattico.</w:t>
-      </w:r>
-    </w:p>
-    <w:p>
-      <w:pPr>
-        <w:pStyle w:val="Paragrafoelenco"/>
-      </w:pPr>
-    </w:p>
-    <w:p>
-      <w:pPr>
-        <w:pStyle w:val="Paragrafoelenco"/>
-        <w:numPr>
-          <w:ilvl w:val="0"/>
-          <w:numId w:val="2"/>
-        </w:numPr>
-      </w:pPr>
-      <w:r>
-        <w:t xml:space="preserve">Una volta presentati i capitolati e fatti i gruppi, occorre scrivere a qualche azienda e chiedere un po’ di info: fisseranno dei colloqui remoti, alla quale occorre arrivare con una serie di domande pronte (poi, </w:t>
-      </w:r>
-      <w:r>
-        <w:t>da questi s</w:t>
-      </w:r>
-      <w:r>
-        <w:t xml:space="preserve">i farà </w:t>
-      </w:r>
-      <w:r>
-        <w:t xml:space="preserve">un </w:t>
-      </w:r>
-      <w:r>
-        <w:t>verbale).</w:t>
-      </w:r>
-    </w:p>
-    <w:p>
-      <w:pPr>
-        <w:pStyle w:val="Paragrafoelenco"/>
-      </w:pPr>
-    </w:p>
-    <w:p>
-      <w:pPr>
-        <w:pStyle w:val="Paragrafoelenco"/>
-        <w:numPr>
-          <w:ilvl w:val="0"/>
-          <w:numId w:val="2"/>
-        </w:numPr>
-      </w:pPr>
-      <w:r>
-        <w:t>Ogni anno, gli admin del FIUP/gruppo SWE condivideranno un foglio condiviso nel quale tutti i gruppi possono capire se possono aggiudicarsi un certo capitolato. Si consideri che ogni capitolato ha una capienza; questo significa che quel capitolato possono aggiudicarselo al massimo X gruppi.</w:t>
+      <w:hyperlink r:id="rId10" w:history="1">
+        <w:r>
+          <w:rPr>
+            <w:rStyle w:val="Collegamentoipertestuale"/>
+          </w:rPr>
+          <w:t>https://www.math.unipd.it/~tullio/IS-1/2018/Progetto/</w:t>
+        </w:r>
+      </w:hyperlink>
+      <w:r>
+        <w:t xml:space="preserve"> </w:t>
       </w:r>
     </w:p>
     <w:p>
@@ -2432,7 +2479,24 @@
         </w:numPr>
       </w:pPr>
       <w:r>
-        <w:t xml:space="preserve">Vi consiglio altamente di usare questo documento condiviso per dichiarare 3 preferenze per gruppo in modo da iniziare ad avere un cruscotto informativo costante sull'andamento delle scelte per gli appalti disponibili evitando così sovrapposizioni o saturazioni di disponibilità  </w:t>
+        <w:t>Etc.</w:t>
+      </w:r>
+    </w:p>
+    <w:p>
+      <w:pPr>
+        <w:pStyle w:val="Paragrafoelenco"/>
+      </w:pPr>
+    </w:p>
+    <w:p>
+      <w:pPr>
+        <w:pStyle w:val="Paragrafoelenco"/>
+        <w:numPr>
+          <w:ilvl w:val="0"/>
+          <w:numId w:val="2"/>
+        </w:numPr>
+      </w:pPr>
+      <w:r>
+        <w:t>Le prime cose da fare sono (citando testualmente Tullio)</w:t>
       </w:r>
     </w:p>
     <w:p>
@@ -2444,7 +2508,7 @@
         </w:numPr>
       </w:pPr>
       <w:r>
-        <w:t>Esempio di foglio (serve per essere tutti d’accordo sulla scelta)</w:t>
+        <w:t>dotarsi di un nome, di un logo, e di un recapito riflettore di posta elettronica;</w:t>
       </w:r>
     </w:p>
     <w:p>
@@ -2455,7 +2519,89 @@
           <w:numId w:val="2"/>
         </w:numPr>
       </w:pPr>
-      <w:hyperlink r:id="rId9" w:history="1">
+      <w:r>
+        <w:t>cominciare a ragionare sul proprio way of working, secondo le indicazioni del regolamento del progetto didattico.</w:t>
+      </w:r>
+    </w:p>
+    <w:p>
+      <w:pPr>
+        <w:pStyle w:val="Paragrafoelenco"/>
+      </w:pPr>
+    </w:p>
+    <w:p>
+      <w:pPr>
+        <w:pStyle w:val="Paragrafoelenco"/>
+        <w:numPr>
+          <w:ilvl w:val="0"/>
+          <w:numId w:val="2"/>
+        </w:numPr>
+      </w:pPr>
+      <w:r>
+        <w:t xml:space="preserve">Una volta presentati i capitolati e fatti i gruppi, occorre scrivere a qualche azienda e chiedere un po’ di info: fisseranno dei colloqui remoti, alla quale occorre arrivare con una serie di domande pronte (poi, </w:t>
+      </w:r>
+      <w:r>
+        <w:t>da questi s</w:t>
+      </w:r>
+      <w:r>
+        <w:t xml:space="preserve">i farà </w:t>
+      </w:r>
+      <w:r>
+        <w:t xml:space="preserve">un </w:t>
+      </w:r>
+      <w:r>
+        <w:t>verbale).</w:t>
+      </w:r>
+    </w:p>
+    <w:p>
+      <w:pPr>
+        <w:pStyle w:val="Paragrafoelenco"/>
+      </w:pPr>
+    </w:p>
+    <w:p>
+      <w:pPr>
+        <w:pStyle w:val="Paragrafoelenco"/>
+        <w:numPr>
+          <w:ilvl w:val="0"/>
+          <w:numId w:val="2"/>
+        </w:numPr>
+      </w:pPr>
+      <w:r>
+        <w:t>Ogni anno, gli admin del FIUP/gruppo SWE condivideranno un foglio condiviso nel quale tutti i gruppi possono capire se possono aggiudicarsi un certo capitolato. Si consideri che ogni capitolato ha una capienza; questo significa che quel capitolato possono aggiudicarselo al massimo X gruppi.</w:t>
+      </w:r>
+    </w:p>
+    <w:p>
+      <w:pPr>
+        <w:pStyle w:val="Paragrafoelenco"/>
+        <w:numPr>
+          <w:ilvl w:val="1"/>
+          <w:numId w:val="2"/>
+        </w:numPr>
+      </w:pPr>
+      <w:r>
+        <w:t xml:space="preserve">Vi consiglio altamente di usare questo documento condiviso per dichiarare 3 preferenze per gruppo in modo da iniziare ad avere un cruscotto informativo costante sull'andamento delle scelte per gli appalti disponibili evitando così sovrapposizioni o saturazioni di disponibilità  </w:t>
+      </w:r>
+    </w:p>
+    <w:p>
+      <w:pPr>
+        <w:pStyle w:val="Paragrafoelenco"/>
+        <w:numPr>
+          <w:ilvl w:val="1"/>
+          <w:numId w:val="2"/>
+        </w:numPr>
+      </w:pPr>
+      <w:r>
+        <w:t>Esempio di foglio (serve per essere tutti d’accordo sulla scelta)</w:t>
+      </w:r>
+    </w:p>
+    <w:p>
+      <w:pPr>
+        <w:pStyle w:val="Paragrafoelenco"/>
+        <w:numPr>
+          <w:ilvl w:val="1"/>
+          <w:numId w:val="2"/>
+        </w:numPr>
+      </w:pPr>
+      <w:hyperlink r:id="rId11" w:history="1">
         <w:r>
           <w:rPr>
             <w:rStyle w:val="Collegamentoipertestuale"/>
@@ -2519,7 +2665,7 @@
                     <pic:cNvPicPr/>
                   </pic:nvPicPr>
                   <pic:blipFill>
-                    <a:blip r:embed="rId10"/>
+                    <a:blip r:embed="rId12"/>
                     <a:stretch>
                       <a:fillRect/>
                     </a:stretch>
@@ -2554,6 +2700,7 @@
         </w:numPr>
       </w:pPr>
       <w:r>
+        <w:lastRenderedPageBreak/>
         <w:t>Tip: c</w:t>
       </w:r>
       <w:r>
@@ -2598,7 +2745,6 @@
         </w:numPr>
       </w:pPr>
       <w:r>
-        <w:lastRenderedPageBreak/>
         <w:t xml:space="preserve">Le prime cose da fare sono: </w:t>
       </w:r>
     </w:p>
@@ -2843,7 +2989,7 @@
                     <pic:cNvPicPr/>
                   </pic:nvPicPr>
                   <pic:blipFill>
-                    <a:blip r:embed="rId11"/>
+                    <a:blip r:embed="rId13"/>
                     <a:stretch>
                       <a:fillRect/>
                     </a:stretch>
@@ -2906,6 +3052,59 @@
       </w:r>
     </w:p>
     <w:p>
+      <w:r>
+        <w:t>Qualche definizione:</w:t>
+      </w:r>
+    </w:p>
+    <w:p>
+      <w:pPr>
+        <w:pStyle w:val="Paragrafoelenco"/>
+        <w:numPr>
+          <w:ilvl w:val="0"/>
+          <w:numId w:val="20"/>
+        </w:numPr>
+      </w:pPr>
+      <w:r>
+        <w:t>Revisione dei Requisiti (RR): Come accennato precedentemente, la RR è la prima revisione in cui gli studenti presentano i requisiti del loro progetto di software al professore o al docente. Durante questa fase, viene valutata la comprensione del problema, la correttezza dei requisiti individuati e la coerenza interna del progetto.</w:t>
+      </w:r>
+    </w:p>
+    <w:p>
+      <w:pPr>
+        <w:pStyle w:val="Paragrafoelenco"/>
+        <w:numPr>
+          <w:ilvl w:val="0"/>
+          <w:numId w:val="20"/>
+        </w:numPr>
+      </w:pPr>
+      <w:r>
+        <w:t>Revisione di Progettazione (RP): Dopo la RR, segue la RP, in cui gli studenti presentano la progettazione architetturale del loro progetto. Durante questa revisione, si discute l'organizzazione generale del sistema, l'architettura software proposta e la correttezza dei design pattern e delle scelte implementative adottate.</w:t>
+      </w:r>
+    </w:p>
+    <w:p>
+      <w:pPr>
+        <w:pStyle w:val="Paragrafoelenco"/>
+        <w:numPr>
+          <w:ilvl w:val="0"/>
+          <w:numId w:val="20"/>
+        </w:numPr>
+      </w:pPr>
+      <w:r>
+        <w:t>Revisione di Qualifica (RQ): La RQ si svolge dopo la RP e rappresenta un momento in cui gli studenti presentano l'implementazione del sistema e i risultati dei test di qualifica effettuati. Durante questa fase, si valuta la correttezza e l'efficacia dell'implementazione, la copertura dei requisiti e la conformità agli standard di qualità stabiliti.</w:t>
+      </w:r>
+    </w:p>
+    <w:p>
+      <w:pPr>
+        <w:pStyle w:val="Paragrafoelenco"/>
+        <w:numPr>
+          <w:ilvl w:val="0"/>
+          <w:numId w:val="20"/>
+        </w:numPr>
+      </w:pPr>
+      <w:r>
+        <w:t>Revisione di Accettazione (RA): La RA è l'ultima revisione del progetto e si tiene dopo che il sistema è stato completato. Durante questa revisione, viene verificato che il progetto soddisfi tutti i requisiti inizialmente identificati e che sia pronto per essere rilasciato e accettato come prodotto finale.</w:t>
+      </w:r>
+    </w:p>
+    <w:p>
       <w:pPr>
         <w:pStyle w:val="Paragrafoelenco"/>
         <w:ind w:left="1440"/>
@@ -3012,6 +3211,7 @@
         </w:numPr>
       </w:pPr>
       <w:r>
+        <w:lastRenderedPageBreak/>
         <w:t>il committente determinerà a quali gruppi sarà concesso l'accesso alla revisione e l'ordine di presentazione, e lo comunicherà preventivamente ai gruppi</w:t>
       </w:r>
     </w:p>
@@ -3111,7 +3311,7 @@
       <w:pPr>
         <w:pStyle w:val="Titolo2"/>
       </w:pPr>
-      <w:bookmarkStart w:id="10" w:name="_Toc136423246"/>
+      <w:bookmarkStart w:id="10" w:name="_Toc137120221"/>
       <w:r>
         <w:lastRenderedPageBreak/>
         <w:t>Divisione dei ruoli</w:t>
@@ -3187,7 +3387,7 @@
       <w:pPr>
         <w:pStyle w:val="Titolo2"/>
       </w:pPr>
-      <w:bookmarkStart w:id="11" w:name="_Toc136423247"/>
+      <w:bookmarkStart w:id="11" w:name="_Toc137120222"/>
       <w:r>
         <w:t>Come</w:t>
       </w:r>
@@ -3370,12 +3570,12 @@
       <w:pPr>
         <w:pStyle w:val="Titolo2"/>
       </w:pPr>
-      <w:bookmarkStart w:id="12" w:name="_Toc136423248"/>
+      <w:bookmarkStart w:id="12" w:name="_Toc137120223"/>
       <w:r>
         <w:lastRenderedPageBreak/>
         <w:t>Verso la RTB</w:t>
       </w:r>
-      <w:bookmarkEnd w:id="6"/>
+      <w:bookmarkEnd w:id="5"/>
       <w:bookmarkEnd w:id="12"/>
     </w:p>
     <w:p>
@@ -4126,7 +4326,7 @@
         </w:rPr>
       </w:pPr>
       <w:bookmarkStart w:id="13" w:name="_Toc127865485"/>
-      <w:bookmarkStart w:id="14" w:name="_Toc136423249"/>
+      <w:bookmarkStart w:id="14" w:name="_Toc137120224"/>
       <w:r>
         <w:rPr>
           <w:lang w:val="en-US"/>
@@ -4157,11 +4357,92 @@
     </w:p>
     <w:p>
       <w:pPr>
-        <w:pStyle w:val="Paragrafoelenco"/>
         <w:rPr>
           <w:lang w:val="en-US"/>
         </w:rPr>
       </w:pPr>
+      <w:r>
+        <w:rPr>
+          <w:lang w:val="en-US"/>
+        </w:rPr>
+        <w:t xml:space="preserve">Da </w:t>
+      </w:r>
+      <w:proofErr w:type="spellStart"/>
+      <w:r>
+        <w:rPr>
+          <w:lang w:val="en-US"/>
+        </w:rPr>
+        <w:t>Regolamento</w:t>
+      </w:r>
+      <w:proofErr w:type="spellEnd"/>
+      <w:r>
+        <w:rPr>
+          <w:lang w:val="en-US"/>
+        </w:rPr>
+        <w:t xml:space="preserve"> </w:t>
+      </w:r>
+      <w:proofErr w:type="spellStart"/>
+      <w:r>
+        <w:rPr>
+          <w:lang w:val="en-US"/>
+        </w:rPr>
+        <w:t>Bibbia</w:t>
+      </w:r>
+      <w:proofErr w:type="spellEnd"/>
+      <w:r>
+        <w:rPr>
+          <w:lang w:val="en-US"/>
+        </w:rPr>
+        <w:t>:</w:t>
+      </w:r>
+    </w:p>
+    <w:p>
+      <w:pPr>
+        <w:rPr>
+          <w:lang w:val="en-US"/>
+        </w:rPr>
+      </w:pPr>
+      <w:r>
+        <w:rPr>
+          <w:noProof/>
+          <w:lang w:val="en-US"/>
+        </w:rPr>
+        <w:drawing>
+          <wp:inline distT="0" distB="0" distL="0" distR="0" wp14:anchorId="076FC0CC" wp14:editId="67ACEE8E">
+            <wp:extent cx="5048093" cy="2591613"/>
+            <wp:effectExtent l="0" t="0" r="635" b="0"/>
+            <wp:docPr id="350850495" name="Immagine 1" descr="Immagine che contiene testo, schermata, Carattere&#10;&#10;Descrizione generata automaticamente"/>
+            <wp:cNvGraphicFramePr>
+              <a:graphicFrameLocks xmlns:a="http://schemas.openxmlformats.org/drawingml/2006/main" noChangeAspect="1"/>
+            </wp:cNvGraphicFramePr>
+            <a:graphic xmlns:a="http://schemas.openxmlformats.org/drawingml/2006/main">
+              <a:graphicData uri="http://schemas.openxmlformats.org/drawingml/2006/picture">
+                <pic:pic xmlns:pic="http://schemas.openxmlformats.org/drawingml/2006/picture">
+                  <pic:nvPicPr>
+                    <pic:cNvPr id="350850495" name="Immagine 1" descr="Immagine che contiene testo, schermata, Carattere&#10;&#10;Descrizione generata automaticamente"/>
+                    <pic:cNvPicPr/>
+                  </pic:nvPicPr>
+                  <pic:blipFill>
+                    <a:blip r:embed="rId14"/>
+                    <a:stretch>
+                      <a:fillRect/>
+                    </a:stretch>
+                  </pic:blipFill>
+                  <pic:spPr>
+                    <a:xfrm>
+                      <a:off x="0" y="0"/>
+                      <a:ext cx="5056565" cy="2595962"/>
+                    </a:xfrm>
+                    <a:prstGeom prst="rect">
+                      <a:avLst/>
+                    </a:prstGeom>
+                  </pic:spPr>
+                </pic:pic>
+              </a:graphicData>
+            </a:graphic>
+          </wp:inline>
+        </w:drawing>
+      </w:r>
     </w:p>
     <w:p>
       <w:pPr>
@@ -4369,7 +4650,11 @@
         <w:t>ui non serve una versione, solo la data di presentazione e il documento riporta aggiornamento del costo rispetto all’aggiudicazione appalti</w:t>
       </w:r>
       <w:r>
-        <w:t>. Inoltre, si consiglia di riportare eventuali scostamenti rispetto a piani a livello di tempi e di costi. Questo si riporta per questa come per tutte le altre revisioni</w:t>
+        <w:t xml:space="preserve">. Inoltre, si consiglia di riportare </w:t>
+      </w:r>
+      <w:r>
+        <w:lastRenderedPageBreak/>
+        <w:t>eventuali scostamenti rispetto a piani a livello di tempi e di costi. Questo si riporta per questa come per tutte le altre revisioni</w:t>
       </w:r>
     </w:p>
     <w:p>
@@ -4453,9 +4738,8 @@
       <w:pPr>
         <w:pStyle w:val="Titolo2"/>
       </w:pPr>
-      <w:bookmarkStart w:id="15" w:name="_Toc136423250"/>
-      <w:r>
-        <w:lastRenderedPageBreak/>
+      <w:bookmarkStart w:id="15" w:name="_Toc137120225"/>
+      <w:r>
         <w:t>Proof of Concept</w:t>
       </w:r>
       <w:bookmarkEnd w:id="15"/>
@@ -4604,7 +4888,7 @@
                     <pic:cNvPicPr/>
                   </pic:nvPicPr>
                   <pic:blipFill>
-                    <a:blip r:embed="rId12"/>
+                    <a:blip r:embed="rId15"/>
                     <a:stretch>
                       <a:fillRect/>
                     </a:stretch>
@@ -4627,6 +4911,236 @@
     </w:p>
     <w:p>
       <w:pPr>
+        <w:pStyle w:val="Titolo2"/>
+      </w:pPr>
+      <w:bookmarkStart w:id="16" w:name="_Toc137120226"/>
+      <w:r>
+        <w:lastRenderedPageBreak/>
+        <w:t xml:space="preserve">RTB </w:t>
+      </w:r>
+      <w:r>
+        <w:t>–</w:t>
+      </w:r>
+      <w:r>
+        <w:t xml:space="preserve"> Cardin</w:t>
+      </w:r>
+      <w:bookmarkEnd w:id="16"/>
+      <w:r>
+        <w:t xml:space="preserve"> </w:t>
+      </w:r>
+    </w:p>
+    <w:p>
+      <w:pPr>
+        <w:pStyle w:val="Paragrafoelenco"/>
+        <w:numPr>
+          <w:ilvl w:val="0"/>
+          <w:numId w:val="7"/>
+        </w:numPr>
+      </w:pPr>
+      <w:r>
+        <w:t xml:space="preserve">Nelle mail questo incontro è noto come </w:t>
+      </w:r>
+      <w:r>
+        <w:t>Technology Baseline – TB</w:t>
+      </w:r>
+    </w:p>
+    <w:p>
+      <w:pPr>
+        <w:pStyle w:val="Paragrafoelenco"/>
+      </w:pPr>
+    </w:p>
+    <w:p>
+      <w:pPr>
+        <w:pStyle w:val="Paragrafoelenco"/>
+        <w:numPr>
+          <w:ilvl w:val="0"/>
+          <w:numId w:val="7"/>
+        </w:numPr>
+      </w:pPr>
+      <w:r>
+        <w:t>Sostanzialmente, la revisione con Cardin è un incontro di 20 minuti prenotabile scrivendogli. Questo comporta l'uso di una serie di slide, in cui tutti si parla e si dettagliano cose fatte sul progetto. Se si venisse bocciati, non si ottiene un voto negativo, ma si viene rimandati suggerendo le cose da sistemare entro il successivo colloquio. Se tutto va bene, comunque, dice cosa sistemare sull’AR e poi gliela si riconsegna (come sempre senza allegati). Andare bene vuol dire avere il “semaforo verde”, sapendo che è una revisione bloccante (quindi, obbligo di fare le cose bene per poi ripresentarsi).</w:t>
+      </w:r>
+    </w:p>
+    <w:p>
+      <w:pPr>
+        <w:pStyle w:val="Paragrafoelenco"/>
+      </w:pPr>
+    </w:p>
+    <w:p>
+      <w:pPr>
+        <w:pStyle w:val="Paragrafoelenco"/>
+        <w:numPr>
+          <w:ilvl w:val="0"/>
+          <w:numId w:val="7"/>
+        </w:numPr>
+      </w:pPr>
+      <w:r>
+        <w:t>Cardin vuole vedere il PoC e dopo circa una settimana dà semaforo verde o meno segnalando errori possibili previsti nell'Analisi dei Requisiti, da sistemare entro la Product Baseline.</w:t>
+      </w:r>
+      <w:r>
+        <w:t xml:space="preserve"> </w:t>
+      </w:r>
+      <w:r>
+        <w:t>Inoltre, occorre linkare:</w:t>
+      </w:r>
+    </w:p>
+    <w:p>
+      <w:pPr>
+        <w:pStyle w:val="Paragrafoelenco"/>
+        <w:numPr>
+          <w:ilvl w:val="1"/>
+          <w:numId w:val="1"/>
+        </w:numPr>
+      </w:pPr>
+      <w:r>
+        <w:t>L</w:t>
+      </w:r>
+      <w:r>
+        <w:t xml:space="preserve">ettera di presentazione </w:t>
+      </w:r>
+      <w:r>
+        <w:t>RTB</w:t>
+      </w:r>
+    </w:p>
+    <w:p>
+      <w:pPr>
+        <w:pStyle w:val="Paragrafoelenco"/>
+        <w:numPr>
+          <w:ilvl w:val="1"/>
+          <w:numId w:val="1"/>
+        </w:numPr>
+      </w:pPr>
+      <w:r>
+        <w:t xml:space="preserve">Analisi dei Requisiti e UC </w:t>
+      </w:r>
+      <w:r>
+        <w:t>(Use Case)</w:t>
+      </w:r>
+    </w:p>
+    <w:p>
+      <w:pPr>
+        <w:pStyle w:val="Paragrafoelenco"/>
+        <w:numPr>
+          <w:ilvl w:val="1"/>
+          <w:numId w:val="1"/>
+        </w:numPr>
+      </w:pPr>
+      <w:r>
+        <w:t>Proof of Concept</w:t>
+      </w:r>
+    </w:p>
+    <w:p>
+      <w:pPr>
+        <w:pStyle w:val="Paragrafoelenco"/>
+        <w:ind w:left="1440"/>
+      </w:pPr>
+      <w:r>
+        <w:t xml:space="preserve"> </w:t>
+      </w:r>
+    </w:p>
+    <w:p>
+      <w:pPr>
+        <w:pStyle w:val="Paragrafoelenco"/>
+        <w:numPr>
+          <w:ilvl w:val="0"/>
+          <w:numId w:val="3"/>
+        </w:numPr>
+      </w:pPr>
+      <w:r>
+        <w:t>Non è obbligatorio per lui parlare tutti</w:t>
+      </w:r>
+      <w:r>
+        <w:t xml:space="preserve"> o essere tutti presenti con lui</w:t>
+      </w:r>
+      <w:r>
+        <w:t>, ma meglio farlo.</w:t>
+      </w:r>
+      <w:r>
+        <w:t xml:space="preserve"> </w:t>
+      </w:r>
+    </w:p>
+    <w:p>
+      <w:pPr>
+        <w:pStyle w:val="Paragrafoelenco"/>
+      </w:pPr>
+    </w:p>
+    <w:p>
+      <w:pPr>
+        <w:pStyle w:val="Paragrafoelenco"/>
+        <w:numPr>
+          <w:ilvl w:val="0"/>
+          <w:numId w:val="3"/>
+        </w:numPr>
+      </w:pPr>
+      <w:r>
+        <w:t>Consiglio fondamentale: circa una decina di slide e subito PoC. Si deve stare dentro ai 20 minuti e se vi riempie di parole sulle tecnologie che dovete usare, comunque non è tempo che fa recuperare, comunque lamentandosi per qualche motivo di voi</w:t>
+      </w:r>
+      <w:r>
+        <w:t>. Massimo tenetevi una bozza di discorso, tenete conto che comunque lui interrompe e potrebbe non permettervi di mostrare la demo o finire le slide, entro il tempo da lui prefissato.</w:t>
+      </w:r>
+    </w:p>
+    <w:p>
+      <w:pPr>
+        <w:pStyle w:val="Paragrafoelenco"/>
+      </w:pPr>
+    </w:p>
+    <w:p>
+      <w:pPr>
+        <w:pStyle w:val="Paragrafoelenco"/>
+        <w:numPr>
+          <w:ilvl w:val="0"/>
+          <w:numId w:val="3"/>
+        </w:numPr>
+      </w:pPr>
+      <w:r>
+        <w:t>Altro consiglio fondamentale: improntare le slide principalmente sulle tecnologie, prepararsi un discorso, parlare tutti e nei 10 minuti dopo le prime slide, altri 10 minuti per il PoC.</w:t>
+      </w:r>
+      <w:r>
+        <w:t xml:space="preserve"> Questo è quello che lamentandosi ha detto al mio gruppo, considerando che ogni cosa dice di averla detta a lezione ma purtroppo non è così, quindi aspettarsi di prendere della carne sempre e comunque da parte sua.</w:t>
+      </w:r>
+      <w:r>
+        <w:t xml:space="preserve"> Lui se vi dà 20 minuti, devono essere esattamente 20 minuti. Contando le sue interruzioni, che sono tempo per noi NON recuperato.</w:t>
+      </w:r>
+    </w:p>
+    <w:p>
+      <w:pPr>
+        <w:pStyle w:val="Paragrafoelenco"/>
+      </w:pPr>
+    </w:p>
+    <w:p>
+      <w:pPr>
+        <w:pStyle w:val="Paragrafoelenco"/>
+        <w:numPr>
+          <w:ilvl w:val="0"/>
+          <w:numId w:val="3"/>
+        </w:numPr>
+      </w:pPr>
+      <w:r>
+        <w:t>Cardin corregge entro una settimana l’AR e cerca di dare responso (ho dato un tempo indicativo basato su esperienza personale)</w:t>
+      </w:r>
+      <w:r>
+        <w:t xml:space="preserve">. Il feedback arriva con una mail puramente indicativa, che segnala tutte le imprecisioni. Non dà un tempo limite di riconsegna, ma consiglio di farlo il prima possibile per essere a posto per la parte di Tullio. </w:t>
+      </w:r>
+    </w:p>
+    <w:p>
+      <w:pPr>
+        <w:pStyle w:val="Paragrafoelenco"/>
+      </w:pPr>
+    </w:p>
+    <w:p>
+      <w:pPr>
+        <w:pStyle w:val="Paragrafoelenco"/>
+        <w:numPr>
+          <w:ilvl w:val="0"/>
+          <w:numId w:val="3"/>
+        </w:numPr>
+      </w:pPr>
+      <w:r>
+        <w:t>Non sembra serva attivare le webcam durante il colloquio, non la attiva neppure Cardin</w:t>
+      </w:r>
+    </w:p>
+    <w:p>
+      <w:pPr>
         <w:rPr>
           <w:rFonts w:asciiTheme="majorHAnsi" w:eastAsiaTheme="majorEastAsia" w:hAnsiTheme="majorHAnsi" w:cstheme="majorBidi"/>
           <w:color w:val="2F5496" w:themeColor="accent1" w:themeShade="BF"/>
@@ -4642,250 +5156,7 @@
       <w:pPr>
         <w:pStyle w:val="Titolo2"/>
       </w:pPr>
-      <w:bookmarkStart w:id="16" w:name="_Toc136423251"/>
-      <w:r>
-        <w:lastRenderedPageBreak/>
-        <w:t xml:space="preserve">RTB </w:t>
-      </w:r>
-      <w:r>
-        <w:t>–</w:t>
-      </w:r>
-      <w:r>
-        <w:t xml:space="preserve"> Cardin</w:t>
-      </w:r>
-      <w:bookmarkEnd w:id="16"/>
-      <w:r>
-        <w:t xml:space="preserve"> </w:t>
-      </w:r>
-    </w:p>
-    <w:p>
-      <w:pPr>
-        <w:pStyle w:val="Paragrafoelenco"/>
-        <w:numPr>
-          <w:ilvl w:val="0"/>
-          <w:numId w:val="7"/>
-        </w:numPr>
-      </w:pPr>
-      <w:r>
-        <w:t xml:space="preserve">Nelle mail questo incontro è noto come </w:t>
-      </w:r>
-      <w:r>
-        <w:t>Technology Baseline – TB</w:t>
-      </w:r>
-    </w:p>
-    <w:p>
-      <w:pPr>
-        <w:pStyle w:val="Paragrafoelenco"/>
-      </w:pPr>
-    </w:p>
-    <w:p>
-      <w:pPr>
-        <w:pStyle w:val="Paragrafoelenco"/>
-        <w:numPr>
-          <w:ilvl w:val="0"/>
-          <w:numId w:val="7"/>
-        </w:numPr>
-      </w:pPr>
-      <w:r>
-        <w:t>Sostanzialmente, la revisione con Cardin è un incontro di 20 minuti prenotabile scrivendogli. Questo comporta l'uso di una serie di slide, in cui tutti si parla e si dettagliano cose fatte sul progetto. Se si venisse bocciati, non si ottiene un voto negativo, ma si viene rimandati suggerendo le cose da sistemare entro il successivo colloquio. Se tutto va bene, comunque, dice cosa sistemare sull’AR e poi gliela si riconsegna (come sempre senza allegati). Andare bene vuol dire avere il “semaforo verde”, sapendo che è una revisione bloccante (quindi, obbligo di fare le cose bene per poi ripresentarsi).</w:t>
-      </w:r>
-    </w:p>
-    <w:p>
-      <w:pPr>
-        <w:pStyle w:val="Paragrafoelenco"/>
-      </w:pPr>
-    </w:p>
-    <w:p>
-      <w:pPr>
-        <w:pStyle w:val="Paragrafoelenco"/>
-        <w:numPr>
-          <w:ilvl w:val="0"/>
-          <w:numId w:val="7"/>
-        </w:numPr>
-      </w:pPr>
-      <w:r>
-        <w:t>Cardin vuole vedere il PoC e dopo circa una settimana dà semaforo verde o meno segnalando errori possibili previsti nell'Analisi dei Requisiti, da sistemare entro la Product Baseline.</w:t>
-      </w:r>
-      <w:r>
-        <w:t xml:space="preserve"> </w:t>
-      </w:r>
-      <w:r>
-        <w:t>Inoltre, occorre linkare:</w:t>
-      </w:r>
-    </w:p>
-    <w:p>
-      <w:pPr>
-        <w:pStyle w:val="Paragrafoelenco"/>
-        <w:numPr>
-          <w:ilvl w:val="1"/>
-          <w:numId w:val="1"/>
-        </w:numPr>
-      </w:pPr>
-      <w:r>
-        <w:t>L</w:t>
-      </w:r>
-      <w:r>
-        <w:t xml:space="preserve">ettera di presentazione </w:t>
-      </w:r>
-      <w:r>
-        <w:t>RTB</w:t>
-      </w:r>
-    </w:p>
-    <w:p>
-      <w:pPr>
-        <w:pStyle w:val="Paragrafoelenco"/>
-        <w:numPr>
-          <w:ilvl w:val="1"/>
-          <w:numId w:val="1"/>
-        </w:numPr>
-      </w:pPr>
-      <w:r>
-        <w:t xml:space="preserve">Analisi dei Requisiti e UC </w:t>
-      </w:r>
-      <w:r>
-        <w:t>(Use Case)</w:t>
-      </w:r>
-    </w:p>
-    <w:p>
-      <w:pPr>
-        <w:pStyle w:val="Paragrafoelenco"/>
-        <w:numPr>
-          <w:ilvl w:val="1"/>
-          <w:numId w:val="1"/>
-        </w:numPr>
-      </w:pPr>
-      <w:r>
-        <w:t>Proof of Concept</w:t>
-      </w:r>
-    </w:p>
-    <w:p>
-      <w:pPr>
-        <w:pStyle w:val="Paragrafoelenco"/>
-        <w:ind w:left="1440"/>
-      </w:pPr>
-      <w:r>
-        <w:t xml:space="preserve"> </w:t>
-      </w:r>
-    </w:p>
-    <w:p>
-      <w:pPr>
-        <w:pStyle w:val="Paragrafoelenco"/>
-        <w:numPr>
-          <w:ilvl w:val="0"/>
-          <w:numId w:val="3"/>
-        </w:numPr>
-      </w:pPr>
-      <w:r>
-        <w:t>Non è obbligatorio per lui parlare tutti</w:t>
-      </w:r>
-      <w:r>
-        <w:t xml:space="preserve"> o essere tutti presenti con lui</w:t>
-      </w:r>
-      <w:r>
-        <w:t>, ma meglio farlo.</w:t>
-      </w:r>
-      <w:r>
-        <w:t xml:space="preserve"> </w:t>
-      </w:r>
-    </w:p>
-    <w:p>
-      <w:pPr>
-        <w:pStyle w:val="Paragrafoelenco"/>
-      </w:pPr>
-    </w:p>
-    <w:p>
-      <w:pPr>
-        <w:pStyle w:val="Paragrafoelenco"/>
-        <w:numPr>
-          <w:ilvl w:val="0"/>
-          <w:numId w:val="3"/>
-        </w:numPr>
-      </w:pPr>
-      <w:r>
-        <w:t>Consiglio fondamentale: circa una decina di slide e subito PoC. Si deve stare dentro ai 20 minuti e se vi riempie di parole sulle tecnologie che dovete usare, comunque non è tempo che fa recuperare, comunque lamentandosi per qualche motivo di voi</w:t>
-      </w:r>
-      <w:r>
-        <w:t>. Massimo tenetevi una bozza di discorso, tenete conto che comunque lui interrompe e potrebbe non permettervi di mostrare la demo o finire le slide, entro il tempo da lui prefissato.</w:t>
-      </w:r>
-    </w:p>
-    <w:p>
-      <w:pPr>
-        <w:pStyle w:val="Paragrafoelenco"/>
-      </w:pPr>
-    </w:p>
-    <w:p>
-      <w:pPr>
-        <w:pStyle w:val="Paragrafoelenco"/>
-        <w:numPr>
-          <w:ilvl w:val="0"/>
-          <w:numId w:val="3"/>
-        </w:numPr>
-      </w:pPr>
-      <w:r>
-        <w:t>Altro consiglio fondamentale: improntare le slide principalmente sulle tecnologie, prepararsi un discorso, parlare tutti e nei 10 minuti dopo le prime slide, altri 10 minuti per il PoC.</w:t>
-      </w:r>
-      <w:r>
-        <w:t xml:space="preserve"> Questo è quello che lamentandosi ha detto al mio gruppo, considerando che ogni cosa dice di averla detta a lezione ma purtroppo non è così, quindi aspettarsi di prendere della carne sempre e comunque da parte sua.</w:t>
-      </w:r>
-      <w:r>
-        <w:t xml:space="preserve"> Lui se vi dà 20 minuti, devono essere esattamente 20 minuti. Contando le sue interruzioni, che sono tempo per noi NON recuperato.</w:t>
-      </w:r>
-    </w:p>
-    <w:p>
-      <w:pPr>
-        <w:pStyle w:val="Paragrafoelenco"/>
-      </w:pPr>
-    </w:p>
-    <w:p>
-      <w:pPr>
-        <w:pStyle w:val="Paragrafoelenco"/>
-        <w:numPr>
-          <w:ilvl w:val="0"/>
-          <w:numId w:val="3"/>
-        </w:numPr>
-      </w:pPr>
-      <w:r>
-        <w:t>Cardin corregge entro una settimana l’AR e cerca di dare responso (ho dato un tempo indicativo basato su esperienza personale)</w:t>
-      </w:r>
-      <w:r>
-        <w:t xml:space="preserve">. Il feedback arriva con una mail puramente indicativa, che segnala tutte le imprecisioni. Non dà un tempo limite di riconsegna, ma consiglio di farlo il prima possibile per essere a posto per la parte di Tullio. </w:t>
-      </w:r>
-    </w:p>
-    <w:p>
-      <w:pPr>
-        <w:pStyle w:val="Paragrafoelenco"/>
-      </w:pPr>
-    </w:p>
-    <w:p>
-      <w:pPr>
-        <w:pStyle w:val="Paragrafoelenco"/>
-        <w:numPr>
-          <w:ilvl w:val="0"/>
-          <w:numId w:val="3"/>
-        </w:numPr>
-      </w:pPr>
-      <w:r>
-        <w:t>Non sembra serva attivare le webcam durante il colloquio, non la attiva neppure Cardin</w:t>
-      </w:r>
-    </w:p>
-    <w:p>
-      <w:pPr>
-        <w:rPr>
-          <w:rFonts w:asciiTheme="majorHAnsi" w:eastAsiaTheme="majorEastAsia" w:hAnsiTheme="majorHAnsi" w:cstheme="majorBidi"/>
-          <w:color w:val="2F5496" w:themeColor="accent1" w:themeShade="BF"/>
-          <w:sz w:val="26"/>
-          <w:szCs w:val="26"/>
-        </w:rPr>
-      </w:pPr>
-      <w:r>
-        <w:br w:type="page"/>
-      </w:r>
-    </w:p>
-    <w:p>
-      <w:pPr>
-        <w:pStyle w:val="Titolo2"/>
-      </w:pPr>
-      <w:bookmarkStart w:id="17" w:name="_Toc136423252"/>
+      <w:bookmarkStart w:id="17" w:name="_Toc137120227"/>
       <w:r>
         <w:lastRenderedPageBreak/>
         <w:t>RTB - Tullio</w:t>
@@ -5072,7 +5343,7 @@
           <w:numId w:val="15"/>
         </w:numPr>
       </w:pPr>
-      <w:hyperlink r:id="rId13" w:history="1">
+      <w:hyperlink r:id="rId16" w:history="1">
         <w:r>
           <w:rPr>
             <w:rStyle w:val="Collegamentoipertestuale"/>
@@ -5104,24 +5375,12 @@
           <w:numId w:val="15"/>
         </w:numPr>
       </w:pPr>
-      <w:hyperlink r:id="rId14" w:history="1">
+      <w:hyperlink r:id="rId17" w:history="1">
         <w:r>
           <w:rPr>
             <w:rStyle w:val="Collegamentoipertestuale"/>
           </w:rPr>
-          <w:t>https://www.math.unipd.it/~tullio/IS-1/2022/Pr</w:t>
-        </w:r>
-        <w:r>
-          <w:rPr>
-            <w:rStyle w:val="Collegamentoipertestuale"/>
-          </w:rPr>
-          <w:t>o</w:t>
-        </w:r>
-        <w:r>
-          <w:rPr>
-            <w:rStyle w:val="Collegamentoipertestuale"/>
-          </w:rPr>
-          <w:t>getto/RTB/SWEG.pdf</w:t>
+          <w:t>https://www.math.unipd.it/~tullio/IS-1/2022/Progetto/RTB/SWEG.pdf</w:t>
         </w:r>
       </w:hyperlink>
       <w:r>
@@ -5195,7 +5454,7 @@
           <w:numId w:val="15"/>
         </w:numPr>
       </w:pPr>
-      <w:hyperlink r:id="rId15" w:anchor="login-warrior" w:history="1">
+      <w:hyperlink r:id="rId18" w:anchor="login-warrior" w:history="1">
         <w:r>
           <w:rPr>
             <w:rStyle w:val="Collegamentoipertestuale"/>
@@ -5338,7 +5597,7 @@
       <w:pPr>
         <w:pStyle w:val="Titolo1"/>
       </w:pPr>
-      <w:bookmarkStart w:id="18" w:name="_Toc136423253"/>
+      <w:bookmarkStart w:id="18" w:name="_Toc137120228"/>
       <w:r>
         <w:lastRenderedPageBreak/>
         <w:t xml:space="preserve">3 – </w:t>
@@ -5354,6 +5613,138 @@
       </w:r>
       <w:bookmarkEnd w:id="18"/>
     </w:p>
+    <w:p/>
+    <w:p>
+      <w:r>
+        <w:t>Da Regolamento Bibbia:</w:t>
+      </w:r>
+    </w:p>
+    <w:p>
+      <w:r>
+        <w:rPr>
+          <w:noProof/>
+        </w:rPr>
+        <w:drawing>
+          <wp:inline distT="0" distB="0" distL="0" distR="0" wp14:anchorId="6FEC89E6" wp14:editId="4B88C9AE">
+            <wp:extent cx="4783597" cy="660612"/>
+            <wp:effectExtent l="0" t="0" r="0" b="6350"/>
+            <wp:docPr id="374588013" name="Immagine 1" descr="Immagine che contiene testo, Carattere, schermata, linea&#10;&#10;Descrizione generata automaticamente"/>
+            <wp:cNvGraphicFramePr>
+              <a:graphicFrameLocks xmlns:a="http://schemas.openxmlformats.org/drawingml/2006/main" noChangeAspect="1"/>
+            </wp:cNvGraphicFramePr>
+            <a:graphic xmlns:a="http://schemas.openxmlformats.org/drawingml/2006/main">
+              <a:graphicData uri="http://schemas.openxmlformats.org/drawingml/2006/picture">
+                <pic:pic xmlns:pic="http://schemas.openxmlformats.org/drawingml/2006/picture">
+                  <pic:nvPicPr>
+                    <pic:cNvPr id="374588013" name="Immagine 1" descr="Immagine che contiene testo, Carattere, schermata, linea&#10;&#10;Descrizione generata automaticamente"/>
+                    <pic:cNvPicPr/>
+                  </pic:nvPicPr>
+                  <pic:blipFill>
+                    <a:blip r:embed="rId19"/>
+                    <a:stretch>
+                      <a:fillRect/>
+                    </a:stretch>
+                  </pic:blipFill>
+                  <pic:spPr>
+                    <a:xfrm>
+                      <a:off x="0" y="0"/>
+                      <a:ext cx="4846521" cy="669302"/>
+                    </a:xfrm>
+                    <a:prstGeom prst="rect">
+                      <a:avLst/>
+                    </a:prstGeom>
+                  </pic:spPr>
+                </pic:pic>
+              </a:graphicData>
+            </a:graphic>
+          </wp:inline>
+        </w:drawing>
+      </w:r>
+    </w:p>
+    <w:p>
+      <w:r>
+        <w:rPr>
+          <w:noProof/>
+        </w:rPr>
+        <w:drawing>
+          <wp:inline distT="0" distB="0" distL="0" distR="0" wp14:anchorId="64DAB5DF" wp14:editId="3C66E623">
+            <wp:extent cx="4141250" cy="2259354"/>
+            <wp:effectExtent l="0" t="0" r="0" b="7620"/>
+            <wp:docPr id="1640876732" name="Immagine 1" descr="Immagine che contiene testo, schermata, Carattere&#10;&#10;Descrizione generata automaticamente"/>
+            <wp:cNvGraphicFramePr>
+              <a:graphicFrameLocks xmlns:a="http://schemas.openxmlformats.org/drawingml/2006/main" noChangeAspect="1"/>
+            </wp:cNvGraphicFramePr>
+            <a:graphic xmlns:a="http://schemas.openxmlformats.org/drawingml/2006/main">
+              <a:graphicData uri="http://schemas.openxmlformats.org/drawingml/2006/picture">
+                <pic:pic xmlns:pic="http://schemas.openxmlformats.org/drawingml/2006/picture">
+                  <pic:nvPicPr>
+                    <pic:cNvPr id="1640876732" name="Immagine 1" descr="Immagine che contiene testo, schermata, Carattere&#10;&#10;Descrizione generata automaticamente"/>
+                    <pic:cNvPicPr/>
+                  </pic:nvPicPr>
+                  <pic:blipFill>
+                    <a:blip r:embed="rId20"/>
+                    <a:stretch>
+                      <a:fillRect/>
+                    </a:stretch>
+                  </pic:blipFill>
+                  <pic:spPr>
+                    <a:xfrm>
+                      <a:off x="0" y="0"/>
+                      <a:ext cx="4157236" cy="2268075"/>
+                    </a:xfrm>
+                    <a:prstGeom prst="rect">
+                      <a:avLst/>
+                    </a:prstGeom>
+                  </pic:spPr>
+                </pic:pic>
+              </a:graphicData>
+            </a:graphic>
+          </wp:inline>
+        </w:drawing>
+      </w:r>
+    </w:p>
+    <w:p>
+      <w:r>
+        <w:rPr>
+          <w:noProof/>
+        </w:rPr>
+        <w:drawing>
+          <wp:inline distT="0" distB="0" distL="0" distR="0" wp14:anchorId="2931E5FC" wp14:editId="7F69EE95">
+            <wp:extent cx="4140835" cy="2067840"/>
+            <wp:effectExtent l="0" t="0" r="0" b="8890"/>
+            <wp:docPr id="906067172" name="Immagine 1" descr="Immagine che contiene testo, schermata, Carattere&#10;&#10;Descrizione generata automaticamente"/>
+            <wp:cNvGraphicFramePr>
+              <a:graphicFrameLocks xmlns:a="http://schemas.openxmlformats.org/drawingml/2006/main" noChangeAspect="1"/>
+            </wp:cNvGraphicFramePr>
+            <a:graphic xmlns:a="http://schemas.openxmlformats.org/drawingml/2006/main">
+              <a:graphicData uri="http://schemas.openxmlformats.org/drawingml/2006/picture">
+                <pic:pic xmlns:pic="http://schemas.openxmlformats.org/drawingml/2006/picture">
+                  <pic:nvPicPr>
+                    <pic:cNvPr id="906067172" name="Immagine 1" descr="Immagine che contiene testo, schermata, Carattere&#10;&#10;Descrizione generata automaticamente"/>
+                    <pic:cNvPicPr/>
+                  </pic:nvPicPr>
+                  <pic:blipFill>
+                    <a:blip r:embed="rId21"/>
+                    <a:stretch>
+                      <a:fillRect/>
+                    </a:stretch>
+                  </pic:blipFill>
+                  <pic:spPr>
+                    <a:xfrm>
+                      <a:off x="0" y="0"/>
+                      <a:ext cx="4147590" cy="2071213"/>
+                    </a:xfrm>
+                    <a:prstGeom prst="rect">
+                      <a:avLst/>
+                    </a:prstGeom>
+                  </pic:spPr>
+                </pic:pic>
+              </a:graphicData>
+            </a:graphic>
+          </wp:inline>
+        </w:drawing>
+      </w:r>
+    </w:p>
     <w:p>
       <w:pPr>
         <w:pStyle w:val="Paragrafoelenco"/>
@@ -5555,6 +5946,7 @@
         </w:numPr>
       </w:pPr>
       <w:r>
+        <w:lastRenderedPageBreak/>
         <w:t>Le slide citano su questo documento “seguirà precisa definizione sulle attese”</w:t>
       </w:r>
       <w:r>
@@ -5647,12 +6039,6 @@
     </w:p>
     <w:p>
       <w:r>
-        <w:br w:type="page"/>
-      </w:r>
-    </w:p>
-    <w:p>
-      <w:r>
-        <w:lastRenderedPageBreak/>
         <w:t>Da mail</w:t>
       </w:r>
       <w:r>
@@ -5683,7 +6069,7 @@
                     <pic:cNvPicPr/>
                   </pic:nvPicPr>
                   <pic:blipFill>
-                    <a:blip r:embed="rId16"/>
+                    <a:blip r:embed="rId22"/>
                     <a:stretch>
                       <a:fillRect/>
                     </a:stretch>
@@ -5787,7 +6173,7 @@
                     <pic:cNvPicPr/>
                   </pic:nvPicPr>
                   <pic:blipFill>
-                    <a:blip r:embed="rId17"/>
+                    <a:blip r:embed="rId23"/>
                     <a:stretch>
                       <a:fillRect/>
                     </a:stretch>
@@ -5810,6 +6196,7 @@
     </w:p>
     <w:p>
       <w:r>
+        <w:lastRenderedPageBreak/>
         <w:t xml:space="preserve">Se non siete </w:t>
       </w:r>
       <w:r>
@@ -5840,12 +6227,6 @@
     </w:p>
     <w:p>
       <w:r>
-        <w:br w:type="page"/>
-      </w:r>
-    </w:p>
-    <w:p>
-      <w:r>
-        <w:lastRenderedPageBreak/>
         <w:t>Abbiamo quindi chiesto all’azienda di farci una mail come riferimento; non so nemmeno io cosa ci voglia, ma letteralmente ho scritto un verbale esterno dettagliando l’incontro con precisione e allegando lo screen da parte sua:</w:t>
       </w:r>
     </w:p>
@@ -5870,7 +6251,7 @@
                     <pic:cNvPicPr/>
                   </pic:nvPicPr>
                   <pic:blipFill>
-                    <a:blip r:embed="rId18"/>
+                    <a:blip r:embed="rId24"/>
                     <a:stretch>
                       <a:fillRect/>
                     </a:stretch>
@@ -5919,7 +6300,7 @@
       <w:pPr>
         <w:pStyle w:val="Titolo2"/>
       </w:pPr>
-      <w:bookmarkStart w:id="19" w:name="_Toc136423254"/>
+      <w:bookmarkStart w:id="19" w:name="_Toc137120229"/>
       <w:r>
         <w:lastRenderedPageBreak/>
         <w:t>PB – Cardin</w:t>
@@ -6151,7 +6532,7 @@
                     <pic:cNvPicPr/>
                   </pic:nvPicPr>
                   <pic:blipFill>
-                    <a:blip r:embed="rId19"/>
+                    <a:blip r:embed="rId25"/>
                     <a:stretch>
                       <a:fillRect/>
                     </a:stretch>
@@ -6189,7 +6570,7 @@
       <w:pPr>
         <w:pStyle w:val="Titolo2"/>
       </w:pPr>
-      <w:bookmarkStart w:id="20" w:name="_Toc136423255"/>
+      <w:bookmarkStart w:id="20" w:name="_Toc137120230"/>
       <w:r>
         <w:lastRenderedPageBreak/>
         <w:t xml:space="preserve">PB </w:t>
@@ -6228,7 +6609,7 @@
                     <pic:cNvPicPr/>
                   </pic:nvPicPr>
                   <pic:blipFill>
-                    <a:blip r:embed="rId20"/>
+                    <a:blip r:embed="rId26"/>
                     <a:stretch>
                       <a:fillRect/>
                     </a:stretch>
@@ -6405,7 +6786,7 @@
                     <pic:cNvPicPr/>
                   </pic:nvPicPr>
                   <pic:blipFill>
-                    <a:blip r:embed="rId21"/>
+                    <a:blip r:embed="rId27"/>
                     <a:stretch>
                       <a:fillRect/>
                     </a:stretch>
@@ -6455,7 +6836,7 @@
                     <pic:cNvPicPr/>
                   </pic:nvPicPr>
                   <pic:blipFill>
-                    <a:blip r:embed="rId22"/>
+                    <a:blip r:embed="rId28"/>
                     <a:stretch>
                       <a:fillRect/>
                     </a:stretch>
@@ -6505,7 +6886,7 @@
       <w:pPr>
         <w:pStyle w:val="Titolo1"/>
       </w:pPr>
-      <w:bookmarkStart w:id="21" w:name="_Toc136423256"/>
+      <w:bookmarkStart w:id="21" w:name="_Toc137120231"/>
       <w:r>
         <w:lastRenderedPageBreak/>
         <w:t>4</w:t>
@@ -6556,7 +6937,7 @@
                     <pic:cNvPicPr/>
                   </pic:nvPicPr>
                   <pic:blipFill>
-                    <a:blip r:embed="rId23"/>
+                    <a:blip r:embed="rId29"/>
                     <a:stretch>
                       <a:fillRect/>
                     </a:stretch>
@@ -6579,6 +6960,53 @@
     </w:p>
     <w:p>
       <w:r>
+        <w:t>Da Regolamento Bibbia:</w:t>
+      </w:r>
+    </w:p>
+    <w:p>
+      <w:r>
+        <w:rPr>
+          <w:noProof/>
+        </w:rPr>
+        <w:drawing>
+          <wp:inline distT="0" distB="0" distL="0" distR="0" wp14:anchorId="7EB60802" wp14:editId="24ADAF3B">
+            <wp:extent cx="5025710" cy="709926"/>
+            <wp:effectExtent l="0" t="0" r="3810" b="0"/>
+            <wp:docPr id="982988684" name="Immagine 1" descr="Immagine che contiene testo, Carattere, schermata, linea&#10;&#10;Descrizione generata automaticamente"/>
+            <wp:cNvGraphicFramePr>
+              <a:graphicFrameLocks xmlns:a="http://schemas.openxmlformats.org/drawingml/2006/main" noChangeAspect="1"/>
+            </wp:cNvGraphicFramePr>
+            <a:graphic xmlns:a="http://schemas.openxmlformats.org/drawingml/2006/main">
+              <a:graphicData uri="http://schemas.openxmlformats.org/drawingml/2006/picture">
+                <pic:pic xmlns:pic="http://schemas.openxmlformats.org/drawingml/2006/picture">
+                  <pic:nvPicPr>
+                    <pic:cNvPr id="982988684" name="Immagine 1" descr="Immagine che contiene testo, Carattere, schermata, linea&#10;&#10;Descrizione generata automaticamente"/>
+                    <pic:cNvPicPr/>
+                  </pic:nvPicPr>
+                  <pic:blipFill>
+                    <a:blip r:embed="rId30"/>
+                    <a:stretch>
+                      <a:fillRect/>
+                    </a:stretch>
+                  </pic:blipFill>
+                  <pic:spPr>
+                    <a:xfrm>
+                      <a:off x="0" y="0"/>
+                      <a:ext cx="5043643" cy="712459"/>
+                    </a:xfrm>
+                    <a:prstGeom prst="rect">
+                      <a:avLst/>
+                    </a:prstGeom>
+                  </pic:spPr>
+                </pic:pic>
+              </a:graphicData>
+            </a:graphic>
+          </wp:inline>
+        </w:drawing>
+      </w:r>
+    </w:p>
+    <w:p>
+      <w:r>
         <w:t>Documenti da presentare alla CA:</w:t>
       </w:r>
     </w:p>
@@ -6709,6 +7137,17 @@
     </w:p>
     <w:p>
       <w:r>
+        <w:rPr>
+          <w:u w:val="single"/>
+        </w:rPr>
+        <w:t>Non si sa esattamente quanti punti bonus comporti</w:t>
+      </w:r>
+      <w:r>
+        <w:t>; alcuni dicono a discrezione dei prof, io ricordo dicesse due, ma probabilmente non è così. Ragionevolmente dipende proprio dal prof.</w:t>
+      </w:r>
+    </w:p>
+    <w:p>
+      <w:r>
         <w:t>Se avete ulteriori indicazioni su questa parte sono ben accette. In questa materia si usano sempre le voci di corridoio; questo file per lo meno verbalizza una comprensione maturata esclusivamente sulle mie spalle, quindi se volete aiutare, fate che nessuno vi uccide.</w:t>
       </w:r>
     </w:p>
@@ -6721,10 +7160,12 @@
       <w:pPr>
         <w:pStyle w:val="Titolo1"/>
       </w:pPr>
+      <w:bookmarkStart w:id="22" w:name="_Toc137120232"/>
       <w:r>
         <w:lastRenderedPageBreak/>
         <w:t>Feedback finale progetto</w:t>
       </w:r>
+      <w:bookmarkEnd w:id="22"/>
     </w:p>
     <w:p>
       <w:r>
@@ -6739,6 +7180,9 @@
         <w:br/>
       </w:r>
       <w:r>
+        <w:rPr>
+          <w:noProof/>
+        </w:rPr>
         <w:drawing>
           <wp:inline distT="0" distB="0" distL="0" distR="0" wp14:anchorId="684CE399" wp14:editId="2746CE46">
             <wp:extent cx="6120130" cy="943610"/>
@@ -6755,7 +7199,7 @@
                     <pic:cNvPicPr/>
                   </pic:nvPicPr>
                   <pic:blipFill>
-                    <a:blip r:embed="rId24"/>
+                    <a:blip r:embed="rId31"/>
                     <a:stretch>
                       <a:fillRect/>
                     </a:stretch>
@@ -6778,13 +7222,7 @@
     </w:p>
     <w:p>
       <w:r>
-        <w:t>P</w:t>
-      </w:r>
-      <w:r>
-        <w:t>er chi ha passato lo scritto, il voto complessivo di progetto viene verbalizzato relativamente allo stesso appello</w:t>
-      </w:r>
-      <w:r>
-        <w:t>, a meno che non si intenda rifiutare il voto insomma (se decidete di farlo, non dico che deve venirvi del male, ma quasi, significa rifare lo scritto; poi i folli ci sono sempre insomma).</w:t>
+        <w:t>Per chi ha passato lo scritto, il voto complessivo di progetto viene verbalizzato relativamente allo stesso appello, a meno che non si intenda rifiutare il voto insomma (se decidete di farlo, non dico che deve venirvi del male, ma quasi, significa rifare lo scritto; poi i folli ci sono sempre insomma).</w:t>
       </w:r>
     </w:p>
     <w:p>
@@ -6822,7 +7260,7 @@
                     </pic:cNvPicPr>
                   </pic:nvPicPr>
                   <pic:blipFill>
-                    <a:blip r:embed="rId25">
+                    <a:blip r:embed="rId32">
                       <a:extLst>
                         <a:ext uri="{28A0092B-C50C-407E-A947-70E740481C1C}">
                           <a14:useLocalDpi xmlns:a14="http://schemas.microsoft.com/office/drawing/2010/main" val="0"/>
@@ -6858,11 +7296,11 @@
       <w:pPr>
         <w:pStyle w:val="Titolo1"/>
       </w:pPr>
-      <w:bookmarkStart w:id="22" w:name="_Toc136423257"/>
+      <w:bookmarkStart w:id="23" w:name="_Toc137120233"/>
       <w:r>
         <w:t>Gruppi del II Lotto</w:t>
       </w:r>
-      <w:bookmarkEnd w:id="22"/>
+      <w:bookmarkEnd w:id="23"/>
     </w:p>
     <w:p/>
     <w:p>
@@ -7065,12 +7503,12 @@
       <w:pPr>
         <w:pStyle w:val="Titolo1"/>
       </w:pPr>
-      <w:bookmarkStart w:id="23" w:name="_Toc136423258"/>
+      <w:bookmarkStart w:id="24" w:name="_Toc137120234"/>
       <w:r>
         <w:lastRenderedPageBreak/>
         <w:t>Esempio comunicazioni con il prof</w:t>
       </w:r>
-      <w:bookmarkEnd w:id="23"/>
+      <w:bookmarkEnd w:id="24"/>
     </w:p>
     <w:p/>
     <w:p>
@@ -7196,12 +7634,12 @@
       </w:r>
     </w:p>
     <w:sectPr>
-      <w:headerReference w:type="even" r:id="rId26"/>
-      <w:headerReference w:type="default" r:id="rId27"/>
-      <w:footerReference w:type="even" r:id="rId28"/>
-      <w:footerReference w:type="default" r:id="rId29"/>
-      <w:headerReference w:type="first" r:id="rId30"/>
-      <w:footerReference w:type="first" r:id="rId31"/>
+      <w:headerReference w:type="even" r:id="rId33"/>
+      <w:headerReference w:type="default" r:id="rId34"/>
+      <w:footerReference w:type="even" r:id="rId35"/>
+      <w:footerReference w:type="default" r:id="rId36"/>
+      <w:headerReference w:type="first" r:id="rId37"/>
+      <w:footerReference w:type="first" r:id="rId38"/>
       <w:pgSz w:w="11906" w:h="16838"/>
       <w:pgMar w:top="1417" w:right="1134" w:bottom="1134" w:left="1134" w:header="708" w:footer="708" w:gutter="0"/>
       <w:cols w:space="708"/>
@@ -7212,7 +7650,7 @@
 </file>
 
 <file path=word/endnotes.xml><?xml version="1.0" encoding="utf-8"?>
-<w:endnotes xmlns:wpc="http://schemas.microsoft.com/office/word/2010/wordprocessingCanvas" xmlns:cx="http://schemas.microsoft.com/office/drawing/2014/chartex" xmlns:cx1="http://schemas.microsoft.com/office/drawing/2015/9/8/chartex" xmlns:cx2="http://schemas.microsoft.com/office/drawing/2015/10/21/chartex" xmlns:cx3="http://schemas.microsoft.com/office/drawing/2016/5/9/chartex" xmlns:cx4="http://schemas.microsoft.com/office/drawing/2016/5/10/chartex" xmlns:cx5="http://schemas.microsoft.com/office/drawing/2016/5/11/chartex" xmlns:cx6="http://schemas.microsoft.com/office/drawing/2016/5/12/chartex" xmlns:cx7="http://schemas.microsoft.com/office/drawing/2016/5/13/chartex" xmlns:cx8="http://schemas.microsoft.com/office/drawing/2016/5/14/chartex" xmlns:mc="http://schemas.openxmlformats.org/markup-compatibility/2006" xmlns:aink="http://schemas.microsoft.com/office/drawing/2016/ink" xmlns:am3d="http://schemas.microsoft.com/office/drawing/2017/model3d" xmlns:o="urn:schemas-microsoft-com:office:office" xmlns:oel="http://schemas.microsoft.com/office/2019/extlst" xmlns:r="http://schemas.openxmlformats.org/officeDocument/2006/relationships" xmlns:m="http://schemas.openxmlformats.org/officeDocument/2006/math" xmlns:v="urn:schemas-microsoft-com:vml" xmlns:wp14="http://schemas.microsoft.com/office/word/2010/wordprocessingDrawing" xmlns:wp="http://schemas.openxmlformats.org/drawingml/2006/wordprocessingDrawing" xmlns:w10="urn:schemas-microsoft-com:office:word" xmlns:w="http://schemas.openxmlformats.org/wordprocessingml/2006/main" xmlns:w14="http://schemas.microsoft.com/office/word/2010/wordml" xmlns:w15="http://schemas.microsoft.com/office/word/2012/wordml" xmlns:w16cex="http://schemas.microsoft.com/office/word/2018/wordml/cex" xmlns:w16cid="http://schemas.microsoft.com/office/word/2016/wordml/cid" xmlns:w16="http://schemas.microsoft.com/office/word/2018/wordml" xmlns:w16du="http://schemas.microsoft.com/office/word/2023/wordml/word16du" xmlns:w16sdtdh="http://schemas.microsoft.com/office/word/2020/wordml/sdtdatahash" xmlns:w16se="http://schemas.microsoft.com/office/word/2015/wordml/symex" xmlns:wpg="http://schemas.microsoft.com/office/word/2010/wordprocessingGroup" xmlns:wpi="http://schemas.microsoft.com/office/word/2010/wordprocessingInk" xmlns:wne="http://schemas.microsoft.com/office/word/2006/wordml" xmlns:wps="http://schemas.microsoft.com/office/word/2010/wordprocessingShape" mc:Ignorable="w14 w15 w16se w16cid w16 w16cex w16sdtdh wp14">
+<w:endnotes xmlns:wpc="http://schemas.microsoft.com/office/word/2010/wordprocessingCanvas" xmlns:cx="http://schemas.microsoft.com/office/drawing/2014/chartex" xmlns:cx1="http://schemas.microsoft.com/office/drawing/2015/9/8/chartex" xmlns:cx2="http://schemas.microsoft.com/office/drawing/2015/10/21/chartex" xmlns:cx3="http://schemas.microsoft.com/office/drawing/2016/5/9/chartex" xmlns:cx4="http://schemas.microsoft.com/office/drawing/2016/5/10/chartex" xmlns:cx5="http://schemas.microsoft.com/office/drawing/2016/5/11/chartex" xmlns:cx6="http://schemas.microsoft.com/office/drawing/2016/5/12/chartex" xmlns:cx7="http://schemas.microsoft.com/office/drawing/2016/5/13/chartex" xmlns:cx8="http://schemas.microsoft.com/office/drawing/2016/5/14/chartex" xmlns:mc="http://schemas.openxmlformats.org/markup-compatibility/2006" xmlns:aink="http://schemas.microsoft.com/office/drawing/2016/ink" xmlns:am3d="http://schemas.microsoft.com/office/drawing/2017/model3d" xmlns:o="urn:schemas-microsoft-com:office:office" xmlns:oel="http://schemas.microsoft.com/office/2019/extlst" xmlns:r="http://schemas.openxmlformats.org/officeDocument/2006/relationships" xmlns:m="http://schemas.openxmlformats.org/officeDocument/2006/math" xmlns:v="urn:schemas-microsoft-com:vml" xmlns:wp14="http://schemas.microsoft.com/office/word/2010/wordprocessingDrawing" xmlns:wp="http://schemas.openxmlformats.org/drawingml/2006/wordprocessingDrawing" xmlns:w10="urn:schemas-microsoft-com:office:word" xmlns:w="http://schemas.openxmlformats.org/wordprocessingml/2006/main" xmlns:w14="http://schemas.microsoft.com/office/word/2010/wordml" xmlns:w15="http://schemas.microsoft.com/office/word/2012/wordml" xmlns:w16cex="http://schemas.microsoft.com/office/word/2018/wordml/cex" xmlns:w16cid="http://schemas.microsoft.com/office/word/2016/wordml/cid" xmlns:w16="http://schemas.microsoft.com/office/word/2018/wordml" xmlns:w16sdtdh="http://schemas.microsoft.com/office/word/2020/wordml/sdtdatahash" xmlns:w16se="http://schemas.microsoft.com/office/word/2015/wordml/symex" xmlns:wpg="http://schemas.microsoft.com/office/word/2010/wordprocessingGroup" xmlns:wpi="http://schemas.microsoft.com/office/word/2010/wordprocessingInk" xmlns:wne="http://schemas.microsoft.com/office/word/2006/wordml" xmlns:wps="http://schemas.microsoft.com/office/word/2010/wordprocessingShape" mc:Ignorable="w14 w15 w16se w16cid w16 w16cex w16sdtdh wp14">
   <w:endnote w:type="separator" w:id="-1">
     <w:p>
       <w:pPr>
@@ -7237,7 +7675,7 @@
 </file>
 
 <file path=word/footer1.xml><?xml version="1.0" encoding="utf-8"?>
-<w:ftr xmlns:wpc="http://schemas.microsoft.com/office/word/2010/wordprocessingCanvas" xmlns:cx="http://schemas.microsoft.com/office/drawing/2014/chartex" xmlns:cx1="http://schemas.microsoft.com/office/drawing/2015/9/8/chartex" xmlns:cx2="http://schemas.microsoft.com/office/drawing/2015/10/21/chartex" xmlns:cx3="http://schemas.microsoft.com/office/drawing/2016/5/9/chartex" xmlns:cx4="http://schemas.microsoft.com/office/drawing/2016/5/10/chartex" xmlns:cx5="http://schemas.microsoft.com/office/drawing/2016/5/11/chartex" xmlns:cx6="http://schemas.microsoft.com/office/drawing/2016/5/12/chartex" xmlns:cx7="http://schemas.microsoft.com/office/drawing/2016/5/13/chartex" xmlns:cx8="http://schemas.microsoft.com/office/drawing/2016/5/14/chartex" xmlns:mc="http://schemas.openxmlformats.org/markup-compatibility/2006" xmlns:aink="http://schemas.microsoft.com/office/drawing/2016/ink" xmlns:am3d="http://schemas.microsoft.com/office/drawing/2017/model3d" xmlns:o="urn:schemas-microsoft-com:office:office" xmlns:oel="http://schemas.microsoft.com/office/2019/extlst" xmlns:r="http://schemas.openxmlformats.org/officeDocument/2006/relationships" xmlns:m="http://schemas.openxmlformats.org/officeDocument/2006/math" xmlns:v="urn:schemas-microsoft-com:vml" xmlns:wp14="http://schemas.microsoft.com/office/word/2010/wordprocessingDrawing" xmlns:wp="http://schemas.openxmlformats.org/drawingml/2006/wordprocessingDrawing" xmlns:w10="urn:schemas-microsoft-com:office:word" xmlns:w="http://schemas.openxmlformats.org/wordprocessingml/2006/main" xmlns:w14="http://schemas.microsoft.com/office/word/2010/wordml" xmlns:w15="http://schemas.microsoft.com/office/word/2012/wordml" xmlns:w16cex="http://schemas.microsoft.com/office/word/2018/wordml/cex" xmlns:w16cid="http://schemas.microsoft.com/office/word/2016/wordml/cid" xmlns:w16="http://schemas.microsoft.com/office/word/2018/wordml" xmlns:w16du="http://schemas.microsoft.com/office/word/2023/wordml/word16du" xmlns:w16sdtdh="http://schemas.microsoft.com/office/word/2020/wordml/sdtdatahash" xmlns:w16se="http://schemas.microsoft.com/office/word/2015/wordml/symex" xmlns:wpg="http://schemas.microsoft.com/office/word/2010/wordprocessingGroup" xmlns:wpi="http://schemas.microsoft.com/office/word/2010/wordprocessingInk" xmlns:wne="http://schemas.microsoft.com/office/word/2006/wordml" xmlns:wps="http://schemas.microsoft.com/office/word/2010/wordprocessingShape" mc:Ignorable="w14 w15 w16se w16cid w16 w16cex w16sdtdh wp14">
+<w:ftr xmlns:wpc="http://schemas.microsoft.com/office/word/2010/wordprocessingCanvas" xmlns:cx="http://schemas.microsoft.com/office/drawing/2014/chartex" xmlns:cx1="http://schemas.microsoft.com/office/drawing/2015/9/8/chartex" xmlns:cx2="http://schemas.microsoft.com/office/drawing/2015/10/21/chartex" xmlns:cx3="http://schemas.microsoft.com/office/drawing/2016/5/9/chartex" xmlns:cx4="http://schemas.microsoft.com/office/drawing/2016/5/10/chartex" xmlns:cx5="http://schemas.microsoft.com/office/drawing/2016/5/11/chartex" xmlns:cx6="http://schemas.microsoft.com/office/drawing/2016/5/12/chartex" xmlns:cx7="http://schemas.microsoft.com/office/drawing/2016/5/13/chartex" xmlns:cx8="http://schemas.microsoft.com/office/drawing/2016/5/14/chartex" xmlns:mc="http://schemas.openxmlformats.org/markup-compatibility/2006" xmlns:aink="http://schemas.microsoft.com/office/drawing/2016/ink" xmlns:am3d="http://schemas.microsoft.com/office/drawing/2017/model3d" xmlns:o="urn:schemas-microsoft-com:office:office" xmlns:oel="http://schemas.microsoft.com/office/2019/extlst" xmlns:r="http://schemas.openxmlformats.org/officeDocument/2006/relationships" xmlns:m="http://schemas.openxmlformats.org/officeDocument/2006/math" xmlns:v="urn:schemas-microsoft-com:vml" xmlns:wp14="http://schemas.microsoft.com/office/word/2010/wordprocessingDrawing" xmlns:wp="http://schemas.openxmlformats.org/drawingml/2006/wordprocessingDrawing" xmlns:w10="urn:schemas-microsoft-com:office:word" xmlns:w="http://schemas.openxmlformats.org/wordprocessingml/2006/main" xmlns:w14="http://schemas.microsoft.com/office/word/2010/wordml" xmlns:w15="http://schemas.microsoft.com/office/word/2012/wordml" xmlns:w16cex="http://schemas.microsoft.com/office/word/2018/wordml/cex" xmlns:w16cid="http://schemas.microsoft.com/office/word/2016/wordml/cid" xmlns:w16="http://schemas.microsoft.com/office/word/2018/wordml" xmlns:w16sdtdh="http://schemas.microsoft.com/office/word/2020/wordml/sdtdatahash" xmlns:w16se="http://schemas.microsoft.com/office/word/2015/wordml/symex" xmlns:wpg="http://schemas.microsoft.com/office/word/2010/wordprocessingGroup" xmlns:wpi="http://schemas.microsoft.com/office/word/2010/wordprocessingInk" xmlns:wne="http://schemas.microsoft.com/office/word/2006/wordml" xmlns:wps="http://schemas.microsoft.com/office/word/2010/wordprocessingShape" mc:Ignorable="w14 w15 w16se w16cid w16 w16cex w16sdtdh wp14">
   <w:p>
     <w:pPr>
       <w:pStyle w:val="Pidipagina"/>
@@ -7247,7 +7685,7 @@
 </file>
 
 <file path=word/footer2.xml><?xml version="1.0" encoding="utf-8"?>
-<w:ftr xmlns:wpc="http://schemas.microsoft.com/office/word/2010/wordprocessingCanvas" xmlns:cx="http://schemas.microsoft.com/office/drawing/2014/chartex" xmlns:cx1="http://schemas.microsoft.com/office/drawing/2015/9/8/chartex" xmlns:cx2="http://schemas.microsoft.com/office/drawing/2015/10/21/chartex" xmlns:cx3="http://schemas.microsoft.com/office/drawing/2016/5/9/chartex" xmlns:cx4="http://schemas.microsoft.com/office/drawing/2016/5/10/chartex" xmlns:cx5="http://schemas.microsoft.com/office/drawing/2016/5/11/chartex" xmlns:cx6="http://schemas.microsoft.com/office/drawing/2016/5/12/chartex" xmlns:cx7="http://schemas.microsoft.com/office/drawing/2016/5/13/chartex" xmlns:cx8="http://schemas.microsoft.com/office/drawing/2016/5/14/chartex" xmlns:mc="http://schemas.openxmlformats.org/markup-compatibility/2006" xmlns:aink="http://schemas.microsoft.com/office/drawing/2016/ink" xmlns:am3d="http://schemas.microsoft.com/office/drawing/2017/model3d" xmlns:o="urn:schemas-microsoft-com:office:office" xmlns:oel="http://schemas.microsoft.com/office/2019/extlst" xmlns:r="http://schemas.openxmlformats.org/officeDocument/2006/relationships" xmlns:m="http://schemas.openxmlformats.org/officeDocument/2006/math" xmlns:v="urn:schemas-microsoft-com:vml" xmlns:wp14="http://schemas.microsoft.com/office/word/2010/wordprocessingDrawing" xmlns:wp="http://schemas.openxmlformats.org/drawingml/2006/wordprocessingDrawing" xmlns:w10="urn:schemas-microsoft-com:office:word" xmlns:w="http://schemas.openxmlformats.org/wordprocessingml/2006/main" xmlns:w14="http://schemas.microsoft.com/office/word/2010/wordml" xmlns:w15="http://schemas.microsoft.com/office/word/2012/wordml" xmlns:w16cex="http://schemas.microsoft.com/office/word/2018/wordml/cex" xmlns:w16cid="http://schemas.microsoft.com/office/word/2016/wordml/cid" xmlns:w16="http://schemas.microsoft.com/office/word/2018/wordml" xmlns:w16du="http://schemas.microsoft.com/office/word/2023/wordml/word16du" xmlns:w16sdtdh="http://schemas.microsoft.com/office/word/2020/wordml/sdtdatahash" xmlns:w16se="http://schemas.microsoft.com/office/word/2015/wordml/symex" xmlns:wpg="http://schemas.microsoft.com/office/word/2010/wordprocessingGroup" xmlns:wpi="http://schemas.microsoft.com/office/word/2010/wordprocessingInk" xmlns:wne="http://schemas.microsoft.com/office/word/2006/wordml" xmlns:wps="http://schemas.microsoft.com/office/word/2010/wordprocessingShape" mc:Ignorable="w14 w15 w16se w16cid w16 w16cex w16sdtdh wp14">
+<w:ftr xmlns:wpc="http://schemas.microsoft.com/office/word/2010/wordprocessingCanvas" xmlns:cx="http://schemas.microsoft.com/office/drawing/2014/chartex" xmlns:cx1="http://schemas.microsoft.com/office/drawing/2015/9/8/chartex" xmlns:cx2="http://schemas.microsoft.com/office/drawing/2015/10/21/chartex" xmlns:cx3="http://schemas.microsoft.com/office/drawing/2016/5/9/chartex" xmlns:cx4="http://schemas.microsoft.com/office/drawing/2016/5/10/chartex" xmlns:cx5="http://schemas.microsoft.com/office/drawing/2016/5/11/chartex" xmlns:cx6="http://schemas.microsoft.com/office/drawing/2016/5/12/chartex" xmlns:cx7="http://schemas.microsoft.com/office/drawing/2016/5/13/chartex" xmlns:cx8="http://schemas.microsoft.com/office/drawing/2016/5/14/chartex" xmlns:mc="http://schemas.openxmlformats.org/markup-compatibility/2006" xmlns:aink="http://schemas.microsoft.com/office/drawing/2016/ink" xmlns:am3d="http://schemas.microsoft.com/office/drawing/2017/model3d" xmlns:o="urn:schemas-microsoft-com:office:office" xmlns:oel="http://schemas.microsoft.com/office/2019/extlst" xmlns:r="http://schemas.openxmlformats.org/officeDocument/2006/relationships" xmlns:m="http://schemas.openxmlformats.org/officeDocument/2006/math" xmlns:v="urn:schemas-microsoft-com:vml" xmlns:wp14="http://schemas.microsoft.com/office/word/2010/wordprocessingDrawing" xmlns:wp="http://schemas.openxmlformats.org/drawingml/2006/wordprocessingDrawing" xmlns:w10="urn:schemas-microsoft-com:office:word" xmlns:w="http://schemas.openxmlformats.org/wordprocessingml/2006/main" xmlns:w14="http://schemas.microsoft.com/office/word/2010/wordml" xmlns:w15="http://schemas.microsoft.com/office/word/2012/wordml" xmlns:w16cex="http://schemas.microsoft.com/office/word/2018/wordml/cex" xmlns:w16cid="http://schemas.microsoft.com/office/word/2016/wordml/cid" xmlns:w16="http://schemas.microsoft.com/office/word/2018/wordml" xmlns:w16sdtdh="http://schemas.microsoft.com/office/word/2020/wordml/sdtdatahash" xmlns:w16se="http://schemas.microsoft.com/office/word/2015/wordml/symex" xmlns:wpg="http://schemas.microsoft.com/office/word/2010/wordprocessingGroup" xmlns:wpi="http://schemas.microsoft.com/office/word/2010/wordprocessingInk" xmlns:wne="http://schemas.microsoft.com/office/word/2006/wordml" xmlns:wps="http://schemas.microsoft.com/office/word/2010/wordprocessingShape" mc:Ignorable="w14 w15 w16se w16cid w16 w16cex w16sdtdh wp14">
   <w:sdt>
     <w:sdtPr>
       <w:id w:val="362256000"/>
@@ -7283,7 +7721,7 @@
 </file>
 
 <file path=word/footer3.xml><?xml version="1.0" encoding="utf-8"?>
-<w:ftr xmlns:wpc="http://schemas.microsoft.com/office/word/2010/wordprocessingCanvas" xmlns:cx="http://schemas.microsoft.com/office/drawing/2014/chartex" xmlns:cx1="http://schemas.microsoft.com/office/drawing/2015/9/8/chartex" xmlns:cx2="http://schemas.microsoft.com/office/drawing/2015/10/21/chartex" xmlns:cx3="http://schemas.microsoft.com/office/drawing/2016/5/9/chartex" xmlns:cx4="http://schemas.microsoft.com/office/drawing/2016/5/10/chartex" xmlns:cx5="http://schemas.microsoft.com/office/drawing/2016/5/11/chartex" xmlns:cx6="http://schemas.microsoft.com/office/drawing/2016/5/12/chartex" xmlns:cx7="http://schemas.microsoft.com/office/drawing/2016/5/13/chartex" xmlns:cx8="http://schemas.microsoft.com/office/drawing/2016/5/14/chartex" xmlns:mc="http://schemas.openxmlformats.org/markup-compatibility/2006" xmlns:aink="http://schemas.microsoft.com/office/drawing/2016/ink" xmlns:am3d="http://schemas.microsoft.com/office/drawing/2017/model3d" xmlns:o="urn:schemas-microsoft-com:office:office" xmlns:oel="http://schemas.microsoft.com/office/2019/extlst" xmlns:r="http://schemas.openxmlformats.org/officeDocument/2006/relationships" xmlns:m="http://schemas.openxmlformats.org/officeDocument/2006/math" xmlns:v="urn:schemas-microsoft-com:vml" xmlns:wp14="http://schemas.microsoft.com/office/word/2010/wordprocessingDrawing" xmlns:wp="http://schemas.openxmlformats.org/drawingml/2006/wordprocessingDrawing" xmlns:w10="urn:schemas-microsoft-com:office:word" xmlns:w="http://schemas.openxmlformats.org/wordprocessingml/2006/main" xmlns:w14="http://schemas.microsoft.com/office/word/2010/wordml" xmlns:w15="http://schemas.microsoft.com/office/word/2012/wordml" xmlns:w16cex="http://schemas.microsoft.com/office/word/2018/wordml/cex" xmlns:w16cid="http://schemas.microsoft.com/office/word/2016/wordml/cid" xmlns:w16="http://schemas.microsoft.com/office/word/2018/wordml" xmlns:w16du="http://schemas.microsoft.com/office/word/2023/wordml/word16du" xmlns:w16sdtdh="http://schemas.microsoft.com/office/word/2020/wordml/sdtdatahash" xmlns:w16se="http://schemas.microsoft.com/office/word/2015/wordml/symex" xmlns:wpg="http://schemas.microsoft.com/office/word/2010/wordprocessingGroup" xmlns:wpi="http://schemas.microsoft.com/office/word/2010/wordprocessingInk" xmlns:wne="http://schemas.microsoft.com/office/word/2006/wordml" xmlns:wps="http://schemas.microsoft.com/office/word/2010/wordprocessingShape" mc:Ignorable="w14 w15 w16se w16cid w16 w16cex w16sdtdh wp14">
+<w:ftr xmlns:wpc="http://schemas.microsoft.com/office/word/2010/wordprocessingCanvas" xmlns:cx="http://schemas.microsoft.com/office/drawing/2014/chartex" xmlns:cx1="http://schemas.microsoft.com/office/drawing/2015/9/8/chartex" xmlns:cx2="http://schemas.microsoft.com/office/drawing/2015/10/21/chartex" xmlns:cx3="http://schemas.microsoft.com/office/drawing/2016/5/9/chartex" xmlns:cx4="http://schemas.microsoft.com/office/drawing/2016/5/10/chartex" xmlns:cx5="http://schemas.microsoft.com/office/drawing/2016/5/11/chartex" xmlns:cx6="http://schemas.microsoft.com/office/drawing/2016/5/12/chartex" xmlns:cx7="http://schemas.microsoft.com/office/drawing/2016/5/13/chartex" xmlns:cx8="http://schemas.microsoft.com/office/drawing/2016/5/14/chartex" xmlns:mc="http://schemas.openxmlformats.org/markup-compatibility/2006" xmlns:aink="http://schemas.microsoft.com/office/drawing/2016/ink" xmlns:am3d="http://schemas.microsoft.com/office/drawing/2017/model3d" xmlns:o="urn:schemas-microsoft-com:office:office" xmlns:oel="http://schemas.microsoft.com/office/2019/extlst" xmlns:r="http://schemas.openxmlformats.org/officeDocument/2006/relationships" xmlns:m="http://schemas.openxmlformats.org/officeDocument/2006/math" xmlns:v="urn:schemas-microsoft-com:vml" xmlns:wp14="http://schemas.microsoft.com/office/word/2010/wordprocessingDrawing" xmlns:wp="http://schemas.openxmlformats.org/drawingml/2006/wordprocessingDrawing" xmlns:w10="urn:schemas-microsoft-com:office:word" xmlns:w="http://schemas.openxmlformats.org/wordprocessingml/2006/main" xmlns:w14="http://schemas.microsoft.com/office/word/2010/wordml" xmlns:w15="http://schemas.microsoft.com/office/word/2012/wordml" xmlns:w16cex="http://schemas.microsoft.com/office/word/2018/wordml/cex" xmlns:w16cid="http://schemas.microsoft.com/office/word/2016/wordml/cid" xmlns:w16="http://schemas.microsoft.com/office/word/2018/wordml" xmlns:w16sdtdh="http://schemas.microsoft.com/office/word/2020/wordml/sdtdatahash" xmlns:w16se="http://schemas.microsoft.com/office/word/2015/wordml/symex" xmlns:wpg="http://schemas.microsoft.com/office/word/2010/wordprocessingGroup" xmlns:wpi="http://schemas.microsoft.com/office/word/2010/wordprocessingInk" xmlns:wne="http://schemas.microsoft.com/office/word/2006/wordml" xmlns:wps="http://schemas.microsoft.com/office/word/2010/wordprocessingShape" mc:Ignorable="w14 w15 w16se w16cid w16 w16cex w16sdtdh wp14">
   <w:p>
     <w:pPr>
       <w:pStyle w:val="Pidipagina"/>
@@ -7293,7 +7731,7 @@
 </file>
 
 <file path=word/footnotes.xml><?xml version="1.0" encoding="utf-8"?>
-<w:footnotes xmlns:wpc="http://schemas.microsoft.com/office/word/2010/wordprocessingCanvas" xmlns:cx="http://schemas.microsoft.com/office/drawing/2014/chartex" xmlns:cx1="http://schemas.microsoft.com/office/drawing/2015/9/8/chartex" xmlns:cx2="http://schemas.microsoft.com/office/drawing/2015/10/21/chartex" xmlns:cx3="http://schemas.microsoft.com/office/drawing/2016/5/9/chartex" xmlns:cx4="http://schemas.microsoft.com/office/drawing/2016/5/10/chartex" xmlns:cx5="http://schemas.microsoft.com/office/drawing/2016/5/11/chartex" xmlns:cx6="http://schemas.microsoft.com/office/drawing/2016/5/12/chartex" xmlns:cx7="http://schemas.microsoft.com/office/drawing/2016/5/13/chartex" xmlns:cx8="http://schemas.microsoft.com/office/drawing/2016/5/14/chartex" xmlns:mc="http://schemas.openxmlformats.org/markup-compatibility/2006" xmlns:aink="http://schemas.microsoft.com/office/drawing/2016/ink" xmlns:am3d="http://schemas.microsoft.com/office/drawing/2017/model3d" xmlns:o="urn:schemas-microsoft-com:office:office" xmlns:oel="http://schemas.microsoft.com/office/2019/extlst" xmlns:r="http://schemas.openxmlformats.org/officeDocument/2006/relationships" xmlns:m="http://schemas.openxmlformats.org/officeDocument/2006/math" xmlns:v="urn:schemas-microsoft-com:vml" xmlns:wp14="http://schemas.microsoft.com/office/word/2010/wordprocessingDrawing" xmlns:wp="http://schemas.openxmlformats.org/drawingml/2006/wordprocessingDrawing" xmlns:w10="urn:schemas-microsoft-com:office:word" xmlns:w="http://schemas.openxmlformats.org/wordprocessingml/2006/main" xmlns:w14="http://schemas.microsoft.com/office/word/2010/wordml" xmlns:w15="http://schemas.microsoft.com/office/word/2012/wordml" xmlns:w16cex="http://schemas.microsoft.com/office/word/2018/wordml/cex" xmlns:w16cid="http://schemas.microsoft.com/office/word/2016/wordml/cid" xmlns:w16="http://schemas.microsoft.com/office/word/2018/wordml" xmlns:w16du="http://schemas.microsoft.com/office/word/2023/wordml/word16du" xmlns:w16sdtdh="http://schemas.microsoft.com/office/word/2020/wordml/sdtdatahash" xmlns:w16se="http://schemas.microsoft.com/office/word/2015/wordml/symex" xmlns:wpg="http://schemas.microsoft.com/office/word/2010/wordprocessingGroup" xmlns:wpi="http://schemas.microsoft.com/office/word/2010/wordprocessingInk" xmlns:wne="http://schemas.microsoft.com/office/word/2006/wordml" xmlns:wps="http://schemas.microsoft.com/office/word/2010/wordprocessingShape" mc:Ignorable="w14 w15 w16se w16cid w16 w16cex w16sdtdh wp14">
+<w:footnotes xmlns:wpc="http://schemas.microsoft.com/office/word/2010/wordprocessingCanvas" xmlns:cx="http://schemas.microsoft.com/office/drawing/2014/chartex" xmlns:cx1="http://schemas.microsoft.com/office/drawing/2015/9/8/chartex" xmlns:cx2="http://schemas.microsoft.com/office/drawing/2015/10/21/chartex" xmlns:cx3="http://schemas.microsoft.com/office/drawing/2016/5/9/chartex" xmlns:cx4="http://schemas.microsoft.com/office/drawing/2016/5/10/chartex" xmlns:cx5="http://schemas.microsoft.com/office/drawing/2016/5/11/chartex" xmlns:cx6="http://schemas.microsoft.com/office/drawing/2016/5/12/chartex" xmlns:cx7="http://schemas.microsoft.com/office/drawing/2016/5/13/chartex" xmlns:cx8="http://schemas.microsoft.com/office/drawing/2016/5/14/chartex" xmlns:mc="http://schemas.openxmlformats.org/markup-compatibility/2006" xmlns:aink="http://schemas.microsoft.com/office/drawing/2016/ink" xmlns:am3d="http://schemas.microsoft.com/office/drawing/2017/model3d" xmlns:o="urn:schemas-microsoft-com:office:office" xmlns:oel="http://schemas.microsoft.com/office/2019/extlst" xmlns:r="http://schemas.openxmlformats.org/officeDocument/2006/relationships" xmlns:m="http://schemas.openxmlformats.org/officeDocument/2006/math" xmlns:v="urn:schemas-microsoft-com:vml" xmlns:wp14="http://schemas.microsoft.com/office/word/2010/wordprocessingDrawing" xmlns:wp="http://schemas.openxmlformats.org/drawingml/2006/wordprocessingDrawing" xmlns:w10="urn:schemas-microsoft-com:office:word" xmlns:w="http://schemas.openxmlformats.org/wordprocessingml/2006/main" xmlns:w14="http://schemas.microsoft.com/office/word/2010/wordml" xmlns:w15="http://schemas.microsoft.com/office/word/2012/wordml" xmlns:w16cex="http://schemas.microsoft.com/office/word/2018/wordml/cex" xmlns:w16cid="http://schemas.microsoft.com/office/word/2016/wordml/cid" xmlns:w16="http://schemas.microsoft.com/office/word/2018/wordml" xmlns:w16sdtdh="http://schemas.microsoft.com/office/word/2020/wordml/sdtdatahash" xmlns:w16se="http://schemas.microsoft.com/office/word/2015/wordml/symex" xmlns:wpg="http://schemas.microsoft.com/office/word/2010/wordprocessingGroup" xmlns:wpi="http://schemas.microsoft.com/office/word/2010/wordprocessingInk" xmlns:wne="http://schemas.microsoft.com/office/word/2006/wordml" xmlns:wps="http://schemas.microsoft.com/office/word/2010/wordprocessingShape" mc:Ignorable="w14 w15 w16se w16cid w16 w16cex w16sdtdh wp14">
   <w:footnote w:type="separator" w:id="-1">
     <w:p>
       <w:pPr>
@@ -7318,7 +7756,7 @@
 </file>
 
 <file path=word/header1.xml><?xml version="1.0" encoding="utf-8"?>
-<w:hdr xmlns:wpc="http://schemas.microsoft.com/office/word/2010/wordprocessingCanvas" xmlns:cx="http://schemas.microsoft.com/office/drawing/2014/chartex" xmlns:cx1="http://schemas.microsoft.com/office/drawing/2015/9/8/chartex" xmlns:cx2="http://schemas.microsoft.com/office/drawing/2015/10/21/chartex" xmlns:cx3="http://schemas.microsoft.com/office/drawing/2016/5/9/chartex" xmlns:cx4="http://schemas.microsoft.com/office/drawing/2016/5/10/chartex" xmlns:cx5="http://schemas.microsoft.com/office/drawing/2016/5/11/chartex" xmlns:cx6="http://schemas.microsoft.com/office/drawing/2016/5/12/chartex" xmlns:cx7="http://schemas.microsoft.com/office/drawing/2016/5/13/chartex" xmlns:cx8="http://schemas.microsoft.com/office/drawing/2016/5/14/chartex" xmlns:mc="http://schemas.openxmlformats.org/markup-compatibility/2006" xmlns:aink="http://schemas.microsoft.com/office/drawing/2016/ink" xmlns:am3d="http://schemas.microsoft.com/office/drawing/2017/model3d" xmlns:o="urn:schemas-microsoft-com:office:office" xmlns:oel="http://schemas.microsoft.com/office/2019/extlst" xmlns:r="http://schemas.openxmlformats.org/officeDocument/2006/relationships" xmlns:m="http://schemas.openxmlformats.org/officeDocument/2006/math" xmlns:v="urn:schemas-microsoft-com:vml" xmlns:wp14="http://schemas.microsoft.com/office/word/2010/wordprocessingDrawing" xmlns:wp="http://schemas.openxmlformats.org/drawingml/2006/wordprocessingDrawing" xmlns:w10="urn:schemas-microsoft-com:office:word" xmlns:w="http://schemas.openxmlformats.org/wordprocessingml/2006/main" xmlns:w14="http://schemas.microsoft.com/office/word/2010/wordml" xmlns:w15="http://schemas.microsoft.com/office/word/2012/wordml" xmlns:w16cex="http://schemas.microsoft.com/office/word/2018/wordml/cex" xmlns:w16cid="http://schemas.microsoft.com/office/word/2016/wordml/cid" xmlns:w16="http://schemas.microsoft.com/office/word/2018/wordml" xmlns:w16du="http://schemas.microsoft.com/office/word/2023/wordml/word16du" xmlns:w16sdtdh="http://schemas.microsoft.com/office/word/2020/wordml/sdtdatahash" xmlns:w16se="http://schemas.microsoft.com/office/word/2015/wordml/symex" xmlns:wpg="http://schemas.microsoft.com/office/word/2010/wordprocessingGroup" xmlns:wpi="http://schemas.microsoft.com/office/word/2010/wordprocessingInk" xmlns:wne="http://schemas.microsoft.com/office/word/2006/wordml" xmlns:wps="http://schemas.microsoft.com/office/word/2010/wordprocessingShape" mc:Ignorable="w14 w15 w16se w16cid w16 w16cex w16sdtdh wp14">
+<w:hdr xmlns:wpc="http://schemas.microsoft.com/office/word/2010/wordprocessingCanvas" xmlns:cx="http://schemas.microsoft.com/office/drawing/2014/chartex" xmlns:cx1="http://schemas.microsoft.com/office/drawing/2015/9/8/chartex" xmlns:cx2="http://schemas.microsoft.com/office/drawing/2015/10/21/chartex" xmlns:cx3="http://schemas.microsoft.com/office/drawing/2016/5/9/chartex" xmlns:cx4="http://schemas.microsoft.com/office/drawing/2016/5/10/chartex" xmlns:cx5="http://schemas.microsoft.com/office/drawing/2016/5/11/chartex" xmlns:cx6="http://schemas.microsoft.com/office/drawing/2016/5/12/chartex" xmlns:cx7="http://schemas.microsoft.com/office/drawing/2016/5/13/chartex" xmlns:cx8="http://schemas.microsoft.com/office/drawing/2016/5/14/chartex" xmlns:mc="http://schemas.openxmlformats.org/markup-compatibility/2006" xmlns:aink="http://schemas.microsoft.com/office/drawing/2016/ink" xmlns:am3d="http://schemas.microsoft.com/office/drawing/2017/model3d" xmlns:o="urn:schemas-microsoft-com:office:office" xmlns:oel="http://schemas.microsoft.com/office/2019/extlst" xmlns:r="http://schemas.openxmlformats.org/officeDocument/2006/relationships" xmlns:m="http://schemas.openxmlformats.org/officeDocument/2006/math" xmlns:v="urn:schemas-microsoft-com:vml" xmlns:wp14="http://schemas.microsoft.com/office/word/2010/wordprocessingDrawing" xmlns:wp="http://schemas.openxmlformats.org/drawingml/2006/wordprocessingDrawing" xmlns:w10="urn:schemas-microsoft-com:office:word" xmlns:w="http://schemas.openxmlformats.org/wordprocessingml/2006/main" xmlns:w14="http://schemas.microsoft.com/office/word/2010/wordml" xmlns:w15="http://schemas.microsoft.com/office/word/2012/wordml" xmlns:w16cex="http://schemas.microsoft.com/office/word/2018/wordml/cex" xmlns:w16cid="http://schemas.microsoft.com/office/word/2016/wordml/cid" xmlns:w16="http://schemas.microsoft.com/office/word/2018/wordml" xmlns:w16sdtdh="http://schemas.microsoft.com/office/word/2020/wordml/sdtdatahash" xmlns:w16se="http://schemas.microsoft.com/office/word/2015/wordml/symex" xmlns:wpg="http://schemas.microsoft.com/office/word/2010/wordprocessingGroup" xmlns:wpi="http://schemas.microsoft.com/office/word/2010/wordprocessingInk" xmlns:wne="http://schemas.microsoft.com/office/word/2006/wordml" xmlns:wps="http://schemas.microsoft.com/office/word/2010/wordprocessingShape" mc:Ignorable="w14 w15 w16se w16cid w16 w16cex w16sdtdh wp14">
   <w:p>
     <w:pPr>
       <w:pStyle w:val="Intestazione"/>
@@ -7328,7 +7766,7 @@
 </file>
 
 <file path=word/header2.xml><?xml version="1.0" encoding="utf-8"?>
-<w:hdr xmlns:wpc="http://schemas.microsoft.com/office/word/2010/wordprocessingCanvas" xmlns:cx="http://schemas.microsoft.com/office/drawing/2014/chartex" xmlns:cx1="http://schemas.microsoft.com/office/drawing/2015/9/8/chartex" xmlns:cx2="http://schemas.microsoft.com/office/drawing/2015/10/21/chartex" xmlns:cx3="http://schemas.microsoft.com/office/drawing/2016/5/9/chartex" xmlns:cx4="http://schemas.microsoft.com/office/drawing/2016/5/10/chartex" xmlns:cx5="http://schemas.microsoft.com/office/drawing/2016/5/11/chartex" xmlns:cx6="http://schemas.microsoft.com/office/drawing/2016/5/12/chartex" xmlns:cx7="http://schemas.microsoft.com/office/drawing/2016/5/13/chartex" xmlns:cx8="http://schemas.microsoft.com/office/drawing/2016/5/14/chartex" xmlns:mc="http://schemas.openxmlformats.org/markup-compatibility/2006" xmlns:aink="http://schemas.microsoft.com/office/drawing/2016/ink" xmlns:am3d="http://schemas.microsoft.com/office/drawing/2017/model3d" xmlns:o="urn:schemas-microsoft-com:office:office" xmlns:oel="http://schemas.microsoft.com/office/2019/extlst" xmlns:r="http://schemas.openxmlformats.org/officeDocument/2006/relationships" xmlns:m="http://schemas.openxmlformats.org/officeDocument/2006/math" xmlns:v="urn:schemas-microsoft-com:vml" xmlns:wp14="http://schemas.microsoft.com/office/word/2010/wordprocessingDrawing" xmlns:wp="http://schemas.openxmlformats.org/drawingml/2006/wordprocessingDrawing" xmlns:w10="urn:schemas-microsoft-com:office:word" xmlns:w="http://schemas.openxmlformats.org/wordprocessingml/2006/main" xmlns:w14="http://schemas.microsoft.com/office/word/2010/wordml" xmlns:w15="http://schemas.microsoft.com/office/word/2012/wordml" xmlns:w16cex="http://schemas.microsoft.com/office/word/2018/wordml/cex" xmlns:w16cid="http://schemas.microsoft.com/office/word/2016/wordml/cid" xmlns:w16="http://schemas.microsoft.com/office/word/2018/wordml" xmlns:w16du="http://schemas.microsoft.com/office/word/2023/wordml/word16du" xmlns:w16sdtdh="http://schemas.microsoft.com/office/word/2020/wordml/sdtdatahash" xmlns:w16se="http://schemas.microsoft.com/office/word/2015/wordml/symex" xmlns:wpg="http://schemas.microsoft.com/office/word/2010/wordprocessingGroup" xmlns:wpi="http://schemas.microsoft.com/office/word/2010/wordprocessingInk" xmlns:wne="http://schemas.microsoft.com/office/word/2006/wordml" xmlns:wps="http://schemas.microsoft.com/office/word/2010/wordprocessingShape" mc:Ignorable="w14 w15 w16se w16cid w16 w16cex w16sdtdh wp14">
+<w:hdr xmlns:wpc="http://schemas.microsoft.com/office/word/2010/wordprocessingCanvas" xmlns:cx="http://schemas.microsoft.com/office/drawing/2014/chartex" xmlns:cx1="http://schemas.microsoft.com/office/drawing/2015/9/8/chartex" xmlns:cx2="http://schemas.microsoft.com/office/drawing/2015/10/21/chartex" xmlns:cx3="http://schemas.microsoft.com/office/drawing/2016/5/9/chartex" xmlns:cx4="http://schemas.microsoft.com/office/drawing/2016/5/10/chartex" xmlns:cx5="http://schemas.microsoft.com/office/drawing/2016/5/11/chartex" xmlns:cx6="http://schemas.microsoft.com/office/drawing/2016/5/12/chartex" xmlns:cx7="http://schemas.microsoft.com/office/drawing/2016/5/13/chartex" xmlns:cx8="http://schemas.microsoft.com/office/drawing/2016/5/14/chartex" xmlns:mc="http://schemas.openxmlformats.org/markup-compatibility/2006" xmlns:aink="http://schemas.microsoft.com/office/drawing/2016/ink" xmlns:am3d="http://schemas.microsoft.com/office/drawing/2017/model3d" xmlns:o="urn:schemas-microsoft-com:office:office" xmlns:oel="http://schemas.microsoft.com/office/2019/extlst" xmlns:r="http://schemas.openxmlformats.org/officeDocument/2006/relationships" xmlns:m="http://schemas.openxmlformats.org/officeDocument/2006/math" xmlns:v="urn:schemas-microsoft-com:vml" xmlns:wp14="http://schemas.microsoft.com/office/word/2010/wordprocessingDrawing" xmlns:wp="http://schemas.openxmlformats.org/drawingml/2006/wordprocessingDrawing" xmlns:w10="urn:schemas-microsoft-com:office:word" xmlns:w="http://schemas.openxmlformats.org/wordprocessingml/2006/main" xmlns:w14="http://schemas.microsoft.com/office/word/2010/wordml" xmlns:w15="http://schemas.microsoft.com/office/word/2012/wordml" xmlns:w16cex="http://schemas.microsoft.com/office/word/2018/wordml/cex" xmlns:w16cid="http://schemas.microsoft.com/office/word/2016/wordml/cid" xmlns:w16="http://schemas.microsoft.com/office/word/2018/wordml" xmlns:w16sdtdh="http://schemas.microsoft.com/office/word/2020/wordml/sdtdatahash" xmlns:w16se="http://schemas.microsoft.com/office/word/2015/wordml/symex" xmlns:wpg="http://schemas.microsoft.com/office/word/2010/wordprocessingGroup" xmlns:wpi="http://schemas.microsoft.com/office/word/2010/wordprocessingInk" xmlns:wne="http://schemas.microsoft.com/office/word/2006/wordml" xmlns:wps="http://schemas.microsoft.com/office/word/2010/wordprocessingShape" mc:Ignorable="w14 w15 w16se w16cid w16 w16cex w16sdtdh wp14">
   <w:p>
     <w:pPr>
       <w:pStyle w:val="Intestazione"/>
@@ -7356,7 +7794,7 @@
 </file>
 
 <file path=word/header3.xml><?xml version="1.0" encoding="utf-8"?>
-<w:hdr xmlns:wpc="http://schemas.microsoft.com/office/word/2010/wordprocessingCanvas" xmlns:cx="http://schemas.microsoft.com/office/drawing/2014/chartex" xmlns:cx1="http://schemas.microsoft.com/office/drawing/2015/9/8/chartex" xmlns:cx2="http://schemas.microsoft.com/office/drawing/2015/10/21/chartex" xmlns:cx3="http://schemas.microsoft.com/office/drawing/2016/5/9/chartex" xmlns:cx4="http://schemas.microsoft.com/office/drawing/2016/5/10/chartex" xmlns:cx5="http://schemas.microsoft.com/office/drawing/2016/5/11/chartex" xmlns:cx6="http://schemas.microsoft.com/office/drawing/2016/5/12/chartex" xmlns:cx7="http://schemas.microsoft.com/office/drawing/2016/5/13/chartex" xmlns:cx8="http://schemas.microsoft.com/office/drawing/2016/5/14/chartex" xmlns:mc="http://schemas.openxmlformats.org/markup-compatibility/2006" xmlns:aink="http://schemas.microsoft.com/office/drawing/2016/ink" xmlns:am3d="http://schemas.microsoft.com/office/drawing/2017/model3d" xmlns:o="urn:schemas-microsoft-com:office:office" xmlns:oel="http://schemas.microsoft.com/office/2019/extlst" xmlns:r="http://schemas.openxmlformats.org/officeDocument/2006/relationships" xmlns:m="http://schemas.openxmlformats.org/officeDocument/2006/math" xmlns:v="urn:schemas-microsoft-com:vml" xmlns:wp14="http://schemas.microsoft.com/office/word/2010/wordprocessingDrawing" xmlns:wp="http://schemas.openxmlformats.org/drawingml/2006/wordprocessingDrawing" xmlns:w10="urn:schemas-microsoft-com:office:word" xmlns:w="http://schemas.openxmlformats.org/wordprocessingml/2006/main" xmlns:w14="http://schemas.microsoft.com/office/word/2010/wordml" xmlns:w15="http://schemas.microsoft.com/office/word/2012/wordml" xmlns:w16cex="http://schemas.microsoft.com/office/word/2018/wordml/cex" xmlns:w16cid="http://schemas.microsoft.com/office/word/2016/wordml/cid" xmlns:w16="http://schemas.microsoft.com/office/word/2018/wordml" xmlns:w16du="http://schemas.microsoft.com/office/word/2023/wordml/word16du" xmlns:w16sdtdh="http://schemas.microsoft.com/office/word/2020/wordml/sdtdatahash" xmlns:w16se="http://schemas.microsoft.com/office/word/2015/wordml/symex" xmlns:wpg="http://schemas.microsoft.com/office/word/2010/wordprocessingGroup" xmlns:wpi="http://schemas.microsoft.com/office/word/2010/wordprocessingInk" xmlns:wne="http://schemas.microsoft.com/office/word/2006/wordml" xmlns:wps="http://schemas.microsoft.com/office/word/2010/wordprocessingShape" mc:Ignorable="w14 w15 w16se w16cid w16 w16cex w16sdtdh wp14">
+<w:hdr xmlns:wpc="http://schemas.microsoft.com/office/word/2010/wordprocessingCanvas" xmlns:cx="http://schemas.microsoft.com/office/drawing/2014/chartex" xmlns:cx1="http://schemas.microsoft.com/office/drawing/2015/9/8/chartex" xmlns:cx2="http://schemas.microsoft.com/office/drawing/2015/10/21/chartex" xmlns:cx3="http://schemas.microsoft.com/office/drawing/2016/5/9/chartex" xmlns:cx4="http://schemas.microsoft.com/office/drawing/2016/5/10/chartex" xmlns:cx5="http://schemas.microsoft.com/office/drawing/2016/5/11/chartex" xmlns:cx6="http://schemas.microsoft.com/office/drawing/2016/5/12/chartex" xmlns:cx7="http://schemas.microsoft.com/office/drawing/2016/5/13/chartex" xmlns:cx8="http://schemas.microsoft.com/office/drawing/2016/5/14/chartex" xmlns:mc="http://schemas.openxmlformats.org/markup-compatibility/2006" xmlns:aink="http://schemas.microsoft.com/office/drawing/2016/ink" xmlns:am3d="http://schemas.microsoft.com/office/drawing/2017/model3d" xmlns:o="urn:schemas-microsoft-com:office:office" xmlns:oel="http://schemas.microsoft.com/office/2019/extlst" xmlns:r="http://schemas.openxmlformats.org/officeDocument/2006/relationships" xmlns:m="http://schemas.openxmlformats.org/officeDocument/2006/math" xmlns:v="urn:schemas-microsoft-com:vml" xmlns:wp14="http://schemas.microsoft.com/office/word/2010/wordprocessingDrawing" xmlns:wp="http://schemas.openxmlformats.org/drawingml/2006/wordprocessingDrawing" xmlns:w10="urn:schemas-microsoft-com:office:word" xmlns:w="http://schemas.openxmlformats.org/wordprocessingml/2006/main" xmlns:w14="http://schemas.microsoft.com/office/word/2010/wordml" xmlns:w15="http://schemas.microsoft.com/office/word/2012/wordml" xmlns:w16cex="http://schemas.microsoft.com/office/word/2018/wordml/cex" xmlns:w16cid="http://schemas.microsoft.com/office/word/2016/wordml/cid" xmlns:w16="http://schemas.microsoft.com/office/word/2018/wordml" xmlns:w16sdtdh="http://schemas.microsoft.com/office/word/2020/wordml/sdtdatahash" xmlns:w16se="http://schemas.microsoft.com/office/word/2015/wordml/symex" xmlns:wpg="http://schemas.microsoft.com/office/word/2010/wordprocessingGroup" xmlns:wpi="http://schemas.microsoft.com/office/word/2010/wordprocessingInk" xmlns:wne="http://schemas.microsoft.com/office/word/2006/wordml" xmlns:wps="http://schemas.microsoft.com/office/word/2010/wordprocessingShape" mc:Ignorable="w14 w15 w16se w16cid w16 w16cex w16sdtdh wp14">
   <w:p>
     <w:pPr>
       <w:pStyle w:val="Intestazione"/>
@@ -7366,7 +7804,7 @@
 </file>
 
 <file path=word/numbering.xml><?xml version="1.0" encoding="utf-8"?>
-<w:numbering xmlns:wpc="http://schemas.microsoft.com/office/word/2010/wordprocessingCanvas" xmlns:cx="http://schemas.microsoft.com/office/drawing/2014/chartex" xmlns:cx1="http://schemas.microsoft.com/office/drawing/2015/9/8/chartex" xmlns:cx2="http://schemas.microsoft.com/office/drawing/2015/10/21/chartex" xmlns:cx3="http://schemas.microsoft.com/office/drawing/2016/5/9/chartex" xmlns:cx4="http://schemas.microsoft.com/office/drawing/2016/5/10/chartex" xmlns:cx5="http://schemas.microsoft.com/office/drawing/2016/5/11/chartex" xmlns:cx6="http://schemas.microsoft.com/office/drawing/2016/5/12/chartex" xmlns:cx7="http://schemas.microsoft.com/office/drawing/2016/5/13/chartex" xmlns:cx8="http://schemas.microsoft.com/office/drawing/2016/5/14/chartex" xmlns:mc="http://schemas.openxmlformats.org/markup-compatibility/2006" xmlns:aink="http://schemas.microsoft.com/office/drawing/2016/ink" xmlns:am3d="http://schemas.microsoft.com/office/drawing/2017/model3d" xmlns:o="urn:schemas-microsoft-com:office:office" xmlns:oel="http://schemas.microsoft.com/office/2019/extlst" xmlns:r="http://schemas.openxmlformats.org/officeDocument/2006/relationships" xmlns:m="http://schemas.openxmlformats.org/officeDocument/2006/math" xmlns:v="urn:schemas-microsoft-com:vml" xmlns:wp14="http://schemas.microsoft.com/office/word/2010/wordprocessingDrawing" xmlns:wp="http://schemas.openxmlformats.org/drawingml/2006/wordprocessingDrawing" xmlns:w10="urn:schemas-microsoft-com:office:word" xmlns:w="http://schemas.openxmlformats.org/wordprocessingml/2006/main" xmlns:w14="http://schemas.microsoft.com/office/word/2010/wordml" xmlns:w15="http://schemas.microsoft.com/office/word/2012/wordml" xmlns:w16cex="http://schemas.microsoft.com/office/word/2018/wordml/cex" xmlns:w16cid="http://schemas.microsoft.com/office/word/2016/wordml/cid" xmlns:w16="http://schemas.microsoft.com/office/word/2018/wordml" xmlns:w16du="http://schemas.microsoft.com/office/word/2023/wordml/word16du" xmlns:w16sdtdh="http://schemas.microsoft.com/office/word/2020/wordml/sdtdatahash" xmlns:w16se="http://schemas.microsoft.com/office/word/2015/wordml/symex" xmlns:wpg="http://schemas.microsoft.com/office/word/2010/wordprocessingGroup" xmlns:wpi="http://schemas.microsoft.com/office/word/2010/wordprocessingInk" xmlns:wne="http://schemas.microsoft.com/office/word/2006/wordml" xmlns:wps="http://schemas.microsoft.com/office/word/2010/wordprocessingShape" mc:Ignorable="w14 w15 w16se w16cid w16 w16cex w16sdtdh wp14">
+<w:numbering xmlns:wpc="http://schemas.microsoft.com/office/word/2010/wordprocessingCanvas" xmlns:cx="http://schemas.microsoft.com/office/drawing/2014/chartex" xmlns:cx1="http://schemas.microsoft.com/office/drawing/2015/9/8/chartex" xmlns:cx2="http://schemas.microsoft.com/office/drawing/2015/10/21/chartex" xmlns:cx3="http://schemas.microsoft.com/office/drawing/2016/5/9/chartex" xmlns:cx4="http://schemas.microsoft.com/office/drawing/2016/5/10/chartex" xmlns:cx5="http://schemas.microsoft.com/office/drawing/2016/5/11/chartex" xmlns:cx6="http://schemas.microsoft.com/office/drawing/2016/5/12/chartex" xmlns:cx7="http://schemas.microsoft.com/office/drawing/2016/5/13/chartex" xmlns:cx8="http://schemas.microsoft.com/office/drawing/2016/5/14/chartex" xmlns:mc="http://schemas.openxmlformats.org/markup-compatibility/2006" xmlns:aink="http://schemas.microsoft.com/office/drawing/2016/ink" xmlns:am3d="http://schemas.microsoft.com/office/drawing/2017/model3d" xmlns:o="urn:schemas-microsoft-com:office:office" xmlns:oel="http://schemas.microsoft.com/office/2019/extlst" xmlns:r="http://schemas.openxmlformats.org/officeDocument/2006/relationships" xmlns:m="http://schemas.openxmlformats.org/officeDocument/2006/math" xmlns:v="urn:schemas-microsoft-com:vml" xmlns:wp14="http://schemas.microsoft.com/office/word/2010/wordprocessingDrawing" xmlns:wp="http://schemas.openxmlformats.org/drawingml/2006/wordprocessingDrawing" xmlns:w10="urn:schemas-microsoft-com:office:word" xmlns:w="http://schemas.openxmlformats.org/wordprocessingml/2006/main" xmlns:w14="http://schemas.microsoft.com/office/word/2010/wordml" xmlns:w15="http://schemas.microsoft.com/office/word/2012/wordml" xmlns:w16cex="http://schemas.microsoft.com/office/word/2018/wordml/cex" xmlns:w16cid="http://schemas.microsoft.com/office/word/2016/wordml/cid" xmlns:w16="http://schemas.microsoft.com/office/word/2018/wordml" xmlns:w16sdtdh="http://schemas.microsoft.com/office/word/2020/wordml/sdtdatahash" xmlns:w16se="http://schemas.microsoft.com/office/word/2015/wordml/symex" xmlns:wpg="http://schemas.microsoft.com/office/word/2010/wordprocessingGroup" xmlns:wpi="http://schemas.microsoft.com/office/word/2010/wordprocessingInk" xmlns:wne="http://schemas.microsoft.com/office/word/2006/wordml" xmlns:wps="http://schemas.microsoft.com/office/word/2010/wordprocessingShape" mc:Ignorable="w14 w15 w16se w16cid w16 w16cex w16sdtdh wp14">
   <w:abstractNum w:abstractNumId="0" w15:restartNumberingAfterBreak="0">
     <w:nsid w:val="058E4DA8"/>
     <w:multiLevelType w:val="hybridMultilevel"/>
@@ -9386,6 +9824,92 @@
     </w:lvl>
   </w:abstractNum>
   <w:abstractNum w:abstractNumId="18" w15:restartNumberingAfterBreak="0">
+    <w:nsid w:val="7A5A2F79"/>
+    <w:multiLevelType w:val="hybridMultilevel"/>
+    <w:tmpl w:val="02CA523C"/>
+    <w:lvl w:ilvl="0" w:tplc="0410000F">
+      <w:start w:val="1"/>
+      <w:numFmt w:val="decimal"/>
+      <w:lvlText w:val="%1."/>
+      <w:lvlJc w:val="left"/>
+      <w:pPr>
+        <w:ind w:left="720" w:hanging="360"/>
+      </w:pPr>
+    </w:lvl>
+    <w:lvl w:ilvl="1" w:tplc="04100019" w:tentative="1">
+      <w:start w:val="1"/>
+      <w:numFmt w:val="lowerLetter"/>
+      <w:lvlText w:val="%2."/>
+      <w:lvlJc w:val="left"/>
+      <w:pPr>
+        <w:ind w:left="1440" w:hanging="360"/>
+      </w:pPr>
+    </w:lvl>
+    <w:lvl w:ilvl="2" w:tplc="0410001B" w:tentative="1">
+      <w:start w:val="1"/>
+      <w:numFmt w:val="lowerRoman"/>
+      <w:lvlText w:val="%3."/>
+      <w:lvlJc w:val="right"/>
+      <w:pPr>
+        <w:ind w:left="2160" w:hanging="180"/>
+      </w:pPr>
+    </w:lvl>
+    <w:lvl w:ilvl="3" w:tplc="0410000F" w:tentative="1">
+      <w:start w:val="1"/>
+      <w:numFmt w:val="decimal"/>
+      <w:lvlText w:val="%4."/>
+      <w:lvlJc w:val="left"/>
+      <w:pPr>
+        <w:ind w:left="2880" w:hanging="360"/>
+      </w:pPr>
+    </w:lvl>
+    <w:lvl w:ilvl="4" w:tplc="04100019" w:tentative="1">
+      <w:start w:val="1"/>
+      <w:numFmt w:val="lowerLetter"/>
+      <w:lvlText w:val="%5."/>
+      <w:lvlJc w:val="left"/>
+      <w:pPr>
+        <w:ind w:left="3600" w:hanging="360"/>
+      </w:pPr>
+    </w:lvl>
+    <w:lvl w:ilvl="5" w:tplc="0410001B" w:tentative="1">
+      <w:start w:val="1"/>
+      <w:numFmt w:val="lowerRoman"/>
+      <w:lvlText w:val="%6."/>
+      <w:lvlJc w:val="right"/>
+      <w:pPr>
+        <w:ind w:left="4320" w:hanging="180"/>
+      </w:pPr>
+    </w:lvl>
+    <w:lvl w:ilvl="6" w:tplc="0410000F" w:tentative="1">
+      <w:start w:val="1"/>
+      <w:numFmt w:val="decimal"/>
+      <w:lvlText w:val="%7."/>
+      <w:lvlJc w:val="left"/>
+      <w:pPr>
+        <w:ind w:left="5040" w:hanging="360"/>
+      </w:pPr>
+    </w:lvl>
+    <w:lvl w:ilvl="7" w:tplc="04100019" w:tentative="1">
+      <w:start w:val="1"/>
+      <w:numFmt w:val="lowerLetter"/>
+      <w:lvlText w:val="%8."/>
+      <w:lvlJc w:val="left"/>
+      <w:pPr>
+        <w:ind w:left="5760" w:hanging="360"/>
+      </w:pPr>
+    </w:lvl>
+    <w:lvl w:ilvl="8" w:tplc="0410001B" w:tentative="1">
+      <w:start w:val="1"/>
+      <w:numFmt w:val="lowerRoman"/>
+      <w:lvlText w:val="%9."/>
+      <w:lvlJc w:val="right"/>
+      <w:pPr>
+        <w:ind w:left="6480" w:hanging="180"/>
+      </w:pPr>
+    </w:lvl>
+  </w:abstractNum>
+  <w:abstractNum w:abstractNumId="19" w15:restartNumberingAfterBreak="0">
     <w:nsid w:val="7DAF78E9"/>
     <w:multiLevelType w:val="hybridMultilevel"/>
     <w:tmpl w:val="87AC64E2"/>
@@ -9534,7 +10058,7 @@
     <w:abstractNumId w:val="9"/>
   </w:num>
   <w:num w:numId="13" w16cid:durableId="874654165">
-    <w:abstractNumId w:val="18"/>
+    <w:abstractNumId w:val="19"/>
   </w:num>
   <w:num w:numId="14" w16cid:durableId="173690520">
     <w:abstractNumId w:val="10"/>
@@ -9553,6 +10077,9 @@
   </w:num>
   <w:num w:numId="19" w16cid:durableId="1725786652">
     <w:abstractNumId w:val="2"/>
+  </w:num>
+  <w:num w:numId="20" w16cid:durableId="879633329">
+    <w:abstractNumId w:val="18"/>
   </w:num>
 </w:numbering>
 </file>

</xml_diff>

<commit_message>
Correzioni da pedanti indicazioni di Erica
</commit_message>
<xml_diff>
--- a/FAQ Progetti e Tipi di lezioni/FAQ Progetti e tipi di lezioni.docx
+++ b/FAQ Progetti e Tipi di lezioni/FAQ Progetti e tipi di lezioni.docx
@@ -136,7 +136,7 @@
           <w:r>
             <w:fldChar w:fldCharType="separate"/>
           </w:r>
-          <w:hyperlink w:anchor="_Toc137120214" w:history="1">
+          <w:hyperlink w:anchor="_Toc141721026" w:history="1">
             <w:r>
               <w:rPr>
                 <w:rStyle w:val="Collegamentoipertestuale"/>
@@ -163,7 +163,7 @@
                 <w:noProof/>
                 <w:webHidden/>
               </w:rPr>
-              <w:instrText xml:space="preserve"> PAGEREF _Toc137120214 \h </w:instrText>
+              <w:instrText xml:space="preserve"> PAGEREF _Toc141721026 \h </w:instrText>
             </w:r>
             <w:r>
               <w:rPr>
@@ -208,7 +208,7 @@
               <w14:ligatures w14:val="standardContextual"/>
             </w:rPr>
           </w:pPr>
-          <w:hyperlink w:anchor="_Toc137120215" w:history="1">
+          <w:hyperlink w:anchor="_Toc141721027" w:history="1">
             <w:r>
               <w:rPr>
                 <w:rStyle w:val="Collegamentoipertestuale"/>
@@ -235,7 +235,7 @@
                 <w:noProof/>
                 <w:webHidden/>
               </w:rPr>
-              <w:instrText xml:space="preserve"> PAGEREF _Toc137120215 \h </w:instrText>
+              <w:instrText xml:space="preserve"> PAGEREF _Toc141721027 \h </w:instrText>
             </w:r>
             <w:r>
               <w:rPr>
@@ -280,7 +280,7 @@
               <w14:ligatures w14:val="standardContextual"/>
             </w:rPr>
           </w:pPr>
-          <w:hyperlink w:anchor="_Toc137120216" w:history="1">
+          <w:hyperlink w:anchor="_Toc141721028" w:history="1">
             <w:r>
               <w:rPr>
                 <w:rStyle w:val="Collegamentoipertestuale"/>
@@ -307,7 +307,7 @@
                 <w:noProof/>
                 <w:webHidden/>
               </w:rPr>
-              <w:instrText xml:space="preserve"> PAGEREF _Toc137120216 \h </w:instrText>
+              <w:instrText xml:space="preserve"> PAGEREF _Toc141721028 \h </w:instrText>
             </w:r>
             <w:r>
               <w:rPr>
@@ -352,7 +352,7 @@
               <w14:ligatures w14:val="standardContextual"/>
             </w:rPr>
           </w:pPr>
-          <w:hyperlink w:anchor="_Toc137120217" w:history="1">
+          <w:hyperlink w:anchor="_Toc141721029" w:history="1">
             <w:r>
               <w:rPr>
                 <w:rStyle w:val="Collegamentoipertestuale"/>
@@ -379,7 +379,7 @@
                 <w:noProof/>
                 <w:webHidden/>
               </w:rPr>
-              <w:instrText xml:space="preserve"> PAGEREF _Toc137120217 \h </w:instrText>
+              <w:instrText xml:space="preserve"> PAGEREF _Toc141721029 \h </w:instrText>
             </w:r>
             <w:r>
               <w:rPr>
@@ -424,7 +424,7 @@
               <w14:ligatures w14:val="standardContextual"/>
             </w:rPr>
           </w:pPr>
-          <w:hyperlink w:anchor="_Toc137120218" w:history="1">
+          <w:hyperlink w:anchor="_Toc141721030" w:history="1">
             <w:r>
               <w:rPr>
                 <w:rStyle w:val="Collegamentoipertestuale"/>
@@ -451,7 +451,7 @@
                 <w:noProof/>
                 <w:webHidden/>
               </w:rPr>
-              <w:instrText xml:space="preserve"> PAGEREF _Toc137120218 \h </w:instrText>
+              <w:instrText xml:space="preserve"> PAGEREF _Toc141721030 \h </w:instrText>
             </w:r>
             <w:r>
               <w:rPr>
@@ -496,7 +496,7 @@
               <w14:ligatures w14:val="standardContextual"/>
             </w:rPr>
           </w:pPr>
-          <w:hyperlink w:anchor="_Toc137120219" w:history="1">
+          <w:hyperlink w:anchor="_Toc141721031" w:history="1">
             <w:r>
               <w:rPr>
                 <w:rStyle w:val="Collegamentoipertestuale"/>
@@ -523,7 +523,7 @@
                 <w:noProof/>
                 <w:webHidden/>
               </w:rPr>
-              <w:instrText xml:space="preserve"> PAGEREF _Toc137120219 \h </w:instrText>
+              <w:instrText xml:space="preserve"> PAGEREF _Toc141721031 \h </w:instrText>
             </w:r>
             <w:r>
               <w:rPr>
@@ -568,7 +568,7 @@
               <w14:ligatures w14:val="standardContextual"/>
             </w:rPr>
           </w:pPr>
-          <w:hyperlink w:anchor="_Toc137120220" w:history="1">
+          <w:hyperlink w:anchor="_Toc141721032" w:history="1">
             <w:r>
               <w:rPr>
                 <w:rStyle w:val="Collegamentoipertestuale"/>
@@ -595,7 +595,7 @@
                 <w:noProof/>
                 <w:webHidden/>
               </w:rPr>
-              <w:instrText xml:space="preserve"> PAGEREF _Toc137120220 \h </w:instrText>
+              <w:instrText xml:space="preserve"> PAGEREF _Toc141721032 \h </w:instrText>
             </w:r>
             <w:r>
               <w:rPr>
@@ -640,7 +640,7 @@
               <w14:ligatures w14:val="standardContextual"/>
             </w:rPr>
           </w:pPr>
-          <w:hyperlink w:anchor="_Toc137120221" w:history="1">
+          <w:hyperlink w:anchor="_Toc141721033" w:history="1">
             <w:r>
               <w:rPr>
                 <w:rStyle w:val="Collegamentoipertestuale"/>
@@ -667,7 +667,7 @@
                 <w:noProof/>
                 <w:webHidden/>
               </w:rPr>
-              <w:instrText xml:space="preserve"> PAGEREF _Toc137120221 \h </w:instrText>
+              <w:instrText xml:space="preserve"> PAGEREF _Toc141721033 \h </w:instrText>
             </w:r>
             <w:r>
               <w:rPr>
@@ -712,7 +712,7 @@
               <w14:ligatures w14:val="standardContextual"/>
             </w:rPr>
           </w:pPr>
-          <w:hyperlink w:anchor="_Toc137120222" w:history="1">
+          <w:hyperlink w:anchor="_Toc141721034" w:history="1">
             <w:r>
               <w:rPr>
                 <w:rStyle w:val="Collegamentoipertestuale"/>
@@ -739,7 +739,7 @@
                 <w:noProof/>
                 <w:webHidden/>
               </w:rPr>
-              <w:instrText xml:space="preserve"> PAGEREF _Toc137120222 \h </w:instrText>
+              <w:instrText xml:space="preserve"> PAGEREF _Toc141721034 \h </w:instrText>
             </w:r>
             <w:r>
               <w:rPr>
@@ -784,7 +784,7 @@
               <w14:ligatures w14:val="standardContextual"/>
             </w:rPr>
           </w:pPr>
-          <w:hyperlink w:anchor="_Toc137120223" w:history="1">
+          <w:hyperlink w:anchor="_Toc141721035" w:history="1">
             <w:r>
               <w:rPr>
                 <w:rStyle w:val="Collegamentoipertestuale"/>
@@ -811,7 +811,7 @@
                 <w:noProof/>
                 <w:webHidden/>
               </w:rPr>
-              <w:instrText xml:space="preserve"> PAGEREF _Toc137120223 \h </w:instrText>
+              <w:instrText xml:space="preserve"> PAGEREF _Toc141721035 \h </w:instrText>
             </w:r>
             <w:r>
               <w:rPr>
@@ -856,7 +856,7 @@
               <w14:ligatures w14:val="standardContextual"/>
             </w:rPr>
           </w:pPr>
-          <w:hyperlink w:anchor="_Toc137120224" w:history="1">
+          <w:hyperlink w:anchor="_Toc141721036" w:history="1">
             <w:r>
               <w:rPr>
                 <w:rStyle w:val="Collegamentoipertestuale"/>
@@ -884,7 +884,7 @@
                 <w:noProof/>
                 <w:webHidden/>
               </w:rPr>
-              <w:instrText xml:space="preserve"> PAGEREF _Toc137120224 \h </w:instrText>
+              <w:instrText xml:space="preserve"> PAGEREF _Toc141721036 \h </w:instrText>
             </w:r>
             <w:r>
               <w:rPr>
@@ -929,7 +929,7 @@
               <w14:ligatures w14:val="standardContextual"/>
             </w:rPr>
           </w:pPr>
-          <w:hyperlink w:anchor="_Toc137120225" w:history="1">
+          <w:hyperlink w:anchor="_Toc141721037" w:history="1">
             <w:r>
               <w:rPr>
                 <w:rStyle w:val="Collegamentoipertestuale"/>
@@ -956,7 +956,7 @@
                 <w:noProof/>
                 <w:webHidden/>
               </w:rPr>
-              <w:instrText xml:space="preserve"> PAGEREF _Toc137120225 \h </w:instrText>
+              <w:instrText xml:space="preserve"> PAGEREF _Toc141721037 \h </w:instrText>
             </w:r>
             <w:r>
               <w:rPr>
@@ -1001,7 +1001,7 @@
               <w14:ligatures w14:val="standardContextual"/>
             </w:rPr>
           </w:pPr>
-          <w:hyperlink w:anchor="_Toc137120226" w:history="1">
+          <w:hyperlink w:anchor="_Toc141721038" w:history="1">
             <w:r>
               <w:rPr>
                 <w:rStyle w:val="Collegamentoipertestuale"/>
@@ -1028,7 +1028,7 @@
                 <w:noProof/>
                 <w:webHidden/>
               </w:rPr>
-              <w:instrText xml:space="preserve"> PAGEREF _Toc137120226 \h </w:instrText>
+              <w:instrText xml:space="preserve"> PAGEREF _Toc141721038 \h </w:instrText>
             </w:r>
             <w:r>
               <w:rPr>
@@ -1073,7 +1073,7 @@
               <w14:ligatures w14:val="standardContextual"/>
             </w:rPr>
           </w:pPr>
-          <w:hyperlink w:anchor="_Toc137120227" w:history="1">
+          <w:hyperlink w:anchor="_Toc141721039" w:history="1">
             <w:r>
               <w:rPr>
                 <w:rStyle w:val="Collegamentoipertestuale"/>
@@ -1100,7 +1100,7 @@
                 <w:noProof/>
                 <w:webHidden/>
               </w:rPr>
-              <w:instrText xml:space="preserve"> PAGEREF _Toc137120227 \h </w:instrText>
+              <w:instrText xml:space="preserve"> PAGEREF _Toc141721039 \h </w:instrText>
             </w:r>
             <w:r>
               <w:rPr>
@@ -1120,7 +1120,7 @@
                 <w:noProof/>
                 <w:webHidden/>
               </w:rPr>
-              <w:t>19</w:t>
+              <w:t>20</w:t>
             </w:r>
             <w:r>
               <w:rPr>
@@ -1145,7 +1145,7 @@
               <w14:ligatures w14:val="standardContextual"/>
             </w:rPr>
           </w:pPr>
-          <w:hyperlink w:anchor="_Toc137120228" w:history="1">
+          <w:hyperlink w:anchor="_Toc141721040" w:history="1">
             <w:r>
               <w:rPr>
                 <w:rStyle w:val="Collegamentoipertestuale"/>
@@ -1172,7 +1172,7 @@
                 <w:noProof/>
                 <w:webHidden/>
               </w:rPr>
-              <w:instrText xml:space="preserve"> PAGEREF _Toc137120228 \h </w:instrText>
+              <w:instrText xml:space="preserve"> PAGEREF _Toc141721040 \h </w:instrText>
             </w:r>
             <w:r>
               <w:rPr>
@@ -1192,7 +1192,7 @@
                 <w:noProof/>
                 <w:webHidden/>
               </w:rPr>
-              <w:t>21</w:t>
+              <w:t>22</w:t>
             </w:r>
             <w:r>
               <w:rPr>
@@ -1217,7 +1217,7 @@
               <w14:ligatures w14:val="standardContextual"/>
             </w:rPr>
           </w:pPr>
-          <w:hyperlink w:anchor="_Toc137120229" w:history="1">
+          <w:hyperlink w:anchor="_Toc141721041" w:history="1">
             <w:r>
               <w:rPr>
                 <w:rStyle w:val="Collegamentoipertestuale"/>
@@ -1244,7 +1244,7 @@
                 <w:noProof/>
                 <w:webHidden/>
               </w:rPr>
-              <w:instrText xml:space="preserve"> PAGEREF _Toc137120229 \h </w:instrText>
+              <w:instrText xml:space="preserve"> PAGEREF _Toc141721041 \h </w:instrText>
             </w:r>
             <w:r>
               <w:rPr>
@@ -1264,7 +1264,7 @@
                 <w:noProof/>
                 <w:webHidden/>
               </w:rPr>
-              <w:t>24</w:t>
+              <w:t>25</w:t>
             </w:r>
             <w:r>
               <w:rPr>
@@ -1289,7 +1289,7 @@
               <w14:ligatures w14:val="standardContextual"/>
             </w:rPr>
           </w:pPr>
-          <w:hyperlink w:anchor="_Toc137120230" w:history="1">
+          <w:hyperlink w:anchor="_Toc141721042" w:history="1">
             <w:r>
               <w:rPr>
                 <w:rStyle w:val="Collegamentoipertestuale"/>
@@ -1316,7 +1316,7 @@
                 <w:noProof/>
                 <w:webHidden/>
               </w:rPr>
-              <w:instrText xml:space="preserve"> PAGEREF _Toc137120230 \h </w:instrText>
+              <w:instrText xml:space="preserve"> PAGEREF _Toc141721042 \h </w:instrText>
             </w:r>
             <w:r>
               <w:rPr>
@@ -1336,7 +1336,7 @@
                 <w:noProof/>
                 <w:webHidden/>
               </w:rPr>
-              <w:t>25</w:t>
+              <w:t>26</w:t>
             </w:r>
             <w:r>
               <w:rPr>
@@ -1361,7 +1361,7 @@
               <w14:ligatures w14:val="standardContextual"/>
             </w:rPr>
           </w:pPr>
-          <w:hyperlink w:anchor="_Toc137120231" w:history="1">
+          <w:hyperlink w:anchor="_Toc141721043" w:history="1">
             <w:r>
               <w:rPr>
                 <w:rStyle w:val="Collegamentoipertestuale"/>
@@ -1388,7 +1388,7 @@
                 <w:noProof/>
                 <w:webHidden/>
               </w:rPr>
-              <w:instrText xml:space="preserve"> PAGEREF _Toc137120231 \h </w:instrText>
+              <w:instrText xml:space="preserve"> PAGEREF _Toc141721043 \h </w:instrText>
             </w:r>
             <w:r>
               <w:rPr>
@@ -1408,7 +1408,7 @@
                 <w:noProof/>
                 <w:webHidden/>
               </w:rPr>
-              <w:t>27</w:t>
+              <w:t>28</w:t>
             </w:r>
             <w:r>
               <w:rPr>
@@ -1433,7 +1433,7 @@
               <w14:ligatures w14:val="standardContextual"/>
             </w:rPr>
           </w:pPr>
-          <w:hyperlink w:anchor="_Toc137120232" w:history="1">
+          <w:hyperlink w:anchor="_Toc141721044" w:history="1">
             <w:r>
               <w:rPr>
                 <w:rStyle w:val="Collegamentoipertestuale"/>
@@ -1460,7 +1460,7 @@
                 <w:noProof/>
                 <w:webHidden/>
               </w:rPr>
-              <w:instrText xml:space="preserve"> PAGEREF _Toc137120232 \h </w:instrText>
+              <w:instrText xml:space="preserve"> PAGEREF _Toc141721044 \h </w:instrText>
             </w:r>
             <w:r>
               <w:rPr>
@@ -1480,7 +1480,7 @@
                 <w:noProof/>
                 <w:webHidden/>
               </w:rPr>
-              <w:t>28</w:t>
+              <w:t>29</w:t>
             </w:r>
             <w:r>
               <w:rPr>
@@ -1505,7 +1505,7 @@
               <w14:ligatures w14:val="standardContextual"/>
             </w:rPr>
           </w:pPr>
-          <w:hyperlink w:anchor="_Toc137120233" w:history="1">
+          <w:hyperlink w:anchor="_Toc141721045" w:history="1">
             <w:r>
               <w:rPr>
                 <w:rStyle w:val="Collegamentoipertestuale"/>
@@ -1532,7 +1532,7 @@
                 <w:noProof/>
                 <w:webHidden/>
               </w:rPr>
-              <w:instrText xml:space="preserve"> PAGEREF _Toc137120233 \h </w:instrText>
+              <w:instrText xml:space="preserve"> PAGEREF _Toc141721045 \h </w:instrText>
             </w:r>
             <w:r>
               <w:rPr>
@@ -1552,7 +1552,7 @@
                 <w:noProof/>
                 <w:webHidden/>
               </w:rPr>
-              <w:t>29</w:t>
+              <w:t>30</w:t>
             </w:r>
             <w:r>
               <w:rPr>
@@ -1577,7 +1577,7 @@
               <w14:ligatures w14:val="standardContextual"/>
             </w:rPr>
           </w:pPr>
-          <w:hyperlink w:anchor="_Toc137120234" w:history="1">
+          <w:hyperlink w:anchor="_Toc141721046" w:history="1">
             <w:r>
               <w:rPr>
                 <w:rStyle w:val="Collegamentoipertestuale"/>
@@ -1604,7 +1604,7 @@
                 <w:noProof/>
                 <w:webHidden/>
               </w:rPr>
-              <w:instrText xml:space="preserve"> PAGEREF _Toc137120234 \h </w:instrText>
+              <w:instrText xml:space="preserve"> PAGEREF _Toc141721046 \h </w:instrText>
             </w:r>
             <w:r>
               <w:rPr>
@@ -1624,7 +1624,7 @@
                 <w:noProof/>
                 <w:webHidden/>
               </w:rPr>
-              <w:t>30</w:t>
+              <w:t>31</w:t>
             </w:r>
             <w:r>
               <w:rPr>
@@ -1664,7 +1664,7 @@
         <w:pStyle w:val="Titolo1"/>
       </w:pPr>
       <w:bookmarkStart w:id="0" w:name="_Toc127865482"/>
-      <w:bookmarkStart w:id="1" w:name="_Toc137120214"/>
+      <w:bookmarkStart w:id="1" w:name="_Toc141721026"/>
       <w:r>
         <w:lastRenderedPageBreak/>
         <w:t>Regole di accesso al progetto</w:t>
@@ -1675,6 +1675,37 @@
     <w:p/>
     <w:p>
       <w:r>
+        <w:t>Pro tip: Tendenzialmente il prof NON fa fare il progetto se manca P2 o Basi e relativo progetto. In realtà, discutendo con Tullio, il prof. accetta, in base a come gli gira, le persone per i progetto. Chiedete e vi sarà dato, magari vi accetta per fare il progetto di SWE</w:t>
+      </w:r>
+      <w:r>
+        <w:t>. Generalmente il suo è un no, ma comunque sia provate.</w:t>
+      </w:r>
+    </w:p>
+    <w:p>
+      <w:r>
+        <w:t>Per partecipare al progetto, occorre segnarsi su un apposito tabellone Excel, segnando i corsi mancanti (</w:t>
+      </w:r>
+      <w:r>
+        <w:rPr>
+          <w:u w:val="single"/>
+        </w:rPr>
+        <w:t>compresi gli opzionali</w:t>
+      </w:r>
+      <w:r>
+        <w:t>).</w:t>
+      </w:r>
+    </w:p>
+    <w:p/>
+    <w:p>
+      <w:r>
+        <w:t>Citando testualmente le regole tulliesi:</w:t>
+      </w:r>
+    </w:p>
+    <w:p>
+      <w:r>
+        <w:t>“</w:t>
+      </w:r>
+      <w:r>
         <w:t xml:space="preserve">L'accesso al progetto didattico avviene in due distinti momenti dell'anno. I due insiemi di studenti che accedono in quei due momenti sono denominati I lotto e II lotto </w:t>
       </w:r>
     </w:p>
@@ -1717,7 +1748,28 @@
       <w:r>
         <w:t>Quando il numero di candidati sarà definitivo, il docente deciderà la dimensione minima e massima dei gruppi di progetto, e userà un algoritmo ad-hoc per assegnare ogni studente a uno di tali gruppi, in modo semi-casuale.</w:t>
       </w:r>
-    </w:p>
+      <w:r>
+        <w:t>”</w:t>
+      </w:r>
+    </w:p>
+    <w:p/>
+    <w:p>
+      <w:r>
+        <w:br w:type="page"/>
+      </w:r>
+    </w:p>
+    <w:p>
+      <w:pPr>
+        <w:pStyle w:val="Titolo1"/>
+      </w:pPr>
+      <w:bookmarkStart w:id="2" w:name="_Toc141721027"/>
+      <w:r>
+        <w:lastRenderedPageBreak/>
+        <w:t>Formazione dei gruppi di progetto</w:t>
+      </w:r>
+      <w:bookmarkEnd w:id="2"/>
+    </w:p>
+    <w:p/>
     <w:p>
       <w:pPr>
         <w:pStyle w:val="Paragrafoelenco"/>
@@ -1727,7 +1779,90 @@
         </w:numPr>
       </w:pPr>
       <w:r>
-        <w:t>Occorre segnare i corsi opzionali che si devono passare nel form?</w:t>
+        <w:t>Non sembra esserci stato obbligo, alla scrittura di questo file, di presenza di tutti i componenti del gruppi per formare almeno il primo lotto.</w:t>
+      </w:r>
+      <w:r>
+        <w:t xml:space="preserve"> Sembra, invece, che per il secondo lotto fosse necessario (date forse le poche persone)</w:t>
+      </w:r>
+    </w:p>
+    <w:p>
+      <w:pPr>
+        <w:pStyle w:val="Paragrafoelenco"/>
+      </w:pPr>
+    </w:p>
+    <w:p>
+      <w:pPr>
+        <w:pStyle w:val="Paragrafoelenco"/>
+        <w:numPr>
+          <w:ilvl w:val="0"/>
+          <w:numId w:val="2"/>
+        </w:numPr>
+      </w:pPr>
+      <w:r>
+        <w:t>Dichiarare la propria situazione; comunque, cambia di caso in caso e con &lt;= 2 esami obbligatori ammette di solito, a volte anche con 3, poi rischiate pure, tanto in un modo o nell’altro vi lincia, state tranquilli.</w:t>
+      </w:r>
+    </w:p>
+    <w:p>
+      <w:pPr>
+        <w:pStyle w:val="Paragrafoelenco"/>
+      </w:pPr>
+    </w:p>
+    <w:p>
+      <w:pPr>
+        <w:pStyle w:val="Paragrafoelenco"/>
+        <w:numPr>
+          <w:ilvl w:val="0"/>
+          <w:numId w:val="2"/>
+        </w:numPr>
+      </w:pPr>
+      <w:r>
+        <w:t>NON commettere l’errore mortale di cercare di iscriversi al tabellone avendo un esame propedeutico (Basi di Dati o P2); se non li avete passati come corsi, NON iscrivetevi al tabellone. Uomo avvisato, mezzo salvato. Tanto qualche genio che lo fa ci sarà lo stesso e vedrete le parole che vi prendete.</w:t>
+      </w:r>
+    </w:p>
+    <w:p>
+      <w:pPr>
+        <w:pStyle w:val="Paragrafoelenco"/>
+      </w:pPr>
+    </w:p>
+    <w:p>
+      <w:pPr>
+        <w:pStyle w:val="Paragrafoelenco"/>
+        <w:numPr>
+          <w:ilvl w:val="0"/>
+          <w:numId w:val="2"/>
+        </w:numPr>
+      </w:pPr>
+      <w:r>
+        <w:t>La formazione dei gruppi avviene in modo casuale, Tullio cita la presenza di un algoritmo</w:t>
+      </w:r>
+      <w:r>
+        <w:t xml:space="preserve"> per la composizione dei gruppi</w:t>
+      </w:r>
+      <w:r>
+        <w:t>; quello che vi capita, farete. Poi, decidete voi</w:t>
+      </w:r>
+      <w:r>
+        <w:t xml:space="preserve"> i canali </w:t>
+      </w:r>
+      <w:r>
+        <w:t>di comunicazione (Telegram, Discord, etc.)</w:t>
+      </w:r>
+    </w:p>
+    <w:p>
+      <w:pPr>
+        <w:pStyle w:val="Paragrafoelenco"/>
+      </w:pPr>
+    </w:p>
+    <w:p>
+      <w:pPr>
+        <w:pStyle w:val="Paragrafoelenco"/>
+        <w:numPr>
+          <w:ilvl w:val="0"/>
+          <w:numId w:val="2"/>
+        </w:numPr>
+      </w:pPr>
+      <w:r>
+        <w:t>Se siete sfortunati a livello di composizione del gruppo come il sottoscritto, composto principalmente da gente che non interagisce o fa cose sottobanco, vi arrangerete come è stato per me (gruppo di 7, effettivi 2 forse 3 quando uno degli altri faceva cose). Beati voi se avete chi fa cose e prende iniziative senza avere sempre una persona che sa sempre cosa fare (caso mio; consiglio vivamente di avere almeno una persona in gruppo che sa cosa si sta facendo).</w:t>
       </w:r>
     </w:p>
     <w:p>
@@ -1739,8 +1874,13 @@
         </w:numPr>
       </w:pPr>
       <w:r>
-        <w:t>Si</w:t>
-      </w:r>
+        <w:t xml:space="preserve">Se notate situazioni in cui c’è un componente che non fa assolutamente niente o cose simili, segnalare a Tullio; comunque, lui cercherà di venirvi incontro ed aiutarvi. </w:t>
+      </w:r>
+    </w:p>
+    <w:p>
+      <w:pPr>
+        <w:pStyle w:val="Paragrafoelenco"/>
+      </w:pPr>
     </w:p>
     <w:p>
       <w:pPr>
@@ -1751,7 +1891,10 @@
         </w:numPr>
       </w:pPr>
       <w:r>
-        <w:t>Se ho P2 o solo Basi da passare o solo il progetto, posso fare SWE?</w:t>
+        <w:t>Le prime cose da fare sono (citando testualmente Tullio)</w:t>
+      </w:r>
+      <w:r>
+        <w:t>:</w:t>
       </w:r>
     </w:p>
     <w:p>
@@ -1763,119 +1906,7 @@
         </w:numPr>
       </w:pPr>
       <w:r>
-        <w:t>No: basta leggere, ma c’è gente che ci prova comunque, non conoscendo Tullio</w:t>
-      </w:r>
-    </w:p>
-    <w:p>
-      <w:r>
-        <w:br w:type="page"/>
-      </w:r>
-    </w:p>
-    <w:p>
-      <w:pPr>
-        <w:pStyle w:val="Titolo1"/>
-      </w:pPr>
-      <w:bookmarkStart w:id="2" w:name="_Toc137120215"/>
-      <w:r>
-        <w:lastRenderedPageBreak/>
-        <w:t>Formazione dei gruppi di progetto</w:t>
-      </w:r>
-      <w:bookmarkEnd w:id="2"/>
-    </w:p>
-    <w:p/>
-    <w:p>
-      <w:pPr>
-        <w:pStyle w:val="Paragrafoelenco"/>
-        <w:numPr>
-          <w:ilvl w:val="0"/>
-          <w:numId w:val="2"/>
-        </w:numPr>
-      </w:pPr>
-      <w:r>
-        <w:t>Non sembra esserci stato obbligo, alla scrittura di questo file, di presenza di tutti i componenti del gruppi per formare almeno il primo lotto.</w:t>
-      </w:r>
-      <w:r>
-        <w:t xml:space="preserve"> Sembra, invece, che per il secondo lotto fosse necessario (date forse le poche persone)</w:t>
-      </w:r>
-    </w:p>
-    <w:p>
-      <w:pPr>
-        <w:pStyle w:val="Paragrafoelenco"/>
-      </w:pPr>
-    </w:p>
-    <w:p>
-      <w:pPr>
-        <w:pStyle w:val="Paragrafoelenco"/>
-        <w:numPr>
-          <w:ilvl w:val="0"/>
-          <w:numId w:val="2"/>
-        </w:numPr>
-      </w:pPr>
-      <w:r>
-        <w:t>Dichiarare la propria situazione; comunque, cambia di caso in caso e con &lt;= 2 esami obbligatori ammette di solito, a volte anche con 3, poi rischiate pure, tanto in un modo o nell’altro vi lincia, state tranquilli.</w:t>
-      </w:r>
-    </w:p>
-    <w:p>
-      <w:pPr>
-        <w:pStyle w:val="Paragrafoelenco"/>
-      </w:pPr>
-    </w:p>
-    <w:p>
-      <w:pPr>
-        <w:pStyle w:val="Paragrafoelenco"/>
-        <w:numPr>
-          <w:ilvl w:val="0"/>
-          <w:numId w:val="2"/>
-        </w:numPr>
-      </w:pPr>
-      <w:r>
-        <w:t>NON commettere l’errore mortale di cercare di iscriversi al tabellone avendo un esame propedeutico (Basi di Dati o P2); se non li avete passati come corsi, NON iscrivetevi al tabellone. Uomo avvisato, mezzo salvato. Tanto qualche genio che lo fa ci sarà lo stesso e vedrete le parole che vi prendete.</w:t>
-      </w:r>
-    </w:p>
-    <w:p>
-      <w:pPr>
-        <w:pStyle w:val="Paragrafoelenco"/>
-      </w:pPr>
-    </w:p>
-    <w:p>
-      <w:pPr>
-        <w:pStyle w:val="Paragrafoelenco"/>
-        <w:numPr>
-          <w:ilvl w:val="0"/>
-          <w:numId w:val="2"/>
-        </w:numPr>
-      </w:pPr>
-      <w:r>
-        <w:t>La formazione dei gruppi avviene in modo casuale, Tullio cita la presenza di un algoritmo</w:t>
-      </w:r>
-      <w:r>
-        <w:t xml:space="preserve"> per la composizione dei gruppi</w:t>
-      </w:r>
-      <w:r>
-        <w:t>; quello che vi capita, farete. Poi, decidete voi</w:t>
-      </w:r>
-      <w:r>
-        <w:t xml:space="preserve"> i canali </w:t>
-      </w:r>
-      <w:r>
-        <w:t>di comunicazione (Telegram, Discord, etc.)</w:t>
-      </w:r>
-    </w:p>
-    <w:p>
-      <w:pPr>
-        <w:pStyle w:val="Paragrafoelenco"/>
-      </w:pPr>
-    </w:p>
-    <w:p>
-      <w:pPr>
-        <w:pStyle w:val="Paragrafoelenco"/>
-        <w:numPr>
-          <w:ilvl w:val="0"/>
-          <w:numId w:val="2"/>
-        </w:numPr>
-      </w:pPr>
-      <w:r>
-        <w:t>Se siete sfortunati a livello di composizione del gruppo come il sottoscritto, composto principalmente da gente che non interagisce o fa cose sottobanco, vi arrangerete come è stato per me (gruppo di 7, effettivi 2 forse 3 quando uno degli altri faceva cose). Beati voi se avete chi fa cose e prende iniziative senza avere sempre una persona che sa sempre cosa fare (caso mio; consiglio vivamente di avere almeno una persona in gruppo che sa cosa si sta facendo).</w:t>
+        <w:t>dotarsi di un nome, di un logo, e di un recapito riflettore di posta elettronica;</w:t>
       </w:r>
     </w:p>
     <w:p>
@@ -1887,50 +1918,6 @@
         </w:numPr>
       </w:pPr>
       <w:r>
-        <w:t xml:space="preserve">Se notate situazioni in cui c’è un componente che non fa assolutamente niente o cose simili, segnalare a Tullio; comunque, lui cercherà di venirvi incontro ed aiutarvi. </w:t>
-      </w:r>
-    </w:p>
-    <w:p>
-      <w:pPr>
-        <w:pStyle w:val="Paragrafoelenco"/>
-      </w:pPr>
-    </w:p>
-    <w:p>
-      <w:pPr>
-        <w:pStyle w:val="Paragrafoelenco"/>
-        <w:numPr>
-          <w:ilvl w:val="0"/>
-          <w:numId w:val="2"/>
-        </w:numPr>
-      </w:pPr>
-      <w:r>
-        <w:t>Le prime cose da fare sono (citando testualmente Tullio)</w:t>
-      </w:r>
-      <w:r>
-        <w:t>:</w:t>
-      </w:r>
-    </w:p>
-    <w:p>
-      <w:pPr>
-        <w:pStyle w:val="Paragrafoelenco"/>
-        <w:numPr>
-          <w:ilvl w:val="1"/>
-          <w:numId w:val="2"/>
-        </w:numPr>
-      </w:pPr>
-      <w:r>
-        <w:t>dotarsi di un nome, di un logo, e di un recapito riflettore di posta elettronica;</w:t>
-      </w:r>
-    </w:p>
-    <w:p>
-      <w:pPr>
-        <w:pStyle w:val="Paragrafoelenco"/>
-        <w:numPr>
-          <w:ilvl w:val="1"/>
-          <w:numId w:val="2"/>
-        </w:numPr>
-      </w:pPr>
-      <w:r>
         <w:t>cominciare a ragionare sul proprio way of working, secondo le indicazioni del regolamento del progetto didattico.</w:t>
       </w:r>
     </w:p>
@@ -1943,7 +1930,7 @@
       <w:pPr>
         <w:pStyle w:val="Titolo1"/>
       </w:pPr>
-      <w:bookmarkStart w:id="3" w:name="_Toc137120216"/>
+      <w:bookmarkStart w:id="3" w:name="_Toc141721028"/>
       <w:r>
         <w:lastRenderedPageBreak/>
         <w:t>Tipi di lezioni</w:t>
@@ -1954,7 +1941,7 @@
       <w:pPr>
         <w:pStyle w:val="Titolo2"/>
       </w:pPr>
-      <w:bookmarkStart w:id="4" w:name="_Toc137120217"/>
+      <w:bookmarkStart w:id="4" w:name="_Toc141721029"/>
       <w:r>
         <w:t>Diari di bordo</w:t>
       </w:r>
@@ -2041,9 +2028,16 @@
         <w:t>La persona delegata a esporre per ogni gruppo sarà chi in quel periodo svolgerà il ruolo di “responsabile”; quella sarà la sola persona del gruppo abilitata ad accedere alla stanza Zoom di cui sopra; la discussione invece sarà collettiva e quindi a più voci, tutte “in presenza” l’ordine di esposizione varierà di volta in volta, e ve lo comunicherò solo a inizio attività dopo tutte le esposizioni, discuteremo tutti insieme i punti più urgenti e importanti tra quelli sollevati, rimandando il resto delle questioni a dialogo punto-a-punto tra gruppo e docente.”</w:t>
       </w:r>
     </w:p>
-    <w:p>
-      <w:r>
-        <w:t>Quindi:</w:t>
+    <w:p/>
+    <w:p>
+      <w:r>
+        <w:t>Si consideri che ogni settimana, il diario di bordo ha una “scadenza” di consegna, che risultava essere il lunedì entro le 12 per i gruppi del primo lotto e per il venerdì alle 12 per quelli del secondo; sono date totalmente arbitrarie e comunque decise da lui, pena “incorrere in sanzioni” (non so se levi punti o faccia cose, alle volte si tratta di mero terrorismo psicologico tanto per, quindi ricordatevi. In un gruppo di 7, creavo i diari e ogni santa settimana ero io a dovermi ricordare).</w:t>
+      </w:r>
+    </w:p>
+    <w:p/>
+    <w:p>
+      <w:r>
+        <w:t>Altre cose da sapere:</w:t>
       </w:r>
     </w:p>
     <w:p>
@@ -2061,6 +2055,11 @@
     <w:p>
       <w:pPr>
         <w:pStyle w:val="Paragrafoelenco"/>
+      </w:pPr>
+    </w:p>
+    <w:p>
+      <w:pPr>
+        <w:pStyle w:val="Paragrafoelenco"/>
         <w:numPr>
           <w:ilvl w:val="0"/>
           <w:numId w:val="2"/>
@@ -2073,14 +2072,30 @@
     <w:p>
       <w:pPr>
         <w:pStyle w:val="Paragrafoelenco"/>
+      </w:pPr>
+    </w:p>
+    <w:p>
+      <w:pPr>
+        <w:pStyle w:val="Paragrafoelenco"/>
         <w:numPr>
           <w:ilvl w:val="0"/>
           <w:numId w:val="2"/>
         </w:numPr>
       </w:pPr>
       <w:r>
-        <w:t>comunque parla chi vuole, deve solo dire cose fatte e cose da fare, possibilmente facendo emergere dubbi o domande</w:t>
-      </w:r>
+        <w:t>comunque parla chi vuole, deve solo dire cose fatte e cose da fare, possibilmente facend</w:t>
+      </w:r>
+      <w:r>
+        <w:t xml:space="preserve">o </w:t>
+      </w:r>
+      <w:r>
+        <w:t>emergere dubbi o domande</w:t>
+      </w:r>
+    </w:p>
+    <w:p>
+      <w:pPr>
+        <w:pStyle w:val="Paragrafoelenco"/>
+      </w:pPr>
     </w:p>
     <w:p>
       <w:pPr>
@@ -2134,6 +2149,7 @@
         </w:numPr>
       </w:pPr>
       <w:r>
+        <w:lastRenderedPageBreak/>
         <w:t xml:space="preserve">Verso la fine delle lezioni, vengono fatti in modalità </w:t>
       </w:r>
       <w:r>
@@ -2176,7 +2192,6 @@
         </w:numPr>
       </w:pPr>
       <w:r>
-        <w:lastRenderedPageBreak/>
         <w:t>Consiglio mio: mettersi un memo e ricordarsi di farlo e mandarglielo di settimana in settimana</w:t>
       </w:r>
       <w:r>
@@ -2253,7 +2268,7 @@
       <w:pPr>
         <w:pStyle w:val="Titolo2"/>
       </w:pPr>
-      <w:bookmarkStart w:id="5" w:name="_Toc137120218"/>
+      <w:bookmarkStart w:id="5" w:name="_Toc141721030"/>
       <w:bookmarkStart w:id="6" w:name="_Toc127865484"/>
       <w:r>
         <w:t>Lezioni rovesciate</w:t>
@@ -2345,6 +2360,7 @@
         </w:numPr>
       </w:pPr>
       <w:r>
+        <w:lastRenderedPageBreak/>
         <w:t>Si compone di fare un minimo di ricerche, magari anche prepararsi un canovaccio o mini discorso e “dire cose per far dire cose agli altri”.</w:t>
       </w:r>
     </w:p>
@@ -2372,9 +2388,8 @@
       <w:pPr>
         <w:pStyle w:val="Titolo2"/>
       </w:pPr>
-      <w:bookmarkStart w:id="7" w:name="_Toc137120219"/>
-      <w:r>
-        <w:lastRenderedPageBreak/>
+      <w:bookmarkStart w:id="7" w:name="_Toc141721031"/>
+      <w:r>
         <w:t>Pit Stop</w:t>
       </w:r>
       <w:bookmarkEnd w:id="7"/>
@@ -2428,7 +2443,7 @@
         <w:pStyle w:val="Titolo1"/>
       </w:pPr>
       <w:bookmarkStart w:id="8" w:name="_Toc127865483"/>
-      <w:bookmarkStart w:id="9" w:name="_Toc137120220"/>
+      <w:bookmarkStart w:id="9" w:name="_Toc141721032"/>
       <w:r>
         <w:lastRenderedPageBreak/>
         <w:t>1 - Aggiudicazione degli appalti</w:t>
@@ -2947,7 +2962,10 @@
         <w:t>Le mail a Tullio vanno</w:t>
       </w:r>
       <w:r>
-        <w:t xml:space="preserve"> mandate per il progetto con la mail del gruppo e scrive quello che è in quel momento il responsabile di gruppo (io scrivo senza firmare e va bene lo stesso, per simboleggiare che dovremmo essere un gruppo)</w:t>
+        <w:t xml:space="preserve"> mandate per il progetto con la mail del gruppo </w:t>
+      </w:r>
+      <w:r>
+        <w:t>e può sia scrivere chi in quel momento è il responsabile del gruppo che semplicemente scrivere come gruppo (es. gruppo X con logo magari), in entrambi i casi va bene e non dice nulla</w:t>
       </w:r>
     </w:p>
     <w:p>
@@ -3329,7 +3347,7 @@
       <w:pPr>
         <w:pStyle w:val="Titolo2"/>
       </w:pPr>
-      <w:bookmarkStart w:id="10" w:name="_Toc137120221"/>
+      <w:bookmarkStart w:id="10" w:name="_Toc141721033"/>
       <w:r>
         <w:lastRenderedPageBreak/>
         <w:t>Divisione dei ruoli</w:t>
@@ -3352,28 +3370,17 @@
         <w:t>. Normalmente si ruotano a sprint, quindi una volta ogni quanto stabilito</w:t>
       </w:r>
       <w:r>
-        <w:t>. Dal gruppo:</w:t>
-      </w:r>
-    </w:p>
-    <w:p>
-      <w:r>
-        <w:t>“Quanto hai definito nel PdP:</w:t>
-      </w:r>
-    </w:p>
-    <w:p>
-      <w:r>
-        <w:t>Fai sprint di due settimane e a ogni sprint ruoti i ruoli? "ogni volta" == 14gg</w:t>
-      </w:r>
-    </w:p>
-    <w:p>
-      <w:r>
-        <w:t xml:space="preserve">Ruoti i ruoli ogni 30 gg? "ogni volta" == 30gg. </w:t>
-      </w:r>
-      <w:r>
-        <w:t>In sostanza, scelta tua</w:t>
-      </w:r>
-      <w:r>
-        <w:t>”</w:t>
+        <w:t xml:space="preserve"> (es. se lo sprint dura due settimane, </w:t>
+      </w:r>
+      <w:r>
+        <w:rPr>
+          <w:i/>
+          <w:iCs/>
+        </w:rPr>
+        <w:t>idealmente</w:t>
+      </w:r>
+      <w:r>
+        <w:t xml:space="preserve"> ruotate i ruoli ogni due settimane, e così via).</w:t>
       </w:r>
     </w:p>
     <w:p>
@@ -3405,7 +3412,7 @@
       <w:pPr>
         <w:pStyle w:val="Titolo2"/>
       </w:pPr>
-      <w:bookmarkStart w:id="11" w:name="_Toc137120222"/>
+      <w:bookmarkStart w:id="11" w:name="_Toc141721034"/>
       <w:r>
         <w:t>Come</w:t>
       </w:r>
@@ -3588,7 +3595,7 @@
       <w:pPr>
         <w:pStyle w:val="Titolo2"/>
       </w:pPr>
-      <w:bookmarkStart w:id="12" w:name="_Toc137120223"/>
+      <w:bookmarkStart w:id="12" w:name="_Toc141721035"/>
       <w:r>
         <w:lastRenderedPageBreak/>
         <w:t>Verso la RTB</w:t>
@@ -4344,7 +4351,7 @@
         </w:rPr>
       </w:pPr>
       <w:bookmarkStart w:id="13" w:name="_Toc127865485"/>
-      <w:bookmarkStart w:id="14" w:name="_Toc137120224"/>
+      <w:bookmarkStart w:id="14" w:name="_Toc141721036"/>
       <w:r>
         <w:rPr>
           <w:lang w:val="en-US"/>
@@ -4686,10 +4693,10 @@
         </w:numPr>
       </w:pPr>
       <w:r>
-        <w:t>Di fatto, la gente spesso li mette nella documentazione interna</w:t>
-      </w:r>
-      <w:r>
-        <w:t xml:space="preserve">. </w:t>
+        <w:t xml:space="preserve">Si ricorda che i verbali documentano, secondo un ordine del giorno, un insieme delle persone partecipanti e con un resoconto, l’andamento di una riunione interna o con il proponente. </w:t>
+      </w:r>
+      <w:r>
+        <w:t>Difficile quindi che vadano messi nella documentazione esterna, mi pare. Tanto nessuno ci guarda, se non Tullio da un punto di vista di valutazione.</w:t>
       </w:r>
     </w:p>
     <w:p>
@@ -4701,7 +4708,31 @@
         </w:numPr>
       </w:pPr>
       <w:r>
-        <w:t>Lì ho fatto due sottocartelle: Interni ed Esterni</w:t>
+        <w:t>Esiste una suddivisione tra verbali interni (tra membri del gruppo) ed esterni (con il proponente oppure altre aziende se in fase di candidatura e aggiudicazione appalti); la differenza è logicamente ovvia, ma mi hanno chiesto di descriverla ugualmente</w:t>
+      </w:r>
+    </w:p>
+    <w:p>
+      <w:pPr>
+        <w:pStyle w:val="Paragrafoelenco"/>
+        <w:numPr>
+          <w:ilvl w:val="1"/>
+          <w:numId w:val="1"/>
+        </w:numPr>
+      </w:pPr>
+      <w:r>
+        <w:t xml:space="preserve">Di fatto, </w:t>
+      </w:r>
+      <w:r>
+        <w:t>metteteli nella</w:t>
+      </w:r>
+      <w:r>
+        <w:t xml:space="preserve"> documentazione interna</w:t>
+      </w:r>
+      <w:r>
+        <w:t xml:space="preserve"> (dove ricordiamo l’unico altro documento presente saranno le Norme di Progetto)</w:t>
+      </w:r>
+      <w:r>
+        <w:t xml:space="preserve">. </w:t>
       </w:r>
     </w:p>
     <w:p>
@@ -4728,7 +4759,7 @@
       <w:pPr>
         <w:pStyle w:val="Titolo2"/>
       </w:pPr>
-      <w:bookmarkStart w:id="15" w:name="_Toc137120225"/>
+      <w:bookmarkStart w:id="15" w:name="_Toc141721037"/>
       <w:r>
         <w:t>Proof of Concept</w:t>
       </w:r>
@@ -4851,6 +4882,12 @@
     </w:p>
     <w:p>
       <w:r>
+        <w:br w:type="page"/>
+      </w:r>
+    </w:p>
+    <w:p>
+      <w:r>
+        <w:lastRenderedPageBreak/>
         <w:t xml:space="preserve">Esempio di slide utile </w:t>
       </w:r>
       <w:r>
@@ -4903,9 +4940,8 @@
       <w:pPr>
         <w:pStyle w:val="Titolo2"/>
       </w:pPr>
-      <w:bookmarkStart w:id="16" w:name="_Toc137120226"/>
-      <w:r>
-        <w:lastRenderedPageBreak/>
+      <w:bookmarkStart w:id="16" w:name="_Toc141721038"/>
+      <w:r>
         <w:t xml:space="preserve">RTB </w:t>
       </w:r>
       <w:r>
@@ -5126,7 +5162,11 @@
         <w:t>Altro consiglio fondamentale: improntare le slide principalmente sulle tecnologie, prepararsi un discorso, parlare tutti e nei 10 minuti dopo le prime slide, altri 10 minuti per il PoC.</w:t>
       </w:r>
       <w:r>
-        <w:t xml:space="preserve"> Questo è quello che lamentandosi ha detto al mio gruppo, considerando che ogni cosa dice di averla detta a lezione ma purtroppo non è così, quindi aspettarsi di prendere della carne sempre e comunque da parte sua.</w:t>
+        <w:t xml:space="preserve"> Questo è quello che lamentandosi ha detto al mio gruppo, considerando che ogni cosa dice di averla detta a lezione ma purtroppo non è così, quindi aspettarsi di prendere della carne sempre e comunque da parte </w:t>
+      </w:r>
+      <w:r>
+        <w:lastRenderedPageBreak/>
+        <w:t>sua.</w:t>
       </w:r>
       <w:r>
         <w:t xml:space="preserve"> Lui se vi dà 20 minuti, devono essere esattamente 20 minuti. Contando le sue interruzioni, che sono tempo per noi NON recuperato.</w:t>
@@ -5186,7 +5226,7 @@
       <w:pPr>
         <w:pStyle w:val="Titolo2"/>
       </w:pPr>
-      <w:bookmarkStart w:id="17" w:name="_Toc137120227"/>
+      <w:bookmarkStart w:id="17" w:name="_Toc141721039"/>
       <w:r>
         <w:lastRenderedPageBreak/>
         <w:t>RTB - Tullio</w:t>
@@ -5294,27 +5334,45 @@
       <w:r>
         <w:t xml:space="preserve">La presentazione è molto tranquilla: Tullio lascia parlare tutti con calma entro i 15 minuti e se il tempo avanza, comunque fa domande tale da sforare anche il tempo che ha, basandosi sul modo di lavorare, sul gruppo che funziona e queste cose. </w:t>
       </w:r>
-      <w:r>
-        <w:t xml:space="preserve">Consiglio di non prepararsi un discorso, ma improvvisare e andare un po’ a ruota libera, almeno per Tullio. </w:t>
-      </w:r>
-      <w:r>
-        <w:t>Comunque, a noi questa presentazione è durata almeno 40 minuti</w:t>
-      </w:r>
-    </w:p>
-    <w:p>
-      <w:pPr>
-        <w:pStyle w:val="Paragrafoelenco"/>
-      </w:pPr>
-    </w:p>
-    <w:p>
-      <w:pPr>
-        <w:pStyle w:val="Paragrafoelenco"/>
-        <w:numPr>
-          <w:ilvl w:val="0"/>
+    </w:p>
+    <w:p>
+      <w:pPr>
+        <w:pStyle w:val="Paragrafoelenco"/>
+        <w:numPr>
+          <w:ilvl w:val="1"/>
           <w:numId w:val="3"/>
         </w:numPr>
       </w:pPr>
       <w:r>
+        <w:t>Con Tullio ha poco senso prepararsi un discorso, al massimo un canovaccio delle cose da dire e poi cronometrarsi giusto per darsi il tempo corretto tra membri del gruppo. Consiglio quindi di improvvisare sapendo di avere dei punti logici di partenza</w:t>
+      </w:r>
+    </w:p>
+    <w:p>
+      <w:pPr>
+        <w:pStyle w:val="Paragrafoelenco"/>
+        <w:numPr>
+          <w:ilvl w:val="1"/>
+          <w:numId w:val="3"/>
+        </w:numPr>
+      </w:pPr>
+      <w:r>
+        <w:t>L’importante con lui è ragionare ed eventualmente rispondere al prof, che tendenzialmente vi fa parlare a differenza di Cardin e tende anche a fare battute/mettervi a vostro agio. Qua non preoccupatevi troppo del tempo, ma cercare di fare una buona presentazione, chiara, corretta e interessante anche per chi non è del vostro contesto applicativo</w:t>
+      </w:r>
+    </w:p>
+    <w:p>
+      <w:pPr>
+        <w:pStyle w:val="Paragrafoelenco"/>
+      </w:pPr>
+    </w:p>
+    <w:p>
+      <w:pPr>
+        <w:pStyle w:val="Paragrafoelenco"/>
+        <w:numPr>
+          <w:ilvl w:val="0"/>
+          <w:numId w:val="3"/>
+        </w:numPr>
+      </w:pPr>
+      <w:r>
         <w:t>Durante questa farà delle domande rivolte a tutti, per esempio chiedendo se il PoC ci è servito, come ci siamo trovati come gruppo, qualche commento come domanda sulle slide, possibilmente parlando tutti (non obbligatorio; alcune domandine può farle effettivamente a tutti, esperienza personale)</w:t>
       </w:r>
     </w:p>
@@ -5332,6 +5390,7 @@
         </w:numPr>
       </w:pPr>
       <w:r>
+        <w:lastRenderedPageBreak/>
         <w:t>Al termine dice due/tre giorni che guardo tutti i documenti e poi avrete responso con voto. La revisione non è bloccante, nel senso che non è il “semaforo” di Cardin che obbliga a dover ripresentare le cose se non andassero bene. In generale, prepararsi un discorso è sempre la cosa migliore.</w:t>
       </w:r>
     </w:p>
@@ -5349,7 +5408,6 @@
         </w:numPr>
       </w:pPr>
       <w:r>
-        <w:lastRenderedPageBreak/>
         <w:t xml:space="preserve">Non sembra essere obbligatorio attivare le webcam durante l’incontro; il mio gruppo lo ha fatto nel dubbio in questa revisione. </w:t>
       </w:r>
     </w:p>
@@ -5410,7 +5468,19 @@
           <w:rPr>
             <w:rStyle w:val="Collegamentoipertestuale"/>
           </w:rPr>
-          <w:t>https://www.math.unipd.it/~tullio/IS-1/2022/Progetto/RTB/SWEG.pdf</w:t>
+          <w:t>https://www.math.unipd.it/~tullio/IS-1/2022/Progetto/R</w:t>
+        </w:r>
+        <w:r>
+          <w:rPr>
+            <w:rStyle w:val="Collegamentoipertestuale"/>
+          </w:rPr>
+          <w:t>T</w:t>
+        </w:r>
+        <w:r>
+          <w:rPr>
+            <w:rStyle w:val="Collegamentoipertestuale"/>
+          </w:rPr>
+          <w:t>B/SWEG.pdf</w:t>
         </w:r>
       </w:hyperlink>
       <w:r>
@@ -5455,7 +5525,33 @@
         </w:numPr>
       </w:pPr>
       <w:r>
-        <w:t>La Lettera di Presentazione deve presentare una data, non una versione, e preferibilmente deve essere fatta tale da riflettere i cambiamenti di costi nel preventivo possibile</w:t>
+        <w:t xml:space="preserve">La Lettera di Presentazione deve presentare </w:t>
+      </w:r>
+      <w:r>
+        <w:rPr>
+          <w:i/>
+          <w:iCs/>
+        </w:rPr>
+        <w:t>solo</w:t>
+      </w:r>
+      <w:r>
+        <w:t xml:space="preserve"> </w:t>
+      </w:r>
+      <w:r>
+        <w:t xml:space="preserve">una data, </w:t>
+      </w:r>
+      <w:r>
+        <w:rPr>
+          <w:i/>
+          <w:iCs/>
+        </w:rPr>
+        <w:t xml:space="preserve">non </w:t>
+      </w:r>
+      <w:r>
+        <w:t xml:space="preserve">un numero di </w:t>
+      </w:r>
+      <w:r>
+        <w:t>versione, e preferibilmente deve essere fatta tale da riflettere i cambiamenti di costi nel preventivo possibile</w:t>
       </w:r>
     </w:p>
     <w:p>
@@ -5627,7 +5723,7 @@
       <w:pPr>
         <w:pStyle w:val="Titolo1"/>
       </w:pPr>
-      <w:bookmarkStart w:id="18" w:name="_Toc137120228"/>
+      <w:bookmarkStart w:id="18" w:name="_Toc141721040"/>
       <w:r>
         <w:lastRenderedPageBreak/>
         <w:t xml:space="preserve">3 – </w:t>
@@ -5917,6 +6013,11 @@
       </w:r>
     </w:p>
     <w:p>
+      <w:r>
+        <w:br w:type="page"/>
+      </w:r>
+    </w:p>
+    <w:p>
       <w:pPr>
         <w:pStyle w:val="Paragrafoelenco"/>
         <w:numPr>
@@ -5925,6 +6026,7 @@
         </w:numPr>
       </w:pPr>
       <w:r>
+        <w:lastRenderedPageBreak/>
         <w:t>Una serie di nuovi documenti</w:t>
       </w:r>
       <w:r>
@@ -5971,22 +6073,36 @@
       <w:pPr>
         <w:pStyle w:val="Paragrafoelenco"/>
         <w:numPr>
+          <w:ilvl w:val="4"/>
+          <w:numId w:val="15"/>
+        </w:numPr>
+      </w:pPr>
+      <w:r>
+        <w:t>Le slide citano su questo documento “seguirà precisa definizione sulle attese”</w:t>
+      </w:r>
+      <w:r>
+        <w:t xml:space="preserve"> (definite dallo screen sottostante</w:t>
+      </w:r>
+      <w:r>
+        <w:t>, parte di una mail che arriva normalmente all’inizio secondo periodo per i gruppi primo lotto, non so dirvi sul secondo, ma la mail sarà uguale</w:t>
+      </w:r>
+      <w:r>
+        <w:t>)</w:t>
+      </w:r>
+    </w:p>
+    <w:p>
+      <w:pPr>
+        <w:pStyle w:val="Paragrafoelenco"/>
+        <w:numPr>
           <w:ilvl w:val="3"/>
           <w:numId w:val="15"/>
         </w:numPr>
       </w:pPr>
       <w:r>
-        <w:lastRenderedPageBreak/>
-        <w:t>Le slide citano su questo documento “seguirà precisa definizione sulle attese”</w:t>
-      </w:r>
-      <w:r>
-        <w:t xml:space="preserve"> (definite dallo screen sottostante</w:t>
-      </w:r>
-      <w:r>
-        <w:t>, parte di una mail che arriva normalmente all’inizio secondo periodo per i gruppi primo lotto, non so dirvi sul secondo, ma la mail sarà uguale</w:t>
-      </w:r>
-      <w:r>
-        <w:t>)</w:t>
+        <w:t>Questo documento riporta gli UML, design pattern impiegati e altri commenti</w:t>
+      </w:r>
+      <w:r>
+        <w:t xml:space="preserve"> relativi alle scelte architetturali</w:t>
       </w:r>
     </w:p>
     <w:p>
@@ -5998,7 +6114,16 @@
         </w:numPr>
       </w:pPr>
       <w:r>
-        <w:t>Questo documento riporta gli UML, design pattern impiegati e altri commenti</w:t>
+        <w:t xml:space="preserve">Si ricorda che questo, essendo oggetto di valutazione da parte di Cardin, è </w:t>
+      </w:r>
+      <w:r>
+        <w:rPr>
+          <w:u w:val="single"/>
+        </w:rPr>
+        <w:t>il più importante</w:t>
+      </w:r>
+      <w:r>
+        <w:t xml:space="preserve"> di questa revisione</w:t>
       </w:r>
     </w:p>
     <w:p>
@@ -6027,6 +6152,9 @@
       <w:r>
         <w:t>Leggendo gli screen delle indicazioni, sembra più un documento per la CA; noi lo abbiamo fatto comunque</w:t>
       </w:r>
+      <w:r>
+        <w:t xml:space="preserve"> per la revisione PB e non ci ha detto nulla in merito</w:t>
+      </w:r>
     </w:p>
     <w:p>
       <w:pPr>
@@ -6039,6 +6167,9 @@
       <w:r>
         <w:t>Lo cita il nome stesso, dare un’idea delle tecnologie usate e spiegare come usare il software</w:t>
       </w:r>
+      <w:r>
+        <w:t>, documentando in maniera possibilmente intuitiva le schermate/l’installazione, etc.</w:t>
+      </w:r>
     </w:p>
     <w:p>
       <w:pPr>
@@ -6065,6 +6196,18 @@
       </w:r>
       <w:r>
         <w:t xml:space="preserve"> il nostro lo ha inteso come documento di spiegazione delle API e della libreria creata e l’abbiamo fatta.</w:t>
+      </w:r>
+    </w:p>
+    <w:p>
+      <w:pPr>
+        <w:pStyle w:val="Paragrafoelenco"/>
+        <w:numPr>
+          <w:ilvl w:val="3"/>
+          <w:numId w:val="7"/>
+        </w:numPr>
+      </w:pPr>
+      <w:r>
+        <w:t>In generale, il nome stesso fa intuire la natura “più tecnica” del documento, quindi dovrebbe documentare in dettaglio maggiormente tecnico le scelte da voi operate in fase applicativa</w:t>
       </w:r>
     </w:p>
     <w:p>
@@ -6122,6 +6265,12 @@
     </w:p>
     <w:p>
       <w:r>
+        <w:br w:type="page"/>
+      </w:r>
+    </w:p>
+    <w:p>
+      <w:r>
+        <w:lastRenderedPageBreak/>
         <w:t>Durante la PB va presentato chiaramente il codice. Quest'ultima permette di realizzare, dato il Po</w:t>
       </w:r>
       <w:r>
@@ -6157,11 +6306,9 @@
       <w:r>
         <w:t xml:space="preserve">, </w:t>
       </w:r>
-      <w:proofErr w:type="gramStart"/>
-      <w:r>
-        <w:t>ma come detto</w:t>
-      </w:r>
-      <w:proofErr w:type="gramEnd"/>
+      <w:r>
+        <w:t>ma, come detto,</w:t>
+      </w:r>
       <w:r>
         <w:t xml:space="preserve"> anche qui siamo molto autonomi.</w:t>
       </w:r>
@@ -6225,7 +6372,6 @@
         <w:rPr>
           <w:u w:val="single"/>
         </w:rPr>
-        <w:lastRenderedPageBreak/>
         <w:t>Attenzione</w:t>
       </w:r>
       <w:r>
@@ -6398,7 +6544,7 @@
       <w:pPr>
         <w:pStyle w:val="Titolo2"/>
       </w:pPr>
-      <w:bookmarkStart w:id="19" w:name="_Toc137120229"/>
+      <w:bookmarkStart w:id="19" w:name="_Toc141721041"/>
       <w:r>
         <w:lastRenderedPageBreak/>
         <w:t>PB – Cardin</w:t>
@@ -6689,7 +6835,7 @@
       <w:pPr>
         <w:pStyle w:val="Titolo2"/>
       </w:pPr>
-      <w:bookmarkStart w:id="20" w:name="_Toc137120230"/>
+      <w:bookmarkStart w:id="20" w:name="_Toc141721042"/>
       <w:r>
         <w:lastRenderedPageBreak/>
         <w:t xml:space="preserve">PB </w:t>
@@ -7040,7 +7186,13 @@
         </w:numPr>
       </w:pPr>
       <w:r>
-        <w:t>Puoi metterle entrambi, ma lui sicuramente vuole la somma di tutti i periodi (occhio che da regolamento bisogna avere tra le 80/95 TOTALI)</w:t>
+        <w:t>Puoi metterle entrambi, ma lui sicuramente vuole la somma di tutti i periodi (occhio che da regolamento bisogna avere tra le 80/95 TOTALI</w:t>
+      </w:r>
+      <w:r>
+        <w:t xml:space="preserve"> per ogni persona</w:t>
+      </w:r>
+      <w:r>
+        <w:t>)</w:t>
       </w:r>
       <w:r>
         <w:br w:type="page"/>
@@ -7050,7 +7202,7 @@
       <w:pPr>
         <w:pStyle w:val="Titolo1"/>
       </w:pPr>
-      <w:bookmarkStart w:id="21" w:name="_Toc137120231"/>
+      <w:bookmarkStart w:id="21" w:name="_Toc141721043"/>
       <w:r>
         <w:lastRenderedPageBreak/>
         <w:t>4</w:t>
@@ -7320,6 +7472,18 @@
       </w:r>
     </w:p>
     <w:p>
+      <w:pPr>
+        <w:pStyle w:val="Paragrafoelenco"/>
+        <w:numPr>
+          <w:ilvl w:val="1"/>
+          <w:numId w:val="19"/>
+        </w:numPr>
+      </w:pPr>
+      <w:r>
+        <w:t>Manuale Utente (se non è stato fatto alla PB come da me ad esempio; avete libertà di farlo prima per non farlo dopo)</w:t>
+      </w:r>
+    </w:p>
+    <w:p>
       <w:r>
         <w:t>Da parte della mia azienda, ho saputo che questo incontro prima veniva fatto a prescindere con l’azienda; letteralmente è un incontro tra gruppo/azienda/Tullio dove si fa vedere il prodotto e il prof. fa domanda a noi e a loro; questo comporta solo un aumento bonus di punti.</w:t>
       </w:r>
@@ -7332,24 +7496,20 @@
         <w:t>Non si sa esattamente quanti punti bonus comporti</w:t>
       </w:r>
       <w:r>
-        <w:t>; alcuni dicono a discrezione dei prof, io ricordo dicesse due, ma probabilmente non è così. Ragionevolmente dipende proprio dal prof.</w:t>
-      </w:r>
-    </w:p>
-    <w:p>
+        <w:t xml:space="preserve">; </w:t>
+      </w:r>
+      <w:r>
+        <w:t xml:space="preserve">teoricamente è una quantità di punti a discrezione dei prof. </w:t>
+      </w:r>
       <w:r>
         <w:t>Se avete ulteriori indicazioni su questa parte sono ben accette. In questa materia si usano sempre le voci di corridoio; questo file per lo meno verbalizza una comprensione maturata esclusivamente sulle mie spalle, quindi se volete aiutare, fate che nessuno vi uccide.</w:t>
       </w:r>
     </w:p>
     <w:p>
-      <w:r>
-        <w:br w:type="page"/>
-      </w:r>
-    </w:p>
-    <w:p>
       <w:pPr>
         <w:pStyle w:val="Titolo1"/>
       </w:pPr>
-      <w:bookmarkStart w:id="22" w:name="_Toc137120232"/>
+      <w:bookmarkStart w:id="22" w:name="_Toc141721044"/>
       <w:r>
         <w:lastRenderedPageBreak/>
         <w:t>Feedback finale progetto</w:t>
@@ -7422,61 +7582,7 @@
         <w:t>, simile a quello per la RTB/PB.</w:t>
       </w:r>
     </w:p>
-    <w:p>
-      <w:r>
-        <w:rPr>
-          <w:noProof/>
-        </w:rPr>
-        <w:drawing>
-          <wp:inline distT="0" distB="0" distL="0" distR="0" wp14:anchorId="6B1338B4" wp14:editId="5CB41637">
-            <wp:extent cx="6110605" cy="1951990"/>
-            <wp:effectExtent l="0" t="0" r="4445" b="0"/>
-            <wp:docPr id="1169134947" name="Immagine 1"/>
-            <wp:cNvGraphicFramePr>
-              <a:graphicFrameLocks xmlns:a="http://schemas.openxmlformats.org/drawingml/2006/main" noChangeAspect="1"/>
-            </wp:cNvGraphicFramePr>
-            <a:graphic xmlns:a="http://schemas.openxmlformats.org/drawingml/2006/main">
-              <a:graphicData uri="http://schemas.openxmlformats.org/drawingml/2006/picture">
-                <pic:pic xmlns:pic="http://schemas.openxmlformats.org/drawingml/2006/picture">
-                  <pic:nvPicPr>
-                    <pic:cNvPr id="0" name="Picture 1"/>
-                    <pic:cNvPicPr>
-                      <a:picLocks noChangeAspect="1" noChangeArrowheads="1"/>
-                    </pic:cNvPicPr>
-                  </pic:nvPicPr>
-                  <pic:blipFill>
-                    <a:blip r:embed="rId34">
-                      <a:extLst>
-                        <a:ext uri="{28A0092B-C50C-407E-A947-70E740481C1C}">
-                          <a14:useLocalDpi xmlns:a14="http://schemas.microsoft.com/office/drawing/2010/main" val="0"/>
-                        </a:ext>
-                      </a:extLst>
-                    </a:blip>
-                    <a:srcRect/>
-                    <a:stretch>
-                      <a:fillRect/>
-                    </a:stretch>
-                  </pic:blipFill>
-                  <pic:spPr bwMode="auto">
-                    <a:xfrm>
-                      <a:off x="0" y="0"/>
-                      <a:ext cx="6110605" cy="1951990"/>
-                    </a:xfrm>
-                    <a:prstGeom prst="rect">
-                      <a:avLst/>
-                    </a:prstGeom>
-                    <a:noFill/>
-                    <a:ln>
-                      <a:noFill/>
-                    </a:ln>
-                  </pic:spPr>
-                </pic:pic>
-              </a:graphicData>
-            </a:graphic>
-          </wp:inline>
-        </w:drawing>
-      </w:r>
-    </w:p>
+    <w:p/>
     <w:p>
       <w:pPr>
         <w:rPr>
@@ -7486,7 +7592,6 @@
           <w:szCs w:val="32"/>
         </w:rPr>
       </w:pPr>
-      <w:bookmarkStart w:id="23" w:name="_Toc137120233"/>
       <w:r>
         <w:br w:type="page"/>
       </w:r>
@@ -7495,6 +7600,7 @@
       <w:pPr>
         <w:pStyle w:val="Titolo1"/>
       </w:pPr>
+      <w:bookmarkStart w:id="23" w:name="_Toc141721045"/>
       <w:r>
         <w:lastRenderedPageBreak/>
         <w:t>Gruppi del II Lotto</w:t>
@@ -7702,7 +7808,7 @@
       <w:pPr>
         <w:pStyle w:val="Titolo1"/>
       </w:pPr>
-      <w:bookmarkStart w:id="24" w:name="_Toc137120234"/>
+      <w:bookmarkStart w:id="24" w:name="_Toc141721046"/>
       <w:r>
         <w:lastRenderedPageBreak/>
         <w:t>Esempio comunicazioni con il prof</w:t>
@@ -7845,12 +7951,12 @@
       </w:r>
     </w:p>
     <w:sectPr>
-      <w:headerReference w:type="even" r:id="rId35"/>
-      <w:headerReference w:type="default" r:id="rId36"/>
-      <w:footerReference w:type="even" r:id="rId37"/>
-      <w:footerReference w:type="default" r:id="rId38"/>
-      <w:headerReference w:type="first" r:id="rId39"/>
-      <w:footerReference w:type="first" r:id="rId40"/>
+      <w:headerReference w:type="even" r:id="rId34"/>
+      <w:headerReference w:type="default" r:id="rId35"/>
+      <w:footerReference w:type="even" r:id="rId36"/>
+      <w:footerReference w:type="default" r:id="rId37"/>
+      <w:headerReference w:type="first" r:id="rId38"/>
+      <w:footerReference w:type="first" r:id="rId39"/>
       <w:pgSz w:w="11906" w:h="16838"/>
       <w:pgMar w:top="1417" w:right="1134" w:bottom="1134" w:left="1134" w:header="708" w:footer="708" w:gutter="0"/>
       <w:cols w:space="708"/>
@@ -9637,7 +9743,7 @@
         <w:rFonts w:ascii="Symbol" w:hAnsi="Symbol" w:hint="default"/>
       </w:rPr>
     </w:lvl>
-    <w:lvl w:ilvl="4" w:tplc="04100003" w:tentative="1">
+    <w:lvl w:ilvl="4" w:tplc="04100003">
       <w:start w:val="1"/>
       <w:numFmt w:val="bullet"/>
       <w:lvlText w:val="o"/>

</xml_diff>

<commit_message>
Precisazioni verbali esterni 2023-2024
</commit_message>
<xml_diff>
--- a/FAQ Progetti e Tipi di lezioni/FAQ Progetti e tipi di lezioni.docx
+++ b/FAQ Progetti e Tipi di lezioni/FAQ Progetti e tipi di lezioni.docx
@@ -75,6 +75,15 @@
         </w:rPr>
         <w:t>Gabriel R.</w:t>
       </w:r>
+    </w:p>
+    <w:p>
+      <w:pPr>
+        <w:jc w:val="center"/>
+        <w:rPr>
+          <w:i/>
+          <w:iCs/>
+        </w:rPr>
+      </w:pPr>
       <w:r>
         <w:rPr>
           <w:i/>
@@ -136,7 +145,7 @@
           <w:r>
             <w:fldChar w:fldCharType="separate"/>
           </w:r>
-          <w:hyperlink w:anchor="_Toc141721026" w:history="1">
+          <w:hyperlink w:anchor="_Toc150280591" w:history="1">
             <w:r>
               <w:rPr>
                 <w:rStyle w:val="Collegamentoipertestuale"/>
@@ -163,7 +172,7 @@
                 <w:noProof/>
                 <w:webHidden/>
               </w:rPr>
-              <w:instrText xml:space="preserve"> PAGEREF _Toc141721026 \h </w:instrText>
+              <w:instrText xml:space="preserve"> PAGEREF _Toc150280591 \h </w:instrText>
             </w:r>
             <w:r>
               <w:rPr>
@@ -208,7 +217,7 @@
               <w14:ligatures w14:val="standardContextual"/>
             </w:rPr>
           </w:pPr>
-          <w:hyperlink w:anchor="_Toc141721027" w:history="1">
+          <w:hyperlink w:anchor="_Toc150280592" w:history="1">
             <w:r>
               <w:rPr>
                 <w:rStyle w:val="Collegamentoipertestuale"/>
@@ -235,7 +244,7 @@
                 <w:noProof/>
                 <w:webHidden/>
               </w:rPr>
-              <w:instrText xml:space="preserve"> PAGEREF _Toc141721027 \h </w:instrText>
+              <w:instrText xml:space="preserve"> PAGEREF _Toc150280592 \h </w:instrText>
             </w:r>
             <w:r>
               <w:rPr>
@@ -280,7 +289,7 @@
               <w14:ligatures w14:val="standardContextual"/>
             </w:rPr>
           </w:pPr>
-          <w:hyperlink w:anchor="_Toc141721028" w:history="1">
+          <w:hyperlink w:anchor="_Toc150280593" w:history="1">
             <w:r>
               <w:rPr>
                 <w:rStyle w:val="Collegamentoipertestuale"/>
@@ -307,7 +316,7 @@
                 <w:noProof/>
                 <w:webHidden/>
               </w:rPr>
-              <w:instrText xml:space="preserve"> PAGEREF _Toc141721028 \h </w:instrText>
+              <w:instrText xml:space="preserve"> PAGEREF _Toc150280593 \h </w:instrText>
             </w:r>
             <w:r>
               <w:rPr>
@@ -352,7 +361,7 @@
               <w14:ligatures w14:val="standardContextual"/>
             </w:rPr>
           </w:pPr>
-          <w:hyperlink w:anchor="_Toc141721029" w:history="1">
+          <w:hyperlink w:anchor="_Toc150280594" w:history="1">
             <w:r>
               <w:rPr>
                 <w:rStyle w:val="Collegamentoipertestuale"/>
@@ -379,7 +388,7 @@
                 <w:noProof/>
                 <w:webHidden/>
               </w:rPr>
-              <w:instrText xml:space="preserve"> PAGEREF _Toc141721029 \h </w:instrText>
+              <w:instrText xml:space="preserve"> PAGEREF _Toc150280594 \h </w:instrText>
             </w:r>
             <w:r>
               <w:rPr>
@@ -424,7 +433,7 @@
               <w14:ligatures w14:val="standardContextual"/>
             </w:rPr>
           </w:pPr>
-          <w:hyperlink w:anchor="_Toc141721030" w:history="1">
+          <w:hyperlink w:anchor="_Toc150280595" w:history="1">
             <w:r>
               <w:rPr>
                 <w:rStyle w:val="Collegamentoipertestuale"/>
@@ -451,7 +460,7 @@
                 <w:noProof/>
                 <w:webHidden/>
               </w:rPr>
-              <w:instrText xml:space="preserve"> PAGEREF _Toc141721030 \h </w:instrText>
+              <w:instrText xml:space="preserve"> PAGEREF _Toc150280595 \h </w:instrText>
             </w:r>
             <w:r>
               <w:rPr>
@@ -496,7 +505,7 @@
               <w14:ligatures w14:val="standardContextual"/>
             </w:rPr>
           </w:pPr>
-          <w:hyperlink w:anchor="_Toc141721031" w:history="1">
+          <w:hyperlink w:anchor="_Toc150280596" w:history="1">
             <w:r>
               <w:rPr>
                 <w:rStyle w:val="Collegamentoipertestuale"/>
@@ -523,7 +532,7 @@
                 <w:noProof/>
                 <w:webHidden/>
               </w:rPr>
-              <w:instrText xml:space="preserve"> PAGEREF _Toc141721031 \h </w:instrText>
+              <w:instrText xml:space="preserve"> PAGEREF _Toc150280596 \h </w:instrText>
             </w:r>
             <w:r>
               <w:rPr>
@@ -568,7 +577,7 @@
               <w14:ligatures w14:val="standardContextual"/>
             </w:rPr>
           </w:pPr>
-          <w:hyperlink w:anchor="_Toc141721032" w:history="1">
+          <w:hyperlink w:anchor="_Toc150280597" w:history="1">
             <w:r>
               <w:rPr>
                 <w:rStyle w:val="Collegamentoipertestuale"/>
@@ -595,7 +604,7 @@
                 <w:noProof/>
                 <w:webHidden/>
               </w:rPr>
-              <w:instrText xml:space="preserve"> PAGEREF _Toc141721032 \h </w:instrText>
+              <w:instrText xml:space="preserve"> PAGEREF _Toc150280597 \h </w:instrText>
             </w:r>
             <w:r>
               <w:rPr>
@@ -640,7 +649,7 @@
               <w14:ligatures w14:val="standardContextual"/>
             </w:rPr>
           </w:pPr>
-          <w:hyperlink w:anchor="_Toc141721033" w:history="1">
+          <w:hyperlink w:anchor="_Toc150280598" w:history="1">
             <w:r>
               <w:rPr>
                 <w:rStyle w:val="Collegamentoipertestuale"/>
@@ -667,7 +676,7 @@
                 <w:noProof/>
                 <w:webHidden/>
               </w:rPr>
-              <w:instrText xml:space="preserve"> PAGEREF _Toc141721033 \h </w:instrText>
+              <w:instrText xml:space="preserve"> PAGEREF _Toc150280598 \h </w:instrText>
             </w:r>
             <w:r>
               <w:rPr>
@@ -712,7 +721,7 @@
               <w14:ligatures w14:val="standardContextual"/>
             </w:rPr>
           </w:pPr>
-          <w:hyperlink w:anchor="_Toc141721034" w:history="1">
+          <w:hyperlink w:anchor="_Toc150280599" w:history="1">
             <w:r>
               <w:rPr>
                 <w:rStyle w:val="Collegamentoipertestuale"/>
@@ -739,7 +748,7 @@
                 <w:noProof/>
                 <w:webHidden/>
               </w:rPr>
-              <w:instrText xml:space="preserve"> PAGEREF _Toc141721034 \h </w:instrText>
+              <w:instrText xml:space="preserve"> PAGEREF _Toc150280599 \h </w:instrText>
             </w:r>
             <w:r>
               <w:rPr>
@@ -784,7 +793,7 @@
               <w14:ligatures w14:val="standardContextual"/>
             </w:rPr>
           </w:pPr>
-          <w:hyperlink w:anchor="_Toc141721035" w:history="1">
+          <w:hyperlink w:anchor="_Toc150280600" w:history="1">
             <w:r>
               <w:rPr>
                 <w:rStyle w:val="Collegamentoipertestuale"/>
@@ -811,7 +820,7 @@
                 <w:noProof/>
                 <w:webHidden/>
               </w:rPr>
-              <w:instrText xml:space="preserve"> PAGEREF _Toc141721035 \h </w:instrText>
+              <w:instrText xml:space="preserve"> PAGEREF _Toc150280600 \h </w:instrText>
             </w:r>
             <w:r>
               <w:rPr>
@@ -856,7 +865,7 @@
               <w14:ligatures w14:val="standardContextual"/>
             </w:rPr>
           </w:pPr>
-          <w:hyperlink w:anchor="_Toc141721036" w:history="1">
+          <w:hyperlink w:anchor="_Toc150280601" w:history="1">
             <w:r>
               <w:rPr>
                 <w:rStyle w:val="Collegamentoipertestuale"/>
@@ -884,7 +893,7 @@
                 <w:noProof/>
                 <w:webHidden/>
               </w:rPr>
-              <w:instrText xml:space="preserve"> PAGEREF _Toc141721036 \h </w:instrText>
+              <w:instrText xml:space="preserve"> PAGEREF _Toc150280601 \h </w:instrText>
             </w:r>
             <w:r>
               <w:rPr>
@@ -929,7 +938,7 @@
               <w14:ligatures w14:val="standardContextual"/>
             </w:rPr>
           </w:pPr>
-          <w:hyperlink w:anchor="_Toc141721037" w:history="1">
+          <w:hyperlink w:anchor="_Toc150280602" w:history="1">
             <w:r>
               <w:rPr>
                 <w:rStyle w:val="Collegamentoipertestuale"/>
@@ -956,7 +965,7 @@
                 <w:noProof/>
                 <w:webHidden/>
               </w:rPr>
-              <w:instrText xml:space="preserve"> PAGEREF _Toc141721037 \h </w:instrText>
+              <w:instrText xml:space="preserve"> PAGEREF _Toc150280602 \h </w:instrText>
             </w:r>
             <w:r>
               <w:rPr>
@@ -1001,7 +1010,7 @@
               <w14:ligatures w14:val="standardContextual"/>
             </w:rPr>
           </w:pPr>
-          <w:hyperlink w:anchor="_Toc141721038" w:history="1">
+          <w:hyperlink w:anchor="_Toc150280603" w:history="1">
             <w:r>
               <w:rPr>
                 <w:rStyle w:val="Collegamentoipertestuale"/>
@@ -1028,7 +1037,7 @@
                 <w:noProof/>
                 <w:webHidden/>
               </w:rPr>
-              <w:instrText xml:space="preserve"> PAGEREF _Toc141721038 \h </w:instrText>
+              <w:instrText xml:space="preserve"> PAGEREF _Toc150280603 \h </w:instrText>
             </w:r>
             <w:r>
               <w:rPr>
@@ -1073,7 +1082,7 @@
               <w14:ligatures w14:val="standardContextual"/>
             </w:rPr>
           </w:pPr>
-          <w:hyperlink w:anchor="_Toc141721039" w:history="1">
+          <w:hyperlink w:anchor="_Toc150280604" w:history="1">
             <w:r>
               <w:rPr>
                 <w:rStyle w:val="Collegamentoipertestuale"/>
@@ -1100,7 +1109,7 @@
                 <w:noProof/>
                 <w:webHidden/>
               </w:rPr>
-              <w:instrText xml:space="preserve"> PAGEREF _Toc141721039 \h </w:instrText>
+              <w:instrText xml:space="preserve"> PAGEREF _Toc150280604 \h </w:instrText>
             </w:r>
             <w:r>
               <w:rPr>
@@ -1145,7 +1154,7 @@
               <w14:ligatures w14:val="standardContextual"/>
             </w:rPr>
           </w:pPr>
-          <w:hyperlink w:anchor="_Toc141721040" w:history="1">
+          <w:hyperlink w:anchor="_Toc150280605" w:history="1">
             <w:r>
               <w:rPr>
                 <w:rStyle w:val="Collegamentoipertestuale"/>
@@ -1172,7 +1181,7 @@
                 <w:noProof/>
                 <w:webHidden/>
               </w:rPr>
-              <w:instrText xml:space="preserve"> PAGEREF _Toc141721040 \h </w:instrText>
+              <w:instrText xml:space="preserve"> PAGEREF _Toc150280605 \h </w:instrText>
             </w:r>
             <w:r>
               <w:rPr>
@@ -1217,7 +1226,7 @@
               <w14:ligatures w14:val="standardContextual"/>
             </w:rPr>
           </w:pPr>
-          <w:hyperlink w:anchor="_Toc141721041" w:history="1">
+          <w:hyperlink w:anchor="_Toc150280606" w:history="1">
             <w:r>
               <w:rPr>
                 <w:rStyle w:val="Collegamentoipertestuale"/>
@@ -1244,7 +1253,7 @@
                 <w:noProof/>
                 <w:webHidden/>
               </w:rPr>
-              <w:instrText xml:space="preserve"> PAGEREF _Toc141721041 \h </w:instrText>
+              <w:instrText xml:space="preserve"> PAGEREF _Toc150280606 \h </w:instrText>
             </w:r>
             <w:r>
               <w:rPr>
@@ -1289,7 +1298,7 @@
               <w14:ligatures w14:val="standardContextual"/>
             </w:rPr>
           </w:pPr>
-          <w:hyperlink w:anchor="_Toc141721042" w:history="1">
+          <w:hyperlink w:anchor="_Toc150280607" w:history="1">
             <w:r>
               <w:rPr>
                 <w:rStyle w:val="Collegamentoipertestuale"/>
@@ -1316,7 +1325,7 @@
                 <w:noProof/>
                 <w:webHidden/>
               </w:rPr>
-              <w:instrText xml:space="preserve"> PAGEREF _Toc141721042 \h </w:instrText>
+              <w:instrText xml:space="preserve"> PAGEREF _Toc150280607 \h </w:instrText>
             </w:r>
             <w:r>
               <w:rPr>
@@ -1361,7 +1370,7 @@
               <w14:ligatures w14:val="standardContextual"/>
             </w:rPr>
           </w:pPr>
-          <w:hyperlink w:anchor="_Toc141721043" w:history="1">
+          <w:hyperlink w:anchor="_Toc150280608" w:history="1">
             <w:r>
               <w:rPr>
                 <w:rStyle w:val="Collegamentoipertestuale"/>
@@ -1388,7 +1397,7 @@
                 <w:noProof/>
                 <w:webHidden/>
               </w:rPr>
-              <w:instrText xml:space="preserve"> PAGEREF _Toc141721043 \h </w:instrText>
+              <w:instrText xml:space="preserve"> PAGEREF _Toc150280608 \h </w:instrText>
             </w:r>
             <w:r>
               <w:rPr>
@@ -1433,7 +1442,7 @@
               <w14:ligatures w14:val="standardContextual"/>
             </w:rPr>
           </w:pPr>
-          <w:hyperlink w:anchor="_Toc141721044" w:history="1">
+          <w:hyperlink w:anchor="_Toc150280609" w:history="1">
             <w:r>
               <w:rPr>
                 <w:rStyle w:val="Collegamentoipertestuale"/>
@@ -1460,7 +1469,7 @@
                 <w:noProof/>
                 <w:webHidden/>
               </w:rPr>
-              <w:instrText xml:space="preserve"> PAGEREF _Toc141721044 \h </w:instrText>
+              <w:instrText xml:space="preserve"> PAGEREF _Toc150280609 \h </w:instrText>
             </w:r>
             <w:r>
               <w:rPr>
@@ -1505,7 +1514,7 @@
               <w14:ligatures w14:val="standardContextual"/>
             </w:rPr>
           </w:pPr>
-          <w:hyperlink w:anchor="_Toc141721045" w:history="1">
+          <w:hyperlink w:anchor="_Toc150280610" w:history="1">
             <w:r>
               <w:rPr>
                 <w:rStyle w:val="Collegamentoipertestuale"/>
@@ -1532,7 +1541,7 @@
                 <w:noProof/>
                 <w:webHidden/>
               </w:rPr>
-              <w:instrText xml:space="preserve"> PAGEREF _Toc141721045 \h </w:instrText>
+              <w:instrText xml:space="preserve"> PAGEREF _Toc150280610 \h </w:instrText>
             </w:r>
             <w:r>
               <w:rPr>
@@ -1577,7 +1586,7 @@
               <w14:ligatures w14:val="standardContextual"/>
             </w:rPr>
           </w:pPr>
-          <w:hyperlink w:anchor="_Toc141721046" w:history="1">
+          <w:hyperlink w:anchor="_Toc150280611" w:history="1">
             <w:r>
               <w:rPr>
                 <w:rStyle w:val="Collegamentoipertestuale"/>
@@ -1604,7 +1613,7 @@
                 <w:noProof/>
                 <w:webHidden/>
               </w:rPr>
-              <w:instrText xml:space="preserve"> PAGEREF _Toc141721046 \h </w:instrText>
+              <w:instrText xml:space="preserve"> PAGEREF _Toc150280611 \h </w:instrText>
             </w:r>
             <w:r>
               <w:rPr>
@@ -1664,7 +1673,7 @@
         <w:pStyle w:val="Titolo1"/>
       </w:pPr>
       <w:bookmarkStart w:id="0" w:name="_Toc127865482"/>
-      <w:bookmarkStart w:id="1" w:name="_Toc141721026"/>
+      <w:bookmarkStart w:id="1" w:name="_Toc150280591"/>
       <w:r>
         <w:lastRenderedPageBreak/>
         <w:t>Regole di accesso al progetto</w:t>
@@ -1762,7 +1771,7 @@
       <w:pPr>
         <w:pStyle w:val="Titolo1"/>
       </w:pPr>
-      <w:bookmarkStart w:id="2" w:name="_Toc141721027"/>
+      <w:bookmarkStart w:id="2" w:name="_Toc150280592"/>
       <w:r>
         <w:lastRenderedPageBreak/>
         <w:t>Formazione dei gruppi di progetto</w:t>
@@ -1930,7 +1939,7 @@
       <w:pPr>
         <w:pStyle w:val="Titolo1"/>
       </w:pPr>
-      <w:bookmarkStart w:id="3" w:name="_Toc141721028"/>
+      <w:bookmarkStart w:id="3" w:name="_Toc150280593"/>
       <w:r>
         <w:lastRenderedPageBreak/>
         <w:t>Tipi di lezioni</w:t>
@@ -1941,7 +1950,7 @@
       <w:pPr>
         <w:pStyle w:val="Titolo2"/>
       </w:pPr>
-      <w:bookmarkStart w:id="4" w:name="_Toc141721029"/>
+      <w:bookmarkStart w:id="4" w:name="_Toc150280594"/>
       <w:r>
         <w:t>Diari di bordo</w:t>
       </w:r>
@@ -2268,12 +2277,12 @@
       <w:pPr>
         <w:pStyle w:val="Titolo2"/>
       </w:pPr>
-      <w:bookmarkStart w:id="5" w:name="_Toc141721030"/>
-      <w:bookmarkStart w:id="6" w:name="_Toc127865484"/>
+      <w:bookmarkStart w:id="5" w:name="_Toc127865484"/>
+      <w:bookmarkStart w:id="6" w:name="_Toc150280595"/>
       <w:r>
         <w:t>Lezioni rovesciate</w:t>
       </w:r>
-      <w:bookmarkEnd w:id="5"/>
+      <w:bookmarkEnd w:id="6"/>
     </w:p>
     <w:p>
       <w:r>
@@ -2388,7 +2397,7 @@
       <w:pPr>
         <w:pStyle w:val="Titolo2"/>
       </w:pPr>
-      <w:bookmarkStart w:id="7" w:name="_Toc141721031"/>
+      <w:bookmarkStart w:id="7" w:name="_Toc150280596"/>
       <w:r>
         <w:t>Pit Stop</w:t>
       </w:r>
@@ -2431,9 +2440,6 @@
       </w:r>
     </w:p>
     <w:p>
-      <w:pPr>
-        <w:pStyle w:val="Titolo2"/>
-      </w:pPr>
       <w:r>
         <w:br w:type="page"/>
       </w:r>
@@ -2443,7 +2449,7 @@
         <w:pStyle w:val="Titolo1"/>
       </w:pPr>
       <w:bookmarkStart w:id="8" w:name="_Toc127865483"/>
-      <w:bookmarkStart w:id="9" w:name="_Toc141721032"/>
+      <w:bookmarkStart w:id="9" w:name="_Toc150280597"/>
       <w:r>
         <w:lastRenderedPageBreak/>
         <w:t>1 - Aggiudicazione degli appalti</w:t>
@@ -3347,7 +3353,7 @@
       <w:pPr>
         <w:pStyle w:val="Titolo2"/>
       </w:pPr>
-      <w:bookmarkStart w:id="10" w:name="_Toc141721033"/>
+      <w:bookmarkStart w:id="10" w:name="_Toc150280598"/>
       <w:r>
         <w:lastRenderedPageBreak/>
         <w:t>Divisione dei ruoli</w:t>
@@ -3412,7 +3418,7 @@
       <w:pPr>
         <w:pStyle w:val="Titolo2"/>
       </w:pPr>
-      <w:bookmarkStart w:id="11" w:name="_Toc141721034"/>
+      <w:bookmarkStart w:id="11" w:name="_Toc150280599"/>
       <w:r>
         <w:t>Come</w:t>
       </w:r>
@@ -3525,6 +3531,17 @@
       </w:r>
       <w:r>
         <w:t xml:space="preserve">. </w:t>
+      </w:r>
+    </w:p>
+    <w:p>
+      <w:r>
+        <w:rPr>
+          <w:u w:val="single"/>
+        </w:rPr>
+        <w:t>Novità 2023/2024</w:t>
+      </w:r>
+      <w:r>
+        <w:t>: I verbali esterni vanno approvati dall’azienda (si vede che pochi gruppi, come il sottoscritto, erano onesti, ghostati dall’azienda oltre che dal proprio gruppo) come requisito di vincolo.</w:t>
       </w:r>
     </w:p>
     <w:p>
@@ -3595,12 +3612,12 @@
       <w:pPr>
         <w:pStyle w:val="Titolo2"/>
       </w:pPr>
-      <w:bookmarkStart w:id="12" w:name="_Toc141721035"/>
+      <w:bookmarkStart w:id="12" w:name="_Toc150280600"/>
       <w:r>
         <w:lastRenderedPageBreak/>
         <w:t>Verso la RTB</w:t>
       </w:r>
-      <w:bookmarkEnd w:id="6"/>
+      <w:bookmarkEnd w:id="5"/>
       <w:bookmarkEnd w:id="12"/>
     </w:p>
     <w:p>
@@ -4351,7 +4368,7 @@
         </w:rPr>
       </w:pPr>
       <w:bookmarkStart w:id="13" w:name="_Toc127865485"/>
-      <w:bookmarkStart w:id="14" w:name="_Toc141721036"/>
+      <w:bookmarkStart w:id="14" w:name="_Toc150280601"/>
       <w:r>
         <w:rPr>
           <w:lang w:val="en-US"/>
@@ -4759,7 +4776,7 @@
       <w:pPr>
         <w:pStyle w:val="Titolo2"/>
       </w:pPr>
-      <w:bookmarkStart w:id="15" w:name="_Toc141721037"/>
+      <w:bookmarkStart w:id="15" w:name="_Toc150280602"/>
       <w:r>
         <w:t>Proof of Concept</w:t>
       </w:r>
@@ -4940,7 +4957,7 @@
       <w:pPr>
         <w:pStyle w:val="Titolo2"/>
       </w:pPr>
-      <w:bookmarkStart w:id="16" w:name="_Toc141721038"/>
+      <w:bookmarkStart w:id="16" w:name="_Toc150280603"/>
       <w:r>
         <w:t xml:space="preserve">RTB </w:t>
       </w:r>
@@ -5226,7 +5243,7 @@
       <w:pPr>
         <w:pStyle w:val="Titolo2"/>
       </w:pPr>
-      <w:bookmarkStart w:id="17" w:name="_Toc141721039"/>
+      <w:bookmarkStart w:id="17" w:name="_Toc150280604"/>
       <w:r>
         <w:lastRenderedPageBreak/>
         <w:t>RTB - Tullio</w:t>
@@ -5468,19 +5485,7 @@
           <w:rPr>
             <w:rStyle w:val="Collegamentoipertestuale"/>
           </w:rPr>
-          <w:t>https://www.math.unipd.it/~tullio/IS-1/2022/Progetto/R</w:t>
-        </w:r>
-        <w:r>
-          <w:rPr>
-            <w:rStyle w:val="Collegamentoipertestuale"/>
-          </w:rPr>
-          <w:t>T</w:t>
-        </w:r>
-        <w:r>
-          <w:rPr>
-            <w:rStyle w:val="Collegamentoipertestuale"/>
-          </w:rPr>
-          <w:t>B/SWEG.pdf</w:t>
+          <w:t>https://www.math.unipd.it/~tullio/IS-1/2022/Progetto/RTB/SWEG.pdf</w:t>
         </w:r>
       </w:hyperlink>
       <w:r>
@@ -5723,7 +5728,7 @@
       <w:pPr>
         <w:pStyle w:val="Titolo1"/>
       </w:pPr>
-      <w:bookmarkStart w:id="18" w:name="_Toc141721040"/>
+      <w:bookmarkStart w:id="18" w:name="_Toc150280605"/>
       <w:r>
         <w:lastRenderedPageBreak/>
         <w:t xml:space="preserve">3 – </w:t>
@@ -6544,7 +6549,7 @@
       <w:pPr>
         <w:pStyle w:val="Titolo2"/>
       </w:pPr>
-      <w:bookmarkStart w:id="19" w:name="_Toc141721041"/>
+      <w:bookmarkStart w:id="19" w:name="_Toc150280606"/>
       <w:r>
         <w:lastRenderedPageBreak/>
         <w:t>PB – Cardin</w:t>
@@ -6835,7 +6840,7 @@
       <w:pPr>
         <w:pStyle w:val="Titolo2"/>
       </w:pPr>
-      <w:bookmarkStart w:id="20" w:name="_Toc141721042"/>
+      <w:bookmarkStart w:id="20" w:name="_Toc150280607"/>
       <w:r>
         <w:lastRenderedPageBreak/>
         <w:t xml:space="preserve">PB </w:t>
@@ -7202,7 +7207,7 @@
       <w:pPr>
         <w:pStyle w:val="Titolo1"/>
       </w:pPr>
-      <w:bookmarkStart w:id="21" w:name="_Toc141721043"/>
+      <w:bookmarkStart w:id="21" w:name="_Toc150280608"/>
       <w:r>
         <w:lastRenderedPageBreak/>
         <w:t>4</w:t>
@@ -7509,7 +7514,7 @@
       <w:pPr>
         <w:pStyle w:val="Titolo1"/>
       </w:pPr>
-      <w:bookmarkStart w:id="22" w:name="_Toc141721044"/>
+      <w:bookmarkStart w:id="22" w:name="_Toc150280609"/>
       <w:r>
         <w:lastRenderedPageBreak/>
         <w:t>Feedback finale progetto</w:t>
@@ -7600,7 +7605,7 @@
       <w:pPr>
         <w:pStyle w:val="Titolo1"/>
       </w:pPr>
-      <w:bookmarkStart w:id="23" w:name="_Toc141721045"/>
+      <w:bookmarkStart w:id="23" w:name="_Toc150280610"/>
       <w:r>
         <w:lastRenderedPageBreak/>
         <w:t>Gruppi del II Lotto</w:t>
@@ -7808,7 +7813,7 @@
       <w:pPr>
         <w:pStyle w:val="Titolo1"/>
       </w:pPr>
-      <w:bookmarkStart w:id="24" w:name="_Toc141721046"/>
+      <w:bookmarkStart w:id="24" w:name="_Toc150280611"/>
       <w:r>
         <w:lastRenderedPageBreak/>
         <w:t>Esempio comunicazioni con il prof</w:t>

</xml_diff>